<commit_message>
Cambios en la documentación
</commit_message>
<xml_diff>
--- a/Documentacion/Documentación.docx
+++ b/Documentacion/Documentación.docx
@@ -1,6 +1,6 @@
 
 <file path=word/document.xml><?xml version="1.0" encoding="utf-8"?>
-<w:document xmlns:wpc="http://schemas.microsoft.com/office/word/2010/wordprocessingCanvas" xmlns:mc="http://schemas.openxmlformats.org/markup-compatibility/2006" xmlns:o="urn:schemas-microsoft-com:office:office" xmlns:r="http://schemas.openxmlformats.org/officeDocument/2006/relationships" xmlns:m="http://schemas.openxmlformats.org/officeDocument/2006/math" xmlns:v="urn:schemas-microsoft-com:vml" xmlns:wp14="http://schemas.microsoft.com/office/word/2010/wordprocessingDrawing" xmlns:wp="http://schemas.openxmlformats.org/drawingml/2006/wordprocessingDrawing" xmlns:w10="urn:schemas-microsoft-com:office:word" xmlns:w="http://schemas.openxmlformats.org/wordprocessingml/2006/main" xmlns:w14="http://schemas.microsoft.com/office/word/2010/wordml" xmlns:w15="http://schemas.microsoft.com/office/word/2012/wordml" xmlns:wpg="http://schemas.microsoft.com/office/word/2010/wordprocessingGroup" xmlns:wpi="http://schemas.microsoft.com/office/word/2010/wordprocessingInk" xmlns:wne="http://schemas.microsoft.com/office/word/2006/wordml" xmlns:wps="http://schemas.microsoft.com/office/word/2010/wordprocessingShape" mc:Ignorable="w14 w15 wp14">
+<w:document xmlns:wpc="http://schemas.microsoft.com/office/word/2010/wordprocessingCanvas" xmlns:mc="http://schemas.openxmlformats.org/markup-compatibility/2006" xmlns:o="urn:schemas-microsoft-com:office:office" xmlns:r="http://schemas.openxmlformats.org/officeDocument/2006/relationships" xmlns:m="http://schemas.openxmlformats.org/officeDocument/2006/math" xmlns:v="urn:schemas-microsoft-com:vml" xmlns:wp14="http://schemas.microsoft.com/office/word/2010/wordprocessingDrawing" xmlns:wp="http://schemas.openxmlformats.org/drawingml/2006/wordprocessingDrawing" xmlns:w10="urn:schemas-microsoft-com:office:word" xmlns:w="http://schemas.openxmlformats.org/wordprocessingml/2006/main" xmlns:w14="http://schemas.microsoft.com/office/word/2010/wordml" xmlns:wpg="http://schemas.microsoft.com/office/word/2010/wordprocessingGroup" xmlns:wpi="http://schemas.microsoft.com/office/word/2010/wordprocessingInk" xmlns:wne="http://schemas.microsoft.com/office/word/2006/wordml" xmlns:wps="http://schemas.microsoft.com/office/word/2010/wordprocessingShape" mc:Ignorable="w14 wp14">
   <w:body>
     <w:p>
       <w:pPr>
@@ -17,6 +17,13 @@
         </w:rPr>
         <w:t>Documentación</w:t>
       </w:r>
+      <w:r>
+        <w:rPr>
+          <w:sz w:val="40"/>
+          <w:szCs w:val="40"/>
+        </w:rPr>
+        <w:t xml:space="preserve"> Entregable 1</w:t>
+      </w:r>
     </w:p>
     <w:p/>
     <w:p>
@@ -26,14 +33,26 @@
           <w:ilvl w:val="0"/>
           <w:numId w:val="1"/>
         </w:numPr>
-      </w:pPr>
-      <w:r>
+        <w:rPr>
+          <w:u w:val="single"/>
+        </w:rPr>
+      </w:pPr>
+      <w:r>
+        <w:rPr>
+          <w:u w:val="single"/>
+        </w:rPr>
         <w:t xml:space="preserve">Planteamiento del </w:t>
       </w:r>
       <w:r>
+        <w:rPr>
+          <w:u w:val="single"/>
+        </w:rPr>
         <w:t>P</w:t>
       </w:r>
       <w:r>
+        <w:rPr>
+          <w:u w:val="single"/>
+        </w:rPr>
         <w:t>roblema</w:t>
       </w:r>
     </w:p>
@@ -96,6 +115,7 @@
       <w:r>
         <w:tab/>
       </w:r>
+      <w:bookmarkStart w:id="0" w:name="_GoBack"/>
       <w:r>
         <w:rPr>
           <w:b/>
@@ -103,59 +123,210 @@
         <w:t>Insertar el diagrama contextual aquí.</w:t>
       </w:r>
     </w:p>
+    <w:bookmarkEnd w:id="0"/>
     <w:p>
       <w:pPr>
         <w:jc w:val="both"/>
       </w:pPr>
     </w:p>
+    <w:p>
+      <w:pPr>
+        <w:pStyle w:val="Encabezado1"/>
+        <w:ind w:left="360"/>
+      </w:pPr>
+      <w:r>
+        <w:t>2. Requisitos</w:t>
+      </w:r>
+      <w:r>
+        <w:t xml:space="preserve"> Funcionales</w:t>
+      </w:r>
+    </w:p>
+    <w:p>
+      <w:pPr>
+        <w:pStyle w:val="ListParagraph"/>
+        <w:numPr>
+          <w:ilvl w:val="1"/>
+          <w:numId w:val="9"/>
+        </w:numPr>
+      </w:pPr>
+      <w:r>
+        <w:t>Se le debe poder comunicar a la aplicación por consola de donde tiene que leer la información.</w:t>
+      </w:r>
+    </w:p>
+    <w:p>
+      <w:pPr>
+        <w:pStyle w:val="ListParagraph"/>
+        <w:numPr>
+          <w:ilvl w:val="1"/>
+          <w:numId w:val="9"/>
+        </w:numPr>
+      </w:pPr>
+      <w:r>
+        <w:t>Se le debe poder comunicar a la aplicación por consola donde ha de devolver el resultado.</w:t>
+      </w:r>
+    </w:p>
+    <w:p>
+      <w:pPr>
+        <w:pStyle w:val="ListParagraph"/>
+        <w:numPr>
+          <w:ilvl w:val="1"/>
+          <w:numId w:val="9"/>
+        </w:numPr>
+      </w:pPr>
+      <w:r>
+        <w:t xml:space="preserve">La aplicación debe poder leer principalmente ficheros en un formato determinado  (GIFT)  con la información de las preguntas , y generar a partir de él otro fichero en un formato intermedio (JSON) </w:t>
+      </w:r>
+    </w:p>
+    <w:p>
+      <w:pPr>
+        <w:pStyle w:val="ListParagraph"/>
+        <w:numPr>
+          <w:ilvl w:val="1"/>
+          <w:numId w:val="9"/>
+        </w:numPr>
+      </w:pPr>
+      <w:r>
+        <w:t>La aplicación debe permitir observar los resultados intermedios de la conversión para detectar errores.</w:t>
+      </w:r>
+    </w:p>
+    <w:p>
+      <w:pPr>
+        <w:pStyle w:val="ListParagraph"/>
+        <w:numPr>
+          <w:ilvl w:val="1"/>
+          <w:numId w:val="9"/>
+        </w:numPr>
+      </w:pPr>
+      <w:r>
+        <w:t>La aplicación debe poder leer los ficheros en el formato intermedio (JSON) y almacenarlos en una base de datos.</w:t>
+      </w:r>
+    </w:p>
+    <w:p>
+      <w:pPr>
+        <w:pStyle w:val="ListParagraph"/>
+        <w:numPr>
+          <w:ilvl w:val="1"/>
+          <w:numId w:val="9"/>
+        </w:numPr>
+      </w:pPr>
+      <w:r>
+        <w:t>Estas dos operaciones podrán ser realizadas individualmente por un operario</w:t>
+      </w:r>
+    </w:p>
+    <w:p>
+      <w:pPr>
+        <w:pStyle w:val="ListParagraph"/>
+        <w:numPr>
+          <w:ilvl w:val="1"/>
+          <w:numId w:val="9"/>
+        </w:numPr>
+      </w:pPr>
+      <w:r>
+        <w:t>Estas dos operaciones se deben poder automatizar, programando su ejecución cada cierto tiempo.</w:t>
+      </w:r>
+    </w:p>
+    <w:p>
+      <w:pPr>
+        <w:pStyle w:val="ListParagraph"/>
+        <w:ind w:left="0"/>
+      </w:pPr>
+    </w:p>
+    <w:p>
+      <w:pPr>
+        <w:pStyle w:val="Encabezado1"/>
+        <w:ind w:left="360"/>
+        <w:rPr>
+          <w:u w:val="single"/>
+        </w:rPr>
+      </w:pPr>
+      <w:r>
+        <w:rPr>
+          <w:u w:val="single"/>
+        </w:rPr>
+        <w:t>3.</w:t>
+      </w:r>
+      <w:r>
+        <w:rPr>
+          <w:u w:val="single"/>
+        </w:rPr>
+        <w:t xml:space="preserve"> Requisitos</w:t>
+      </w:r>
+      <w:r>
+        <w:rPr>
+          <w:u w:val="single"/>
+        </w:rPr>
+        <w:t xml:space="preserve"> No Funcionales</w:t>
+      </w:r>
+    </w:p>
+    <w:p>
+      <w:pPr>
+        <w:pStyle w:val="ListParagraph"/>
+        <w:numPr>
+          <w:ilvl w:val="1"/>
+          <w:numId w:val="9"/>
+        </w:numPr>
+      </w:pPr>
+      <w:r>
+        <w:t>Debe poder correr en paralelo varias instancias de la aplicación a la vez.</w:t>
+      </w:r>
+    </w:p>
+    <w:p>
+      <w:pPr>
+        <w:pStyle w:val="ListParagraph"/>
+        <w:numPr>
+          <w:ilvl w:val="1"/>
+          <w:numId w:val="9"/>
+        </w:numPr>
+      </w:pPr>
+      <w:r>
+        <w:t>Se le debe poder comunicar a la aplicación por consola que formato va a leer.</w:t>
+      </w:r>
+    </w:p>
+    <w:p>
+      <w:pPr>
+        <w:pStyle w:val="ListParagraph"/>
+        <w:ind w:left="1440"/>
+      </w:pPr>
+    </w:p>
+    <w:p/>
     <w:p>
       <w:pPr>
         <w:pStyle w:val="Encabezado1"/>
         <w:numPr>
           <w:ilvl w:val="0"/>
-          <w:numId w:val="1"/>
+          <w:numId w:val="10"/>
         </w:numPr>
-      </w:pPr>
-      <w:r>
-        <w:t>Metodología U</w:t>
-      </w:r>
-      <w:r>
-        <w:t>sada</w:t>
+        <w:rPr>
+          <w:u w:val="single"/>
+        </w:rPr>
+      </w:pPr>
+      <w:r>
+        <w:rPr>
+          <w:u w:val="single"/>
+        </w:rPr>
+        <w:t xml:space="preserve">Identificación de los </w:t>
+      </w:r>
+      <w:r>
+        <w:rPr>
+          <w:u w:val="single"/>
+        </w:rPr>
+        <w:t>I</w:t>
+      </w:r>
+      <w:r>
+        <w:rPr>
+          <w:u w:val="single"/>
+        </w:rPr>
+        <w:t>nteresados (Stakeholders)</w:t>
       </w:r>
     </w:p>
     <w:p/>
     <w:p>
-      <w:r>
-        <w:t>Se utilizará el método Attribute-Driven Design (ADD) para el estudio y diseño de la arquitectura de la aplicación.</w:t>
-      </w:r>
-    </w:p>
-    <w:p/>
-    <w:p>
-      <w:pPr>
-        <w:pStyle w:val="Encabezado1"/>
-        <w:numPr>
-          <w:ilvl w:val="0"/>
-          <w:numId w:val="1"/>
-        </w:numPr>
-      </w:pPr>
-      <w:r>
-        <w:t xml:space="preserve">Identificación de los </w:t>
-      </w:r>
-      <w:r>
-        <w:t>I</w:t>
-      </w:r>
-      <w:r>
-        <w:t>nteresados (Stakeholders)</w:t>
-      </w:r>
-    </w:p>
-    <w:p/>
-    <w:p>
-      <w:pPr>
-        <w:pStyle w:val="Prrafodelista"/>
+      <w:pPr>
+        <w:pStyle w:val="ListParagraph"/>
       </w:pPr>
       <w:r>
         <w:rPr>
-          <w:rStyle w:val="nfasisintenso"/>
+          <w:rStyle w:val="IntenseEmphasis"/>
         </w:rPr>
         <w:t>Responsables de NoGame:</w:t>
       </w:r>
@@ -165,18 +336,17 @@
     </w:p>
     <w:p>
       <w:pPr>
-        <w:pStyle w:val="Prrafodelista"/>
+        <w:pStyle w:val="ListParagraph"/>
       </w:pPr>
     </w:p>
     <w:p>
       <w:pPr>
-        <w:pStyle w:val="Prrafodelista"/>
+        <w:pStyle w:val="ListParagraph"/>
       </w:pPr>
       <w:r>
         <w:rPr>
-          <w:rStyle w:val="nfasisintenso"/>
+          <w:rStyle w:val="IntenseEmphasis"/>
         </w:rPr>
-        <w:lastRenderedPageBreak/>
         <w:t>Equipo de desarrollo del proyecto Trivial:</w:t>
       </w:r>
       <w:r>
@@ -185,16 +355,16 @@
     </w:p>
     <w:p>
       <w:pPr>
-        <w:pStyle w:val="Prrafodelista"/>
+        <w:pStyle w:val="ListParagraph"/>
       </w:pPr>
     </w:p>
     <w:p>
       <w:pPr>
-        <w:pStyle w:val="Prrafodelista"/>
+        <w:pStyle w:val="ListParagraph"/>
       </w:pPr>
       <w:r>
         <w:rPr>
-          <w:rStyle w:val="nfasisintenso"/>
+          <w:rStyle w:val="IntenseEmphasis"/>
         </w:rPr>
         <w:t>Usuario Cliente:</w:t>
       </w:r>
@@ -216,16 +386,16 @@
     </w:p>
     <w:p>
       <w:pPr>
-        <w:pStyle w:val="Prrafodelista"/>
+        <w:pStyle w:val="ListParagraph"/>
       </w:pPr>
     </w:p>
     <w:p>
       <w:pPr>
-        <w:pStyle w:val="Prrafodelista"/>
+        <w:pStyle w:val="ListParagraph"/>
       </w:pPr>
       <w:r>
         <w:rPr>
-          <w:rStyle w:val="nfasisintenso"/>
+          <w:rStyle w:val="IntenseEmphasis"/>
         </w:rPr>
         <w:t>Responsables de la información:</w:t>
       </w:r>
@@ -233,16 +403,26 @@
         <w:t xml:space="preserve"> Este equipo se encargará de introducir la información con las preguntas que utilizarán los distintos juegos, además de comprobar su veracidad y actualizarlas en caso de cambios.</w:t>
       </w:r>
     </w:p>
-    <w:p/>
+    <w:p>
+      <w:pPr>
+        <w:pStyle w:val="ListParagraph"/>
+      </w:pPr>
+    </w:p>
+    <w:p>
+      <w:pPr>
+        <w:pStyle w:val="ListParagraph"/>
+      </w:pPr>
+    </w:p>
     <w:tbl>
       <w:tblPr>
-        <w:tblStyle w:val="Sombreadoclaro-nfasis1"/>
+        <w:tblStyle w:val="LightShading-Accent1"/>
         <w:tblW w:w="0" w:type="auto"/>
         <w:tblLook w:val="04A0" w:firstRow="1" w:lastRow="0" w:firstColumn="1" w:lastColumn="0" w:noHBand="0" w:noVBand="1"/>
       </w:tblPr>
       <w:tblGrid>
-        <w:gridCol w:w="2240"/>
-        <w:gridCol w:w="6480"/>
+        <w:gridCol w:w="846"/>
+        <w:gridCol w:w="2095"/>
+        <w:gridCol w:w="5779"/>
       </w:tblGrid>
       <w:tr>
         <w:trPr>
@@ -254,8 +434,12 @@
             <w:tcW w:w="0" w:type="auto"/>
           </w:tcPr>
           <w:p>
-            <w:r>
-              <w:t>Stakeholders</w:t>
+            <w:pPr>
+              <w:pStyle w:val="ListParagraph"/>
+              <w:ind w:left="0"/>
+            </w:pPr>
+            <w:r>
+              <w:t>Código</w:t>
             </w:r>
           </w:p>
         </w:tc>
@@ -265,7 +449,23 @@
           </w:tcPr>
           <w:p>
             <w:pPr>
-              <w:jc w:val="center"/>
+              <w:pStyle w:val="ListParagraph"/>
+              <w:ind w:left="0"/>
+              <w:cnfStyle w:val="100000000000" w:firstRow="1" w:lastRow="0" w:firstColumn="0" w:lastColumn="0" w:oddVBand="0" w:evenVBand="0" w:oddHBand="0" w:evenHBand="0" w:firstRowFirstColumn="0" w:firstRowLastColumn="0" w:lastRowFirstColumn="0" w:lastRowLastColumn="0"/>
+            </w:pPr>
+            <w:r>
+              <w:t>Skateholders</w:t>
+            </w:r>
+          </w:p>
+        </w:tc>
+        <w:tc>
+          <w:tcPr>
+            <w:tcW w:w="0" w:type="auto"/>
+          </w:tcPr>
+          <w:p>
+            <w:pPr>
+              <w:pStyle w:val="ListParagraph"/>
+              <w:ind w:left="0"/>
               <w:cnfStyle w:val="100000000000" w:firstRow="1" w:lastRow="0" w:firstColumn="0" w:lastColumn="0" w:oddVBand="0" w:evenVBand="0" w:oddHBand="0" w:evenHBand="0" w:firstRowFirstColumn="0" w:firstRowLastColumn="0" w:lastRowFirstColumn="0" w:lastRowLastColumn="0"/>
             </w:pPr>
             <w:r>
@@ -277,7 +477,6 @@
       <w:tr>
         <w:trPr>
           <w:cnfStyle w:val="000000100000" w:firstRow="0" w:lastRow="0" w:firstColumn="0" w:lastColumn="0" w:oddVBand="0" w:evenVBand="0" w:oddHBand="1" w:evenHBand="0" w:firstRowFirstColumn="0" w:firstRowLastColumn="0" w:lastRowFirstColumn="0" w:lastRowLastColumn="0"/>
-          <w:trHeight w:val="2618"/>
         </w:trPr>
         <w:tc>
           <w:tcPr>
@@ -286,15 +485,11 @@
           </w:tcPr>
           <w:p>
             <w:pPr>
-              <w:rPr>
-                <w:b w:val="0"/>
-              </w:rPr>
-            </w:pPr>
-            <w:r>
-              <w:rPr>
-                <w:b w:val="0"/>
-              </w:rPr>
-              <w:t>Responsables de NoGame</w:t>
+              <w:pStyle w:val="ListParagraph"/>
+              <w:ind w:left="0"/>
+            </w:pPr>
+            <w:r>
+              <w:t>ST-01</w:t>
             </w:r>
           </w:p>
         </w:tc>
@@ -304,7 +499,27 @@
           </w:tcPr>
           <w:p>
             <w:pPr>
-              <w:pStyle w:val="Prrafodelista"/>
+              <w:pStyle w:val="ListParagraph"/>
+              <w:ind w:left="0"/>
+              <w:cnfStyle w:val="000000100000" w:firstRow="0" w:lastRow="0" w:firstColumn="0" w:lastColumn="0" w:oddVBand="0" w:evenVBand="0" w:oddHBand="1" w:evenHBand="0" w:firstRowFirstColumn="0" w:firstRowLastColumn="0" w:lastRowFirstColumn="0" w:lastRowLastColumn="0"/>
+            </w:pPr>
+            <w:r>
+              <w:t xml:space="preserve">Responsables de </w:t>
+            </w:r>
+            <w:proofErr w:type="spellStart"/>
+            <w:r>
+              <w:t>NoGame</w:t>
+            </w:r>
+            <w:proofErr w:type="spellEnd"/>
+          </w:p>
+        </w:tc>
+        <w:tc>
+          <w:tcPr>
+            <w:tcW w:w="0" w:type="auto"/>
+          </w:tcPr>
+          <w:p>
+            <w:pPr>
+              <w:pStyle w:val="ListParagraph"/>
               <w:numPr>
                 <w:ilvl w:val="0"/>
                 <w:numId w:val="5"/>
@@ -312,24 +527,12 @@
               <w:cnfStyle w:val="000000100000" w:firstRow="0" w:lastRow="0" w:firstColumn="0" w:lastColumn="0" w:oddVBand="0" w:evenVBand="0" w:oddHBand="1" w:evenHBand="0" w:firstRowFirstColumn="0" w:firstRowLastColumn="0" w:lastRowFirstColumn="0" w:lastRowLastColumn="0"/>
             </w:pPr>
             <w:r>
-              <w:t xml:space="preserve">Bajo coste </w:t>
-            </w:r>
-            <w:r>
-              <w:t xml:space="preserve">económico </w:t>
-            </w:r>
-            <w:r>
-              <w:t>de desarrollo</w:t>
-            </w:r>
-            <w:r>
-              <w:t>. E</w:t>
-            </w:r>
-            <w:r>
-              <w:t>l desarrollo del proyecto debe ser corto y con un coste reducido.</w:t>
-            </w:r>
-          </w:p>
-          <w:p>
-            <w:pPr>
-              <w:pStyle w:val="Prrafodelista"/>
+              <w:t>Bajo coste económico de desarrollo. El desarrollo del proyecto debe ser corto y con un coste reducido.</w:t>
+            </w:r>
+          </w:p>
+          <w:p>
+            <w:pPr>
+              <w:pStyle w:val="ListParagraph"/>
               <w:numPr>
                 <w:ilvl w:val="0"/>
                 <w:numId w:val="5"/>
@@ -337,15 +540,12 @@
               <w:cnfStyle w:val="000000100000" w:firstRow="0" w:lastRow="0" w:firstColumn="0" w:lastColumn="0" w:oddVBand="0" w:evenVBand="0" w:oddHBand="1" w:evenHBand="0" w:firstRowFirstColumn="0" w:firstRowLastColumn="0" w:lastRowFirstColumn="0" w:lastRowLastColumn="0"/>
             </w:pPr>
             <w:r>
-              <w:t>Posibilidad de que el juego sea multiplataforma</w:t>
-            </w:r>
-            <w:r>
-              <w:t>.</w:t>
-            </w:r>
-          </w:p>
-          <w:p>
-            <w:pPr>
-              <w:pStyle w:val="Prrafodelista"/>
+              <w:t>Posibilidad de que el juego sea multiplataforma.</w:t>
+            </w:r>
+          </w:p>
+          <w:p>
+            <w:pPr>
+              <w:pStyle w:val="ListParagraph"/>
               <w:numPr>
                 <w:ilvl w:val="0"/>
                 <w:numId w:val="5"/>
@@ -353,13 +553,7 @@
               <w:cnfStyle w:val="000000100000" w:firstRow="0" w:lastRow="0" w:firstColumn="0" w:lastColumn="0" w:oddVBand="0" w:evenVBand="0" w:oddHBand="1" w:evenHBand="0" w:firstRowFirstColumn="0" w:firstRowLastColumn="0" w:lastRowFirstColumn="0" w:lastRowLastColumn="0"/>
             </w:pPr>
             <w:r>
-              <w:t xml:space="preserve">Posibilidad de crear más juegos con formato preguntas/respuestas, </w:t>
-            </w:r>
-            <w:r>
-              <w:t>extendiendo el que se está diseñando actualmente</w:t>
-            </w:r>
-            <w:r>
-              <w:t>.</w:t>
+              <w:t>Posibilidad de crear más juegos con formato preguntas/respuestas, extendiendo el que se está diseñando actualmente.</w:t>
             </w:r>
           </w:p>
         </w:tc>
@@ -372,14 +566,25 @@
           </w:tcPr>
           <w:p>
             <w:pPr>
-              <w:rPr>
-                <w:b w:val="0"/>
-              </w:rPr>
-            </w:pPr>
-            <w:r>
-              <w:rPr>
-                <w:b w:val="0"/>
-              </w:rPr>
+              <w:pStyle w:val="ListParagraph"/>
+              <w:ind w:left="0"/>
+            </w:pPr>
+            <w:r>
+              <w:t>ST-02</w:t>
+            </w:r>
+          </w:p>
+        </w:tc>
+        <w:tc>
+          <w:tcPr>
+            <w:tcW w:w="0" w:type="auto"/>
+          </w:tcPr>
+          <w:p>
+            <w:pPr>
+              <w:pStyle w:val="ListParagraph"/>
+              <w:ind w:left="0"/>
+              <w:cnfStyle w:val="000000000000" w:firstRow="0" w:lastRow="0" w:firstColumn="0" w:lastColumn="0" w:oddVBand="0" w:evenVBand="0" w:oddHBand="0" w:evenHBand="0" w:firstRowFirstColumn="0" w:firstRowLastColumn="0" w:lastRowFirstColumn="0" w:lastRowLastColumn="0"/>
+            </w:pPr>
+            <w:r>
               <w:t>Equipo de desarrollo del proyecto Trivial</w:t>
             </w:r>
           </w:p>
@@ -390,7 +595,7 @@
           </w:tcPr>
           <w:p>
             <w:pPr>
-              <w:pStyle w:val="Prrafodelista"/>
+              <w:pStyle w:val="ListParagraph"/>
               <w:numPr>
                 <w:ilvl w:val="0"/>
                 <w:numId w:val="6"/>
@@ -403,7 +608,7 @@
           </w:p>
           <w:p>
             <w:pPr>
-              <w:pStyle w:val="Prrafodelista"/>
+              <w:pStyle w:val="ListParagraph"/>
               <w:numPr>
                 <w:ilvl w:val="0"/>
                 <w:numId w:val="6"/>
@@ -416,7 +621,7 @@
           </w:p>
           <w:p>
             <w:pPr>
-              <w:pStyle w:val="Prrafodelista"/>
+              <w:pStyle w:val="ListParagraph"/>
               <w:numPr>
                 <w:ilvl w:val="0"/>
                 <w:numId w:val="6"/>
@@ -424,18 +629,13 @@
               <w:cnfStyle w:val="000000000000" w:firstRow="0" w:lastRow="0" w:firstColumn="0" w:lastColumn="0" w:oddVBand="0" w:evenVBand="0" w:oddHBand="0" w:evenHBand="0" w:firstRowFirstColumn="0" w:firstRowLastColumn="0" w:lastRowFirstColumn="0" w:lastRowLastColumn="0"/>
             </w:pPr>
             <w:r>
-              <w:t>Permitir la amp</w:t>
-            </w:r>
-            <w:r>
-              <w:t xml:space="preserve">liación de la aplicación con nuevas partes de manera </w:t>
-            </w:r>
-            <w:r>
-              <w:t>sencilla al proyecto.</w:t>
-            </w:r>
-          </w:p>
-          <w:p>
-            <w:pPr>
-              <w:pStyle w:val="Prrafodelista"/>
+              <w:t>Permitir la ampliación de la aplicación con nuevas partes de manera sencilla al proyecto.</w:t>
+            </w:r>
+          </w:p>
+          <w:p>
+            <w:pPr>
+              <w:pStyle w:val="ListParagraph"/>
+              <w:ind w:left="0"/>
               <w:cnfStyle w:val="000000000000" w:firstRow="0" w:lastRow="0" w:firstColumn="0" w:lastColumn="0" w:oddVBand="0" w:evenVBand="0" w:oddHBand="0" w:evenHBand="0" w:firstRowFirstColumn="0" w:firstRowLastColumn="0" w:lastRowFirstColumn="0" w:lastRowLastColumn="0"/>
             </w:pPr>
           </w:p>
@@ -452,15 +652,11 @@
           </w:tcPr>
           <w:p>
             <w:pPr>
-              <w:rPr>
-                <w:b w:val="0"/>
-              </w:rPr>
-            </w:pPr>
-            <w:r>
-              <w:rPr>
-                <w:b w:val="0"/>
-              </w:rPr>
-              <w:t>Usuario Cliente</w:t>
+              <w:pStyle w:val="ListParagraph"/>
+              <w:ind w:left="0"/>
+            </w:pPr>
+            <w:r>
+              <w:t>ST-03</w:t>
             </w:r>
           </w:p>
         </w:tc>
@@ -470,89 +666,27 @@
           </w:tcPr>
           <w:p>
             <w:pPr>
-              <w:pStyle w:val="Prrafodelista"/>
-              <w:numPr>
-                <w:ilvl w:val="0"/>
-                <w:numId w:val="7"/>
-              </w:numPr>
-              <w:ind w:left="720"/>
+              <w:pStyle w:val="ListParagraph"/>
+              <w:ind w:left="0"/>
               <w:cnfStyle w:val="000000100000" w:firstRow="0" w:lastRow="0" w:firstColumn="0" w:lastColumn="0" w:oddVBand="0" w:evenVBand="0" w:oddHBand="1" w:evenHBand="0" w:firstRowFirstColumn="0" w:firstRowLastColumn="0" w:lastRowFirstColumn="0" w:lastRowLastColumn="0"/>
             </w:pPr>
             <w:r>
-              <w:t>Rapidez en la visualización de las preguntas</w:t>
-            </w:r>
-            <w:r>
-              <w:t>.</w:t>
-            </w:r>
-          </w:p>
-          <w:p>
-            <w:pPr>
-              <w:pStyle w:val="Prrafodelista"/>
-              <w:numPr>
-                <w:ilvl w:val="0"/>
-                <w:numId w:val="7"/>
-              </w:numPr>
-              <w:ind w:left="720"/>
-              <w:cnfStyle w:val="000000100000" w:firstRow="0" w:lastRow="0" w:firstColumn="0" w:lastColumn="0" w:oddVBand="0" w:evenVBand="0" w:oddHBand="1" w:evenHBand="0" w:firstRowFirstColumn="0" w:firstRowLastColumn="0" w:lastRowFirstColumn="0" w:lastRowLastColumn="0"/>
-            </w:pPr>
-            <w:r>
-              <w:t>Aleatoriedad de las preguntas, que no salga la misma pregunta repetida en un periodo de tiempo o en una serie de usos.</w:t>
-            </w:r>
-          </w:p>
-          <w:p>
-            <w:pPr>
-              <w:pStyle w:val="Prrafodelista"/>
-              <w:numPr>
-                <w:ilvl w:val="0"/>
-                <w:numId w:val="7"/>
-              </w:numPr>
-              <w:ind w:left="720"/>
-              <w:cnfStyle w:val="000000100000" w:firstRow="0" w:lastRow="0" w:firstColumn="0" w:lastColumn="0" w:oddVBand="0" w:evenVBand="0" w:oddHBand="1" w:evenHBand="0" w:firstRowFirstColumn="0" w:firstRowLastColumn="0" w:lastRowFirstColumn="0" w:lastRowLastColumn="0"/>
-            </w:pPr>
-            <w:r>
-              <w:t>Veracidad actual de las preguntas.</w:t>
-            </w:r>
-          </w:p>
-          <w:p>
-            <w:pPr>
-              <w:pStyle w:val="Prrafodelista"/>
-              <w:cnfStyle w:val="000000100000" w:firstRow="0" w:lastRow="0" w:firstColumn="0" w:lastColumn="0" w:oddVBand="0" w:evenVBand="0" w:oddHBand="1" w:evenHBand="0" w:firstRowFirstColumn="0" w:firstRowLastColumn="0" w:lastRowFirstColumn="0" w:lastRowLastColumn="0"/>
-            </w:pPr>
-          </w:p>
-        </w:tc>
-      </w:tr>
-      <w:tr>
-        <w:tc>
-          <w:tcPr>
-            <w:cnfStyle w:val="001000000000" w:firstRow="0" w:lastRow="0" w:firstColumn="1" w:lastColumn="0" w:oddVBand="0" w:evenVBand="0" w:oddHBand="0" w:evenHBand="0" w:firstRowFirstColumn="0" w:firstRowLastColumn="0" w:lastRowFirstColumn="0" w:lastRowLastColumn="0"/>
+              <w:t>Responsables de la información</w:t>
+            </w:r>
+          </w:p>
+        </w:tc>
+        <w:tc>
+          <w:tcPr>
             <w:tcW w:w="0" w:type="auto"/>
           </w:tcPr>
           <w:p>
             <w:pPr>
-              <w:rPr>
-                <w:b w:val="0"/>
-              </w:rPr>
-            </w:pPr>
-            <w:r>
-              <w:rPr>
-                <w:b w:val="0"/>
-              </w:rPr>
-              <w:t>Responsables de la información</w:t>
-            </w:r>
-          </w:p>
-        </w:tc>
-        <w:tc>
-          <w:tcPr>
-            <w:tcW w:w="0" w:type="auto"/>
-          </w:tcPr>
-          <w:p>
-            <w:pPr>
-              <w:pStyle w:val="Prrafodelista"/>
+              <w:pStyle w:val="ListParagraph"/>
               <w:numPr>
                 <w:ilvl w:val="0"/>
                 <w:numId w:val="8"/>
               </w:numPr>
-              <w:cnfStyle w:val="000000000000" w:firstRow="0" w:lastRow="0" w:firstColumn="0" w:lastColumn="0" w:oddVBand="0" w:evenVBand="0" w:oddHBand="0" w:evenHBand="0" w:firstRowFirstColumn="0" w:firstRowLastColumn="0" w:lastRowFirstColumn="0" w:lastRowLastColumn="0"/>
+              <w:cnfStyle w:val="000000100000" w:firstRow="0" w:lastRow="0" w:firstColumn="0" w:lastColumn="0" w:oddVBand="0" w:evenVBand="0" w:oddHBand="1" w:evenHBand="0" w:firstRowFirstColumn="0" w:firstRowLastColumn="0" w:lastRowFirstColumn="0" w:lastRowLastColumn="0"/>
             </w:pPr>
             <w:r>
               <w:t>Máxima facilidad y rapidez a la hora de introducir preguntas, preferiblemente con tratamientos por lotes y no individualmente.</w:t>
@@ -560,12 +694,12 @@
           </w:p>
           <w:p>
             <w:pPr>
-              <w:pStyle w:val="Prrafodelista"/>
+              <w:pStyle w:val="ListParagraph"/>
               <w:numPr>
                 <w:ilvl w:val="0"/>
                 <w:numId w:val="8"/>
               </w:numPr>
-              <w:cnfStyle w:val="000000000000" w:firstRow="0" w:lastRow="0" w:firstColumn="0" w:lastColumn="0" w:oddVBand="0" w:evenVBand="0" w:oddHBand="0" w:evenHBand="0" w:firstRowFirstColumn="0" w:firstRowLastColumn="0" w:lastRowFirstColumn="0" w:lastRowLastColumn="0"/>
+              <w:cnfStyle w:val="000000100000" w:firstRow="0" w:lastRow="0" w:firstColumn="0" w:lastColumn="0" w:oddVBand="0" w:evenVBand="0" w:oddHBand="1" w:evenHBand="0" w:firstRowFirstColumn="0" w:firstRowLastColumn="0" w:lastRowFirstColumn="0" w:lastRowLastColumn="0"/>
             </w:pPr>
             <w:r>
               <w:t>Máxima facilidad y rapidez para buscar una determinada pregunta.</w:t>
@@ -573,12 +707,12 @@
           </w:p>
           <w:p>
             <w:pPr>
-              <w:pStyle w:val="Prrafodelista"/>
+              <w:pStyle w:val="ListParagraph"/>
               <w:numPr>
                 <w:ilvl w:val="0"/>
                 <w:numId w:val="8"/>
               </w:numPr>
-              <w:cnfStyle w:val="000000000000" w:firstRow="0" w:lastRow="0" w:firstColumn="0" w:lastColumn="0" w:oddVBand="0" w:evenVBand="0" w:oddHBand="0" w:evenHBand="0" w:firstRowFirstColumn="0" w:firstRowLastColumn="0" w:lastRowFirstColumn="0" w:lastRowLastColumn="0"/>
+              <w:cnfStyle w:val="000000100000" w:firstRow="0" w:lastRow="0" w:firstColumn="0" w:lastColumn="0" w:oddVBand="0" w:evenVBand="0" w:oddHBand="1" w:evenHBand="0" w:firstRowFirstColumn="0" w:firstRowLastColumn="0" w:lastRowFirstColumn="0" w:lastRowLastColumn="0"/>
             </w:pPr>
             <w:r>
               <w:t>Máxima facilidad y rapidez para actualizar los datos de una pregunta.</w:t>
@@ -586,20 +720,43 @@
           </w:p>
           <w:p>
             <w:pPr>
-              <w:pStyle w:val="Prrafodelista"/>
+              <w:pStyle w:val="ListParagraph"/>
               <w:numPr>
                 <w:ilvl w:val="0"/>
                 <w:numId w:val="8"/>
               </w:numPr>
-              <w:cnfStyle w:val="000000000000" w:firstRow="0" w:lastRow="0" w:firstColumn="0" w:lastColumn="0" w:oddVBand="0" w:evenVBand="0" w:oddHBand="0" w:evenHBand="0" w:firstRowFirstColumn="0" w:firstRowLastColumn="0" w:lastRowFirstColumn="0" w:lastRowLastColumn="0"/>
-            </w:pPr>
-            <w:r>
+              <w:cnfStyle w:val="000000100000" w:firstRow="0" w:lastRow="0" w:firstColumn="0" w:lastColumn="0" w:oddVBand="0" w:evenVBand="0" w:oddHBand="1" w:evenHBand="0" w:firstRowFirstColumn="0" w:firstRowLastColumn="0" w:lastRowFirstColumn="0" w:lastRowLastColumn="0"/>
+            </w:pPr>
+            <w:r>
+              <w:lastRenderedPageBreak/>
               <w:t>Poder mantener la integridad y coherencia en la información.</w:t>
             </w:r>
           </w:p>
           <w:p>
             <w:pPr>
-              <w:cnfStyle w:val="000000000000" w:firstRow="0" w:lastRow="0" w:firstColumn="0" w:lastColumn="0" w:oddVBand="0" w:evenVBand="0" w:oddHBand="0" w:evenHBand="0" w:firstRowFirstColumn="0" w:firstRowLastColumn="0" w:lastRowFirstColumn="0" w:lastRowLastColumn="0"/>
+              <w:pStyle w:val="ListParagraph"/>
+              <w:ind w:left="0"/>
+              <w:cnfStyle w:val="000000100000" w:firstRow="0" w:lastRow="0" w:firstColumn="0" w:lastColumn="0" w:oddVBand="0" w:evenVBand="0" w:oddHBand="1" w:evenHBand="0" w:firstRowFirstColumn="0" w:firstRowLastColumn="0" w:lastRowFirstColumn="0" w:lastRowLastColumn="0"/>
+            </w:pPr>
+          </w:p>
+        </w:tc>
+      </w:tr>
+      <w:tr>
+        <w:tc>
+          <w:tcPr>
+            <w:cnfStyle w:val="001000000000" w:firstRow="0" w:lastRow="0" w:firstColumn="1" w:lastColumn="0" w:oddVBand="0" w:evenVBand="0" w:oddHBand="0" w:evenHBand="0" w:firstRowFirstColumn="0" w:firstRowLastColumn="0" w:lastRowFirstColumn="0" w:lastRowLastColumn="0"/>
+            <w:tcW w:w="0" w:type="auto"/>
+            <w:gridSpan w:val="3"/>
+          </w:tcPr>
+          <w:p>
+            <w:pPr>
+              <w:pStyle w:val="ListParagraph"/>
+            </w:pPr>
+          </w:p>
+          <w:p>
+            <w:pPr>
+              <w:pStyle w:val="ListParagraph"/>
+              <w:ind w:left="0"/>
             </w:pPr>
           </w:p>
         </w:tc>
@@ -607,185 +764,59 @@
     </w:tbl>
     <w:p>
       <w:pPr>
-        <w:pStyle w:val="Prrafodelista"/>
+        <w:pStyle w:val="ListParagraph"/>
       </w:pPr>
     </w:p>
+    <w:p>
+      <w:pPr>
+        <w:pStyle w:val="ListParagraph"/>
+      </w:pPr>
+    </w:p>
+    <w:p>
+      <w:pPr>
+        <w:pStyle w:val="ListParagraph"/>
+      </w:pPr>
+    </w:p>
+    <w:p/>
     <w:p>
       <w:pPr>
         <w:pStyle w:val="Encabezado1"/>
         <w:numPr>
           <w:ilvl w:val="0"/>
-          <w:numId w:val="1"/>
+          <w:numId w:val="8"/>
         </w:numPr>
-      </w:pPr>
-      <w:r>
-        <w:lastRenderedPageBreak/>
-        <w:t xml:space="preserve">Requisitos </w:t>
-      </w:r>
-      <w:r>
-        <w:t>F</w:t>
-      </w:r>
-      <w:r>
-        <w:t>uncionales</w:t>
-      </w:r>
-    </w:p>
-    <w:p>
-      <w:pPr>
-        <w:pStyle w:val="Prrafodelista"/>
-        <w:numPr>
-          <w:ilvl w:val="1"/>
-          <w:numId w:val="1"/>
-        </w:numPr>
-      </w:pPr>
-      <w:r>
-        <w:t>Se le debe poder comunicar a la aplicación por consola de donde tiene que leer la información.</w:t>
-      </w:r>
-    </w:p>
-    <w:p>
-      <w:pPr>
-        <w:pStyle w:val="Prrafodelista"/>
-        <w:numPr>
-          <w:ilvl w:val="1"/>
-          <w:numId w:val="1"/>
-        </w:numPr>
-      </w:pPr>
-      <w:r>
-        <w:t>Se le debe poder comunicar a la aplicación por consola donde ha de devolver el resultado.</w:t>
-      </w:r>
-    </w:p>
-    <w:p>
-      <w:pPr>
-        <w:pStyle w:val="Prrafodelista"/>
-        <w:numPr>
-          <w:ilvl w:val="1"/>
-          <w:numId w:val="1"/>
-        </w:numPr>
-      </w:pPr>
-      <w:r>
-        <w:t xml:space="preserve">La aplicación debe poder leer principalmente ficheros en un formato determinado  (GIFT)  con la información de las preguntas , y generar a partir de él otro fichero en un formato intermedio (JSON) </w:t>
-      </w:r>
-    </w:p>
-    <w:p>
-      <w:pPr>
-        <w:pStyle w:val="Prrafodelista"/>
-        <w:numPr>
-          <w:ilvl w:val="1"/>
-          <w:numId w:val="1"/>
-        </w:numPr>
-      </w:pPr>
-      <w:r>
-        <w:t>La aplicación debe permitir observar los resultados intermedios de la conversión para detectar errores.</w:t>
-      </w:r>
-    </w:p>
-    <w:p>
-      <w:pPr>
-        <w:pStyle w:val="Prrafodelista"/>
-        <w:numPr>
-          <w:ilvl w:val="1"/>
-          <w:numId w:val="1"/>
-        </w:numPr>
-      </w:pPr>
-      <w:r>
-        <w:t>La aplicación debe poder leer los ficheros en el formato intermedio (JSON) y almacenarlos en una base de datos.</w:t>
-      </w:r>
-    </w:p>
-    <w:p>
-      <w:pPr>
-        <w:pStyle w:val="Prrafodelista"/>
-        <w:numPr>
-          <w:ilvl w:val="1"/>
-          <w:numId w:val="1"/>
-        </w:numPr>
-      </w:pPr>
-      <w:r>
-        <w:t>Estas dos operaciones podrán ser realizadas individualmente por un operario</w:t>
-      </w:r>
-    </w:p>
-    <w:p>
-      <w:pPr>
-        <w:pStyle w:val="Prrafodelista"/>
-        <w:numPr>
-          <w:ilvl w:val="1"/>
-          <w:numId w:val="1"/>
-        </w:numPr>
-      </w:pPr>
-      <w:r>
-        <w:t>Estas dos operaciones se deben poder automatizar, programando su ejecución cada cierto tiempo.</w:t>
-      </w:r>
-    </w:p>
-    <w:p>
-      <w:pPr>
-        <w:pStyle w:val="Prrafodelista"/>
-        <w:ind w:left="0"/>
-      </w:pPr>
-    </w:p>
-    <w:p>
-      <w:pPr>
-        <w:pStyle w:val="Encabezado1"/>
-        <w:numPr>
-          <w:ilvl w:val="0"/>
-          <w:numId w:val="1"/>
-        </w:numPr>
-      </w:pPr>
-      <w:r>
-        <w:t>Requisitos No F</w:t>
-      </w:r>
-      <w:r>
-        <w:t>uncionales</w:t>
-      </w:r>
-    </w:p>
-    <w:p>
-      <w:pPr>
-        <w:pStyle w:val="Prrafodelista"/>
-        <w:numPr>
-          <w:ilvl w:val="1"/>
-          <w:numId w:val="1"/>
-        </w:numPr>
-      </w:pPr>
-      <w:r>
-        <w:t>Debe poder correr en paralelo varias instancias de la aplicación a la vez.</w:t>
-      </w:r>
-    </w:p>
-    <w:p>
-      <w:pPr>
-        <w:pStyle w:val="Prrafodelista"/>
-        <w:numPr>
-          <w:ilvl w:val="1"/>
-          <w:numId w:val="1"/>
-        </w:numPr>
-      </w:pPr>
-      <w:r>
-        <w:t>Se le debe poder comunicar a la aplicación por consola que formato va a leer.</w:t>
-      </w:r>
-    </w:p>
-    <w:p>
-      <w:pPr>
-        <w:pStyle w:val="Prrafodelista"/>
-        <w:ind w:left="1440"/>
-      </w:pPr>
-    </w:p>
-    <w:p>
-      <w:pPr>
-        <w:pStyle w:val="Encabezado1"/>
-        <w:numPr>
-          <w:ilvl w:val="0"/>
-          <w:numId w:val="1"/>
-        </w:numPr>
-      </w:pPr>
-      <w:r>
+        <w:rPr>
+          <w:u w:val="single"/>
+        </w:rPr>
+      </w:pPr>
+      <w:r>
+        <w:rPr>
+          <w:u w:val="single"/>
+        </w:rPr>
         <w:t xml:space="preserve">Atributos de </w:t>
       </w:r>
       <w:r>
+        <w:rPr>
+          <w:u w:val="single"/>
+        </w:rPr>
         <w:t>C</w:t>
       </w:r>
       <w:r>
+        <w:rPr>
+          <w:u w:val="single"/>
+        </w:rPr>
         <w:t>alidad</w:t>
       </w:r>
     </w:p>
     <w:p/>
+    <w:p>
+      <w:r>
+        <w:t>Los diferentes atributos de calidad son de interés para alguno de los Stakeholders. La siguiente tabla muestra la lista de intereses para el proyecto actual:</w:t>
+      </w:r>
+    </w:p>
     <w:tbl>
       <w:tblPr>
-        <w:tblStyle w:val="Sombreadoclaro-nfasis1"/>
+        <w:tblStyle w:val="LightShading-Accent1"/>
         <w:tblW w:w="8660" w:type="dxa"/>
         <w:tblLook w:val="04A0" w:firstRow="1" w:lastRow="0" w:firstColumn="1" w:lastColumn="0" w:noHBand="0" w:noVBand="1"/>
       </w:tblPr>
@@ -972,7 +1003,7 @@
               <w:cnfStyle w:val="000000100000" w:firstRow="0" w:lastRow="0" w:firstColumn="0" w:lastColumn="0" w:oddVBand="0" w:evenVBand="0" w:oddHBand="1" w:evenHBand="0" w:firstRowFirstColumn="0" w:firstRowLastColumn="0" w:lastRowFirstColumn="0" w:lastRowLastColumn="0"/>
             </w:pPr>
             <w:r>
-              <w:t>No es necesario que el proceso de conversión de la aplicación sea eficiente.</w:t>
+              <w:t>Facilidad para probar la fiabilidad de sistema, garantía de que los cálculos se han realizado correctamente.</w:t>
             </w:r>
           </w:p>
         </w:tc>
@@ -985,7 +1016,7 @@
               <w:cnfStyle w:val="000000100000" w:firstRow="0" w:lastRow="0" w:firstColumn="0" w:lastColumn="0" w:oddVBand="0" w:evenVBand="0" w:oddHBand="1" w:evenHBand="0" w:firstRowFirstColumn="0" w:firstRowLastColumn="0" w:lastRowFirstColumn="0" w:lastRowLastColumn="0"/>
             </w:pPr>
             <w:r>
-              <w:t>Rendimiento</w:t>
+              <w:t>Testabilidad</w:t>
             </w:r>
           </w:p>
           <w:p>
@@ -1091,39 +1122,141 @@
           </w:tcPr>
           <w:p>
             <w:r>
+              <w:t>AT006</w:t>
+            </w:r>
+          </w:p>
+        </w:tc>
+        <w:tc>
+          <w:tcPr>
+            <w:tcW w:w="0" w:type="auto"/>
+          </w:tcPr>
+          <w:p>
+            <w:pPr>
+              <w:cnfStyle w:val="000000000000" w:firstRow="0" w:lastRow="0" w:firstColumn="0" w:lastColumn="0" w:oddVBand="0" w:evenVBand="0" w:oddHBand="0" w:evenHBand="0" w:firstRowFirstColumn="0" w:firstRowLastColumn="0" w:lastRowFirstColumn="0" w:lastRowLastColumn="0"/>
+            </w:pPr>
+            <w:r>
+              <w:t xml:space="preserve">No exige una interfaz gráfica, pero sí que el operador que la use pueda, mediante comandos, realizar una serie de operaciones básicas. Interacción con el usuario. </w:t>
+            </w:r>
+          </w:p>
+          <w:p>
+            <w:pPr>
+              <w:cnfStyle w:val="000000000000" w:firstRow="0" w:lastRow="0" w:firstColumn="0" w:lastColumn="0" w:oddVBand="0" w:evenVBand="0" w:oddHBand="0" w:evenHBand="0" w:firstRowFirstColumn="0" w:firstRowLastColumn="0" w:lastRowFirstColumn="0" w:lastRowLastColumn="0"/>
+            </w:pPr>
+          </w:p>
+        </w:tc>
+        <w:tc>
+          <w:tcPr>
+            <w:tcW w:w="0" w:type="auto"/>
+          </w:tcPr>
+          <w:p>
+            <w:pPr>
+              <w:cnfStyle w:val="000000000000" w:firstRow="0" w:lastRow="0" w:firstColumn="0" w:lastColumn="0" w:oddVBand="0" w:evenVBand="0" w:oddHBand="0" w:evenHBand="0" w:firstRowFirstColumn="0" w:firstRowLastColumn="0" w:lastRowFirstColumn="0" w:lastRowLastColumn="0"/>
+            </w:pPr>
+            <w:r>
+              <w:t>Usabilidad</w:t>
+            </w:r>
+          </w:p>
+        </w:tc>
+      </w:tr>
+    </w:tbl>
+    <w:p>
+      <w:pPr>
+        <w:pStyle w:val="Encabezado1"/>
+        <w:numPr>
+          <w:ilvl w:val="0"/>
+          <w:numId w:val="8"/>
+        </w:numPr>
+        <w:rPr>
+          <w:u w:val="single"/>
+        </w:rPr>
+      </w:pPr>
+      <w:r>
+        <w:rPr>
+          <w:u w:val="single"/>
+        </w:rPr>
+        <w:t>Atributos de calidad e Interesados</w:t>
+      </w:r>
+    </w:p>
+    <w:p>
+      <w:r>
+        <w:t>Los diferentes atributos de calidad son de interés para alguno de los Stakeholders. La siguiente tabla muestra la lista de intereses para el proyecto actual:</w:t>
+      </w:r>
+    </w:p>
+    <w:tbl>
+      <w:tblPr>
+        <w:tblStyle w:val="LightShading-Accent1"/>
+        <w:tblpPr w:leftFromText="180" w:rightFromText="180" w:vertAnchor="text" w:horzAnchor="page" w:tblpX="2485" w:tblpY="290"/>
+        <w:tblW w:w="0" w:type="auto"/>
+        <w:tblLook w:val="04A0" w:firstRow="1" w:lastRow="0" w:firstColumn="1" w:lastColumn="0" w:noHBand="0" w:noVBand="1"/>
+      </w:tblPr>
+      <w:tblGrid>
+        <w:gridCol w:w="1453"/>
+        <w:gridCol w:w="1453"/>
+        <w:gridCol w:w="1453"/>
+        <w:gridCol w:w="1453"/>
+      </w:tblGrid>
+      <w:tr>
+        <w:trPr>
+          <w:cnfStyle w:val="100000000000" w:firstRow="1" w:lastRow="0" w:firstColumn="0" w:lastColumn="0" w:oddVBand="0" w:evenVBand="0" w:oddHBand="0" w:evenHBand="0" w:firstRowFirstColumn="0" w:firstRowLastColumn="0" w:lastRowFirstColumn="0" w:lastRowLastColumn="0"/>
+        </w:trPr>
+        <w:tc>
+          <w:tcPr>
+            <w:cnfStyle w:val="001000000000" w:firstRow="0" w:lastRow="0" w:firstColumn="1" w:lastColumn="0" w:oddVBand="0" w:evenVBand="0" w:oddHBand="0" w:evenHBand="0" w:firstRowFirstColumn="0" w:firstRowLastColumn="0" w:lastRowFirstColumn="0" w:lastRowLastColumn="0"/>
+            <w:tcW w:w="1453" w:type="dxa"/>
+          </w:tcPr>
+          <w:p>
+            <w:r>
               <w:lastRenderedPageBreak/>
-              <w:t>AT006</w:t>
-            </w:r>
-          </w:p>
-        </w:tc>
-        <w:tc>
-          <w:tcPr>
-            <w:tcW w:w="0" w:type="auto"/>
-          </w:tcPr>
-          <w:p>
-            <w:pPr>
-              <w:cnfStyle w:val="000000000000" w:firstRow="0" w:lastRow="0" w:firstColumn="0" w:lastColumn="0" w:oddVBand="0" w:evenVBand="0" w:oddHBand="0" w:evenHBand="0" w:firstRowFirstColumn="0" w:firstRowLastColumn="0" w:lastRowFirstColumn="0" w:lastRowLastColumn="0"/>
-            </w:pPr>
-            <w:r>
-              <w:t xml:space="preserve">No exige una interfaz gráfica, pero sí que el operador que la use pueda, mediante comandos, realizar una serie de operaciones básicas. Interacción con el usuario. </w:t>
-            </w:r>
-          </w:p>
-          <w:p>
-            <w:pPr>
-              <w:cnfStyle w:val="000000000000" w:firstRow="0" w:lastRow="0" w:firstColumn="0" w:lastColumn="0" w:oddVBand="0" w:evenVBand="0" w:oddHBand="0" w:evenHBand="0" w:firstRowFirstColumn="0" w:firstRowLastColumn="0" w:lastRowFirstColumn="0" w:lastRowLastColumn="0"/>
-            </w:pPr>
-          </w:p>
-        </w:tc>
-        <w:tc>
-          <w:tcPr>
-            <w:tcW w:w="0" w:type="auto"/>
-          </w:tcPr>
-          <w:p>
-            <w:pPr>
-              <w:cnfStyle w:val="000000000000" w:firstRow="0" w:lastRow="0" w:firstColumn="0" w:lastColumn="0" w:oddVBand="0" w:evenVBand="0" w:oddHBand="0" w:evenHBand="0" w:firstRowFirstColumn="0" w:firstRowLastColumn="0" w:lastRowFirstColumn="0" w:lastRowLastColumn="0"/>
-            </w:pPr>
-            <w:r>
-              <w:t>Usabilidad</w:t>
+              <w:t>Atributos</w:t>
+            </w:r>
+          </w:p>
+          <w:p>
+            <w:r>
+              <w:t>Vs</w:t>
+            </w:r>
+          </w:p>
+          <w:p>
+            <w:r>
+              <w:t>Interesados</w:t>
+            </w:r>
+          </w:p>
+        </w:tc>
+        <w:tc>
+          <w:tcPr>
+            <w:tcW w:w="1453" w:type="dxa"/>
+          </w:tcPr>
+          <w:p>
+            <w:pPr>
+              <w:cnfStyle w:val="100000000000" w:firstRow="1" w:lastRow="0" w:firstColumn="0" w:lastColumn="0" w:oddVBand="0" w:evenVBand="0" w:oddHBand="0" w:evenHBand="0" w:firstRowFirstColumn="0" w:firstRowLastColumn="0" w:lastRowFirstColumn="0" w:lastRowLastColumn="0"/>
+            </w:pPr>
+            <w:r>
+              <w:t>ST-01</w:t>
+            </w:r>
+          </w:p>
+        </w:tc>
+        <w:tc>
+          <w:tcPr>
+            <w:tcW w:w="1453" w:type="dxa"/>
+          </w:tcPr>
+          <w:p>
+            <w:pPr>
+              <w:cnfStyle w:val="100000000000" w:firstRow="1" w:lastRow="0" w:firstColumn="0" w:lastColumn="0" w:oddVBand="0" w:evenVBand="0" w:oddHBand="0" w:evenHBand="0" w:firstRowFirstColumn="0" w:firstRowLastColumn="0" w:lastRowFirstColumn="0" w:lastRowLastColumn="0"/>
+            </w:pPr>
+            <w:r>
+              <w:t>ST-02</w:t>
+            </w:r>
+          </w:p>
+        </w:tc>
+        <w:tc>
+          <w:tcPr>
+            <w:tcW w:w="1453" w:type="dxa"/>
+          </w:tcPr>
+          <w:p>
+            <w:pPr>
+              <w:cnfStyle w:val="100000000000" w:firstRow="1" w:lastRow="0" w:firstColumn="0" w:lastColumn="0" w:oddVBand="0" w:evenVBand="0" w:oddHBand="0" w:evenHBand="0" w:firstRowFirstColumn="0" w:firstRowLastColumn="0" w:lastRowFirstColumn="0" w:lastRowLastColumn="0"/>
+            </w:pPr>
+            <w:r>
+              <w:t>ST-03</w:t>
             </w:r>
           </w:p>
         </w:tc>
@@ -1131,42 +1264,305 @@
       <w:tr>
         <w:trPr>
           <w:cnfStyle w:val="000000100000" w:firstRow="0" w:lastRow="0" w:firstColumn="0" w:lastColumn="0" w:oddVBand="0" w:evenVBand="0" w:oddHBand="1" w:evenHBand="0" w:firstRowFirstColumn="0" w:firstRowLastColumn="0" w:lastRowFirstColumn="0" w:lastRowLastColumn="0"/>
-          <w:trHeight w:val="823"/>
         </w:trPr>
         <w:tc>
           <w:tcPr>
             <w:cnfStyle w:val="001000000000" w:firstRow="0" w:lastRow="0" w:firstColumn="1" w:lastColumn="0" w:oddVBand="0" w:evenVBand="0" w:oddHBand="0" w:evenHBand="0" w:firstRowFirstColumn="0" w:firstRowLastColumn="0" w:lastRowFirstColumn="0" w:lastRowLastColumn="0"/>
-            <w:tcW w:w="0" w:type="auto"/>
-          </w:tcPr>
-          <w:p>
-            <w:r>
-              <w:t>AT007</w:t>
-            </w:r>
-          </w:p>
-        </w:tc>
-        <w:tc>
-          <w:tcPr>
-            <w:tcW w:w="0" w:type="auto"/>
+            <w:tcW w:w="1453" w:type="dxa"/>
+          </w:tcPr>
+          <w:p>
+            <w:r>
+              <w:t>AT001</w:t>
+            </w:r>
+          </w:p>
+        </w:tc>
+        <w:tc>
+          <w:tcPr>
+            <w:tcW w:w="1453" w:type="dxa"/>
           </w:tcPr>
           <w:p>
             <w:pPr>
               <w:cnfStyle w:val="000000100000" w:firstRow="0" w:lastRow="0" w:firstColumn="0" w:lastColumn="0" w:oddVBand="0" w:evenVBand="0" w:oddHBand="1" w:evenHBand="0" w:firstRowFirstColumn="0" w:firstRowLastColumn="0" w:lastRowFirstColumn="0" w:lastRowLastColumn="0"/>
             </w:pPr>
-            <w:r>
-              <w:t>Facilidad para probar la fiabilidad de sistema, garantía de que los cálculos se han realizado correctamente.</w:t>
-            </w:r>
-          </w:p>
-        </w:tc>
-        <w:tc>
-          <w:tcPr>
-            <w:tcW w:w="0" w:type="auto"/>
+          </w:p>
+        </w:tc>
+        <w:tc>
+          <w:tcPr>
+            <w:tcW w:w="1453" w:type="dxa"/>
           </w:tcPr>
           <w:p>
             <w:pPr>
               <w:cnfStyle w:val="000000100000" w:firstRow="0" w:lastRow="0" w:firstColumn="0" w:lastColumn="0" w:oddVBand="0" w:evenVBand="0" w:oddHBand="1" w:evenHBand="0" w:firstRowFirstColumn="0" w:firstRowLastColumn="0" w:lastRowFirstColumn="0" w:lastRowLastColumn="0"/>
             </w:pPr>
             <w:r>
-              <w:t>Testabilidad</w:t>
+              <w:t>X</w:t>
+            </w:r>
+          </w:p>
+        </w:tc>
+        <w:tc>
+          <w:tcPr>
+            <w:tcW w:w="1453" w:type="dxa"/>
+          </w:tcPr>
+          <w:p>
+            <w:pPr>
+              <w:cnfStyle w:val="000000100000" w:firstRow="0" w:lastRow="0" w:firstColumn="0" w:lastColumn="0" w:oddVBand="0" w:evenVBand="0" w:oddHBand="1" w:evenHBand="0" w:firstRowFirstColumn="0" w:firstRowLastColumn="0" w:lastRowFirstColumn="0" w:lastRowLastColumn="0"/>
+            </w:pPr>
+            <w:r>
+              <w:t>X</w:t>
+            </w:r>
+          </w:p>
+        </w:tc>
+      </w:tr>
+      <w:tr>
+        <w:tc>
+          <w:tcPr>
+            <w:cnfStyle w:val="001000000000" w:firstRow="0" w:lastRow="0" w:firstColumn="1" w:lastColumn="0" w:oddVBand="0" w:evenVBand="0" w:oddHBand="0" w:evenHBand="0" w:firstRowFirstColumn="0" w:firstRowLastColumn="0" w:lastRowFirstColumn="0" w:lastRowLastColumn="0"/>
+            <w:tcW w:w="1453" w:type="dxa"/>
+          </w:tcPr>
+          <w:p>
+            <w:r>
+              <w:t>AT002</w:t>
+            </w:r>
+          </w:p>
+        </w:tc>
+        <w:tc>
+          <w:tcPr>
+            <w:tcW w:w="1453" w:type="dxa"/>
+          </w:tcPr>
+          <w:p>
+            <w:pPr>
+              <w:cnfStyle w:val="000000000000" w:firstRow="0" w:lastRow="0" w:firstColumn="0" w:lastColumn="0" w:oddVBand="0" w:evenVBand="0" w:oddHBand="0" w:evenHBand="0" w:firstRowFirstColumn="0" w:firstRowLastColumn="0" w:lastRowFirstColumn="0" w:lastRowLastColumn="0"/>
+            </w:pPr>
+          </w:p>
+        </w:tc>
+        <w:tc>
+          <w:tcPr>
+            <w:tcW w:w="1453" w:type="dxa"/>
+          </w:tcPr>
+          <w:p>
+            <w:pPr>
+              <w:cnfStyle w:val="000000000000" w:firstRow="0" w:lastRow="0" w:firstColumn="0" w:lastColumn="0" w:oddVBand="0" w:evenVBand="0" w:oddHBand="0" w:evenHBand="0" w:firstRowFirstColumn="0" w:firstRowLastColumn="0" w:lastRowFirstColumn="0" w:lastRowLastColumn="0"/>
+            </w:pPr>
+            <w:r>
+              <w:t>X</w:t>
+            </w:r>
+          </w:p>
+        </w:tc>
+        <w:tc>
+          <w:tcPr>
+            <w:tcW w:w="1453" w:type="dxa"/>
+          </w:tcPr>
+          <w:p>
+            <w:pPr>
+              <w:cnfStyle w:val="000000000000" w:firstRow="0" w:lastRow="0" w:firstColumn="0" w:lastColumn="0" w:oddVBand="0" w:evenVBand="0" w:oddHBand="0" w:evenHBand="0" w:firstRowFirstColumn="0" w:firstRowLastColumn="0" w:lastRowFirstColumn="0" w:lastRowLastColumn="0"/>
+            </w:pPr>
+            <w:r>
+              <w:t>X</w:t>
+            </w:r>
+          </w:p>
+        </w:tc>
+      </w:tr>
+      <w:tr>
+        <w:trPr>
+          <w:cnfStyle w:val="000000100000" w:firstRow="0" w:lastRow="0" w:firstColumn="0" w:lastColumn="0" w:oddVBand="0" w:evenVBand="0" w:oddHBand="1" w:evenHBand="0" w:firstRowFirstColumn="0" w:firstRowLastColumn="0" w:lastRowFirstColumn="0" w:lastRowLastColumn="0"/>
+        </w:trPr>
+        <w:tc>
+          <w:tcPr>
+            <w:cnfStyle w:val="001000000000" w:firstRow="0" w:lastRow="0" w:firstColumn="1" w:lastColumn="0" w:oddVBand="0" w:evenVBand="0" w:oddHBand="0" w:evenHBand="0" w:firstRowFirstColumn="0" w:firstRowLastColumn="0" w:lastRowFirstColumn="0" w:lastRowLastColumn="0"/>
+            <w:tcW w:w="1453" w:type="dxa"/>
+          </w:tcPr>
+          <w:p>
+            <w:r>
+              <w:t>AT003</w:t>
+            </w:r>
+          </w:p>
+        </w:tc>
+        <w:tc>
+          <w:tcPr>
+            <w:tcW w:w="1453" w:type="dxa"/>
+          </w:tcPr>
+          <w:p>
+            <w:pPr>
+              <w:cnfStyle w:val="000000100000" w:firstRow="0" w:lastRow="0" w:firstColumn="0" w:lastColumn="0" w:oddVBand="0" w:evenVBand="0" w:oddHBand="1" w:evenHBand="0" w:firstRowFirstColumn="0" w:firstRowLastColumn="0" w:lastRowFirstColumn="0" w:lastRowLastColumn="0"/>
+            </w:pPr>
+          </w:p>
+        </w:tc>
+        <w:tc>
+          <w:tcPr>
+            <w:tcW w:w="1453" w:type="dxa"/>
+          </w:tcPr>
+          <w:p>
+            <w:pPr>
+              <w:cnfStyle w:val="000000100000" w:firstRow="0" w:lastRow="0" w:firstColumn="0" w:lastColumn="0" w:oddVBand="0" w:evenVBand="0" w:oddHBand="1" w:evenHBand="0" w:firstRowFirstColumn="0" w:firstRowLastColumn="0" w:lastRowFirstColumn="0" w:lastRowLastColumn="0"/>
+            </w:pPr>
+            <w:r>
+              <w:t>X</w:t>
+            </w:r>
+          </w:p>
+        </w:tc>
+        <w:tc>
+          <w:tcPr>
+            <w:tcW w:w="1453" w:type="dxa"/>
+          </w:tcPr>
+          <w:p>
+            <w:pPr>
+              <w:cnfStyle w:val="000000100000" w:firstRow="0" w:lastRow="0" w:firstColumn="0" w:lastColumn="0" w:oddVBand="0" w:evenVBand="0" w:oddHBand="1" w:evenHBand="0" w:firstRowFirstColumn="0" w:firstRowLastColumn="0" w:lastRowFirstColumn="0" w:lastRowLastColumn="0"/>
+            </w:pPr>
+            <w:r>
+              <w:t>X</w:t>
+            </w:r>
+          </w:p>
+        </w:tc>
+      </w:tr>
+      <w:tr>
+        <w:tc>
+          <w:tcPr>
+            <w:cnfStyle w:val="001000000000" w:firstRow="0" w:lastRow="0" w:firstColumn="1" w:lastColumn="0" w:oddVBand="0" w:evenVBand="0" w:oddHBand="0" w:evenHBand="0" w:firstRowFirstColumn="0" w:firstRowLastColumn="0" w:lastRowFirstColumn="0" w:lastRowLastColumn="0"/>
+            <w:tcW w:w="1453" w:type="dxa"/>
+          </w:tcPr>
+          <w:p>
+            <w:r>
+              <w:t>AT004</w:t>
+            </w:r>
+          </w:p>
+        </w:tc>
+        <w:tc>
+          <w:tcPr>
+            <w:tcW w:w="1453" w:type="dxa"/>
+          </w:tcPr>
+          <w:p>
+            <w:pPr>
+              <w:cnfStyle w:val="000000000000" w:firstRow="0" w:lastRow="0" w:firstColumn="0" w:lastColumn="0" w:oddVBand="0" w:evenVBand="0" w:oddHBand="0" w:evenHBand="0" w:firstRowFirstColumn="0" w:firstRowLastColumn="0" w:lastRowFirstColumn="0" w:lastRowLastColumn="0"/>
+            </w:pPr>
+            <w:r>
+              <w:t>X</w:t>
+            </w:r>
+          </w:p>
+        </w:tc>
+        <w:tc>
+          <w:tcPr>
+            <w:tcW w:w="1453" w:type="dxa"/>
+          </w:tcPr>
+          <w:p>
+            <w:pPr>
+              <w:cnfStyle w:val="000000000000" w:firstRow="0" w:lastRow="0" w:firstColumn="0" w:lastColumn="0" w:oddVBand="0" w:evenVBand="0" w:oddHBand="0" w:evenHBand="0" w:firstRowFirstColumn="0" w:firstRowLastColumn="0" w:lastRowFirstColumn="0" w:lastRowLastColumn="0"/>
+            </w:pPr>
+            <w:r>
+              <w:t>X</w:t>
+            </w:r>
+          </w:p>
+        </w:tc>
+        <w:tc>
+          <w:tcPr>
+            <w:tcW w:w="1453" w:type="dxa"/>
+          </w:tcPr>
+          <w:p>
+            <w:pPr>
+              <w:cnfStyle w:val="000000000000" w:firstRow="0" w:lastRow="0" w:firstColumn="0" w:lastColumn="0" w:oddVBand="0" w:evenVBand="0" w:oddHBand="0" w:evenHBand="0" w:firstRowFirstColumn="0" w:firstRowLastColumn="0" w:lastRowFirstColumn="0" w:lastRowLastColumn="0"/>
+            </w:pPr>
+            <w:r>
+              <w:t>X</w:t>
+            </w:r>
+          </w:p>
+        </w:tc>
+      </w:tr>
+      <w:tr>
+        <w:trPr>
+          <w:cnfStyle w:val="000000100000" w:firstRow="0" w:lastRow="0" w:firstColumn="0" w:lastColumn="0" w:oddVBand="0" w:evenVBand="0" w:oddHBand="1" w:evenHBand="0" w:firstRowFirstColumn="0" w:firstRowLastColumn="0" w:lastRowFirstColumn="0" w:lastRowLastColumn="0"/>
+        </w:trPr>
+        <w:tc>
+          <w:tcPr>
+            <w:cnfStyle w:val="001000000000" w:firstRow="0" w:lastRow="0" w:firstColumn="1" w:lastColumn="0" w:oddVBand="0" w:evenVBand="0" w:oddHBand="0" w:evenHBand="0" w:firstRowFirstColumn="0" w:firstRowLastColumn="0" w:lastRowFirstColumn="0" w:lastRowLastColumn="0"/>
+            <w:tcW w:w="1453" w:type="dxa"/>
+          </w:tcPr>
+          <w:p>
+            <w:r>
+              <w:t>AT005</w:t>
+            </w:r>
+          </w:p>
+        </w:tc>
+        <w:tc>
+          <w:tcPr>
+            <w:tcW w:w="1453" w:type="dxa"/>
+          </w:tcPr>
+          <w:p>
+            <w:pPr>
+              <w:cnfStyle w:val="000000100000" w:firstRow="0" w:lastRow="0" w:firstColumn="0" w:lastColumn="0" w:oddVBand="0" w:evenVBand="0" w:oddHBand="1" w:evenHBand="0" w:firstRowFirstColumn="0" w:firstRowLastColumn="0" w:lastRowFirstColumn="0" w:lastRowLastColumn="0"/>
+            </w:pPr>
+          </w:p>
+        </w:tc>
+        <w:tc>
+          <w:tcPr>
+            <w:tcW w:w="1453" w:type="dxa"/>
+          </w:tcPr>
+          <w:p>
+            <w:pPr>
+              <w:cnfStyle w:val="000000100000" w:firstRow="0" w:lastRow="0" w:firstColumn="0" w:lastColumn="0" w:oddVBand="0" w:evenVBand="0" w:oddHBand="1" w:evenHBand="0" w:firstRowFirstColumn="0" w:firstRowLastColumn="0" w:lastRowFirstColumn="0" w:lastRowLastColumn="0"/>
+            </w:pPr>
+            <w:r>
+              <w:t>X</w:t>
+            </w:r>
+          </w:p>
+        </w:tc>
+        <w:tc>
+          <w:tcPr>
+            <w:tcW w:w="1453" w:type="dxa"/>
+          </w:tcPr>
+          <w:p>
+            <w:pPr>
+              <w:cnfStyle w:val="000000100000" w:firstRow="0" w:lastRow="0" w:firstColumn="0" w:lastColumn="0" w:oddVBand="0" w:evenVBand="0" w:oddHBand="1" w:evenHBand="0" w:firstRowFirstColumn="0" w:firstRowLastColumn="0" w:lastRowFirstColumn="0" w:lastRowLastColumn="0"/>
+            </w:pPr>
+            <w:r>
+              <w:t>X</w:t>
+            </w:r>
+          </w:p>
+        </w:tc>
+      </w:tr>
+      <w:tr>
+        <w:tc>
+          <w:tcPr>
+            <w:cnfStyle w:val="001000000000" w:firstRow="0" w:lastRow="0" w:firstColumn="1" w:lastColumn="0" w:oddVBand="0" w:evenVBand="0" w:oddHBand="0" w:evenHBand="0" w:firstRowFirstColumn="0" w:firstRowLastColumn="0" w:lastRowFirstColumn="0" w:lastRowLastColumn="0"/>
+            <w:tcW w:w="1453" w:type="dxa"/>
+          </w:tcPr>
+          <w:p>
+            <w:r>
+              <w:t>AT006</w:t>
+            </w:r>
+          </w:p>
+        </w:tc>
+        <w:tc>
+          <w:tcPr>
+            <w:tcW w:w="1453" w:type="dxa"/>
+          </w:tcPr>
+          <w:p>
+            <w:pPr>
+              <w:cnfStyle w:val="000000000000" w:firstRow="0" w:lastRow="0" w:firstColumn="0" w:lastColumn="0" w:oddVBand="0" w:evenVBand="0" w:oddHBand="0" w:evenHBand="0" w:firstRowFirstColumn="0" w:firstRowLastColumn="0" w:lastRowFirstColumn="0" w:lastRowLastColumn="0"/>
+            </w:pPr>
+          </w:p>
+        </w:tc>
+        <w:tc>
+          <w:tcPr>
+            <w:tcW w:w="1453" w:type="dxa"/>
+          </w:tcPr>
+          <w:p>
+            <w:pPr>
+              <w:cnfStyle w:val="000000000000" w:firstRow="0" w:lastRow="0" w:firstColumn="0" w:lastColumn="0" w:oddVBand="0" w:evenVBand="0" w:oddHBand="0" w:evenHBand="0" w:firstRowFirstColumn="0" w:firstRowLastColumn="0" w:lastRowFirstColumn="0" w:lastRowLastColumn="0"/>
+            </w:pPr>
+            <w:r>
+              <w:t>X</w:t>
+            </w:r>
+          </w:p>
+        </w:tc>
+        <w:tc>
+          <w:tcPr>
+            <w:tcW w:w="1453" w:type="dxa"/>
+          </w:tcPr>
+          <w:p>
+            <w:pPr>
+              <w:cnfStyle w:val="000000000000" w:firstRow="0" w:lastRow="0" w:firstColumn="0" w:lastColumn="0" w:oddVBand="0" w:evenVBand="0" w:oddHBand="0" w:evenHBand="0" w:firstRowFirstColumn="0" w:firstRowLastColumn="0" w:lastRowFirstColumn="0" w:lastRowLastColumn="0"/>
+            </w:pPr>
+            <w:r>
+              <w:t>X</w:t>
             </w:r>
           </w:p>
         </w:tc>
@@ -1176,38 +1572,75 @@
     <w:p/>
     <w:p>
       <w:pPr>
-        <w:pStyle w:val="Encabezado1"/>
-        <w:numPr>
-          <w:ilvl w:val="0"/>
-          <w:numId w:val="1"/>
-        </w:numPr>
-      </w:pPr>
-      <w:r>
-        <w:t xml:space="preserve">Escenarios de </w:t>
-      </w:r>
-      <w:r>
-        <w:t>C</w:t>
-      </w:r>
-      <w:r>
-        <w:t>alidad</w:t>
-      </w:r>
+        <w:pStyle w:val="ListParagraph"/>
+      </w:pPr>
     </w:p>
     <w:p/>
+    <w:p/>
+    <w:p/>
+    <w:p/>
+    <w:p>
+      <w:pPr>
+        <w:pStyle w:val="Encabezado1"/>
+        <w:ind w:left="360"/>
+      </w:pPr>
+    </w:p>
+    <w:p>
+      <w:pPr>
+        <w:pStyle w:val="Encabezado1"/>
+        <w:ind w:left="360"/>
+        <w:rPr>
+          <w:u w:val="single"/>
+        </w:rPr>
+      </w:pPr>
+      <w:r>
+        <w:t xml:space="preserve">8. </w:t>
+      </w:r>
+      <w:r>
+        <w:rPr>
+          <w:u w:val="single"/>
+        </w:rPr>
+        <w:t>Escenarios</w:t>
+      </w:r>
+      <w:r>
+        <w:rPr>
+          <w:u w:val="single"/>
+        </w:rPr>
+        <w:t xml:space="preserve"> de </w:t>
+      </w:r>
+      <w:r>
+        <w:rPr>
+          <w:u w:val="single"/>
+        </w:rPr>
+        <w:t>C</w:t>
+      </w:r>
+      <w:r>
+        <w:rPr>
+          <w:u w:val="single"/>
+        </w:rPr>
+        <w:t>alidad</w:t>
+      </w:r>
+    </w:p>
+    <w:p>
+      <w:r>
+        <w:t>Con toda la información anterior se procederá a definir los escenarios de calidad que influencian esta arquitectura.</w:t>
+      </w:r>
+    </w:p>
     <w:tbl>
       <w:tblPr>
-        <w:tblStyle w:val="Sombreadoclaro-nfasis1"/>
+        <w:tblStyle w:val="LightShading-Accent1"/>
         <w:tblW w:w="0" w:type="auto"/>
         <w:tblLook w:val="04A0" w:firstRow="1" w:lastRow="0" w:firstColumn="1" w:lastColumn="0" w:noHBand="0" w:noVBand="1"/>
       </w:tblPr>
       <w:tblGrid>
-        <w:gridCol w:w="996"/>
+        <w:gridCol w:w="995"/>
         <w:gridCol w:w="221"/>
         <w:gridCol w:w="221"/>
-        <w:gridCol w:w="1423"/>
-        <w:gridCol w:w="1143"/>
+        <w:gridCol w:w="1424"/>
+        <w:gridCol w:w="1141"/>
         <w:gridCol w:w="985"/>
-        <w:gridCol w:w="1349"/>
-        <w:gridCol w:w="1179"/>
+        <w:gridCol w:w="1350"/>
+        <w:gridCol w:w="1180"/>
         <w:gridCol w:w="221"/>
         <w:gridCol w:w="982"/>
       </w:tblGrid>
@@ -1218,7 +1651,7 @@
         <w:tc>
           <w:tcPr>
             <w:cnfStyle w:val="001000000000" w:firstRow="0" w:lastRow="0" w:firstColumn="1" w:lastColumn="0" w:oddVBand="0" w:evenVBand="0" w:oddHBand="0" w:evenHBand="0" w:firstRowFirstColumn="0" w:firstRowLastColumn="0" w:lastRowFirstColumn="0" w:lastRowLastColumn="0"/>
-            <w:tcW w:w="996" w:type="dxa"/>
+            <w:tcW w:w="990" w:type="dxa"/>
           </w:tcPr>
           <w:p>
             <w:r>
@@ -1248,7 +1681,7 @@
         </w:tc>
         <w:tc>
           <w:tcPr>
-            <w:tcW w:w="1423" w:type="dxa"/>
+            <w:tcW w:w="1434" w:type="dxa"/>
           </w:tcPr>
           <w:p>
             <w:pPr>
@@ -1261,7 +1694,7 @@
         </w:tc>
         <w:tc>
           <w:tcPr>
-            <w:tcW w:w="1143" w:type="dxa"/>
+            <w:tcW w:w="1148" w:type="dxa"/>
           </w:tcPr>
           <w:p>
             <w:pPr>
@@ -1274,7 +1707,7 @@
         </w:tc>
         <w:tc>
           <w:tcPr>
-            <w:tcW w:w="985" w:type="dxa"/>
+            <w:tcW w:w="972" w:type="dxa"/>
           </w:tcPr>
           <w:p>
             <w:pPr>
@@ -1287,7 +1720,7 @@
         </w:tc>
         <w:tc>
           <w:tcPr>
-            <w:tcW w:w="1349" w:type="dxa"/>
+            <w:tcW w:w="1359" w:type="dxa"/>
           </w:tcPr>
           <w:p>
             <w:pPr>
@@ -1300,7 +1733,7 @@
         </w:tc>
         <w:tc>
           <w:tcPr>
-            <w:tcW w:w="1179" w:type="dxa"/>
+            <w:tcW w:w="1188" w:type="dxa"/>
           </w:tcPr>
           <w:p>
             <w:pPr>
@@ -1323,7 +1756,7 @@
         </w:tc>
         <w:tc>
           <w:tcPr>
-            <w:tcW w:w="982" w:type="dxa"/>
+            <w:tcW w:w="966" w:type="dxa"/>
           </w:tcPr>
           <w:p>
             <w:pPr>
@@ -1342,7 +1775,7 @@
         <w:tc>
           <w:tcPr>
             <w:cnfStyle w:val="001000000000" w:firstRow="0" w:lastRow="0" w:firstColumn="1" w:lastColumn="0" w:oddVBand="0" w:evenVBand="0" w:oddHBand="0" w:evenHBand="0" w:firstRowFirstColumn="0" w:firstRowLastColumn="0" w:lastRowFirstColumn="0" w:lastRowLastColumn="0"/>
-            <w:tcW w:w="996" w:type="dxa"/>
+            <w:tcW w:w="990" w:type="dxa"/>
           </w:tcPr>
           <w:p>
             <w:r>
@@ -1372,7 +1805,7 @@
         </w:tc>
         <w:tc>
           <w:tcPr>
-            <w:tcW w:w="1423" w:type="dxa"/>
+            <w:tcW w:w="1434" w:type="dxa"/>
           </w:tcPr>
           <w:p>
             <w:pPr>
@@ -1385,7 +1818,7 @@
         </w:tc>
         <w:tc>
           <w:tcPr>
-            <w:tcW w:w="1143" w:type="dxa"/>
+            <w:tcW w:w="1148" w:type="dxa"/>
           </w:tcPr>
           <w:p>
             <w:pPr>
@@ -1398,7 +1831,7 @@
         </w:tc>
         <w:tc>
           <w:tcPr>
-            <w:tcW w:w="985" w:type="dxa"/>
+            <w:tcW w:w="972" w:type="dxa"/>
           </w:tcPr>
           <w:p>
             <w:pPr>
@@ -1411,7 +1844,7 @@
         </w:tc>
         <w:tc>
           <w:tcPr>
-            <w:tcW w:w="1349" w:type="dxa"/>
+            <w:tcW w:w="1359" w:type="dxa"/>
           </w:tcPr>
           <w:p>
             <w:pPr>
@@ -1424,7 +1857,7 @@
         </w:tc>
         <w:tc>
           <w:tcPr>
-            <w:tcW w:w="1179" w:type="dxa"/>
+            <w:tcW w:w="1188" w:type="dxa"/>
           </w:tcPr>
           <w:p>
             <w:pPr>
@@ -1447,7 +1880,7 @@
         </w:tc>
         <w:tc>
           <w:tcPr>
-            <w:tcW w:w="982" w:type="dxa"/>
+            <w:tcW w:w="966" w:type="dxa"/>
           </w:tcPr>
           <w:p>
             <w:pPr>
@@ -1463,7 +1896,7 @@
         <w:tc>
           <w:tcPr>
             <w:cnfStyle w:val="001000000000" w:firstRow="0" w:lastRow="0" w:firstColumn="1" w:lastColumn="0" w:oddVBand="0" w:evenVBand="0" w:oddHBand="0" w:evenHBand="0" w:firstRowFirstColumn="0" w:firstRowLastColumn="0" w:lastRowFirstColumn="0" w:lastRowLastColumn="0"/>
-            <w:tcW w:w="996" w:type="dxa"/>
+            <w:tcW w:w="990" w:type="dxa"/>
           </w:tcPr>
           <w:p>
             <w:r>
@@ -1493,25 +1926,20 @@
         </w:tc>
         <w:tc>
           <w:tcPr>
-            <w:tcW w:w="1423" w:type="dxa"/>
+            <w:tcW w:w="1434" w:type="dxa"/>
           </w:tcPr>
           <w:p>
             <w:pPr>
               <w:cnfStyle w:val="000000000000" w:firstRow="0" w:lastRow="0" w:firstColumn="0" w:lastColumn="0" w:oddVBand="0" w:evenVBand="0" w:oddHBand="0" w:evenHBand="0" w:firstRowFirstColumn="0" w:firstRowLastColumn="0" w:lastRowFirstColumn="0" w:lastRowLastColumn="0"/>
             </w:pPr>
             <w:r>
-              <w:t>C</w:t>
-            </w:r>
-            <w:bookmarkStart w:id="0" w:name="_GoBack"/>
-            <w:bookmarkEnd w:id="0"/>
-            <w:r>
-              <w:t>orrección de errores</w:t>
-            </w:r>
-          </w:p>
-        </w:tc>
-        <w:tc>
-          <w:tcPr>
-            <w:tcW w:w="1143" w:type="dxa"/>
+              <w:t>Corrección de errores</w:t>
+            </w:r>
+          </w:p>
+        </w:tc>
+        <w:tc>
+          <w:tcPr>
+            <w:tcW w:w="1148" w:type="dxa"/>
           </w:tcPr>
           <w:p>
             <w:pPr>
@@ -1524,7 +1952,7 @@
         </w:tc>
         <w:tc>
           <w:tcPr>
-            <w:tcW w:w="985" w:type="dxa"/>
+            <w:tcW w:w="972" w:type="dxa"/>
           </w:tcPr>
           <w:p>
             <w:pPr>
@@ -1537,7 +1965,7 @@
         </w:tc>
         <w:tc>
           <w:tcPr>
-            <w:tcW w:w="1349" w:type="dxa"/>
+            <w:tcW w:w="1359" w:type="dxa"/>
           </w:tcPr>
           <w:p>
             <w:pPr>
@@ -1550,7 +1978,7 @@
         </w:tc>
         <w:tc>
           <w:tcPr>
-            <w:tcW w:w="1179" w:type="dxa"/>
+            <w:tcW w:w="1188" w:type="dxa"/>
           </w:tcPr>
           <w:p>
             <w:pPr>
@@ -1573,7 +2001,7 @@
         </w:tc>
         <w:tc>
           <w:tcPr>
-            <w:tcW w:w="982" w:type="dxa"/>
+            <w:tcW w:w="966" w:type="dxa"/>
           </w:tcPr>
           <w:p>
             <w:pPr>
@@ -1596,7 +2024,7 @@
               <w:cnfStyle w:val="000000000000" w:firstRow="0" w:lastRow="0" w:firstColumn="0" w:lastColumn="0" w:oddVBand="0" w:evenVBand="0" w:oddHBand="0" w:evenHBand="0" w:firstRowFirstColumn="0" w:firstRowLastColumn="0" w:lastRowFirstColumn="0" w:lastRowLastColumn="0"/>
             </w:pPr>
             <w:r>
-              <w:t>AT007</w:t>
+              <w:t>AT003</w:t>
             </w:r>
           </w:p>
         </w:tc>
@@ -1608,7 +2036,7 @@
         <w:tc>
           <w:tcPr>
             <w:cnfStyle w:val="001000000000" w:firstRow="0" w:lastRow="0" w:firstColumn="1" w:lastColumn="0" w:oddVBand="0" w:evenVBand="0" w:oddHBand="0" w:evenHBand="0" w:firstRowFirstColumn="0" w:firstRowLastColumn="0" w:lastRowFirstColumn="0" w:lastRowLastColumn="0"/>
-            <w:tcW w:w="996" w:type="dxa"/>
+            <w:tcW w:w="990" w:type="dxa"/>
           </w:tcPr>
           <w:p>
             <w:r>
@@ -1638,7 +2066,7 @@
         </w:tc>
         <w:tc>
           <w:tcPr>
-            <w:tcW w:w="1423" w:type="dxa"/>
+            <w:tcW w:w="1434" w:type="dxa"/>
           </w:tcPr>
           <w:p>
             <w:pPr>
@@ -1651,33 +2079,36 @@
         </w:tc>
         <w:tc>
           <w:tcPr>
-            <w:tcW w:w="1143" w:type="dxa"/>
+            <w:tcW w:w="1148" w:type="dxa"/>
           </w:tcPr>
           <w:p>
             <w:pPr>
               <w:cnfStyle w:val="000000100000" w:firstRow="0" w:lastRow="0" w:firstColumn="0" w:lastColumn="0" w:oddVBand="0" w:evenVBand="0" w:oddHBand="1" w:evenHBand="0" w:firstRowFirstColumn="0" w:firstRowLastColumn="0" w:lastRowFirstColumn="0" w:lastRowLastColumn="0"/>
             </w:pPr>
             <w:r>
-              <w:t>Proyecto finalizado</w:t>
-            </w:r>
-          </w:p>
-        </w:tc>
-        <w:tc>
-          <w:tcPr>
-            <w:tcW w:w="985" w:type="dxa"/>
+              <w:t>Explotación</w:t>
+            </w:r>
+          </w:p>
+        </w:tc>
+        <w:tc>
+          <w:tcPr>
+            <w:tcW w:w="972" w:type="dxa"/>
           </w:tcPr>
           <w:p>
             <w:pPr>
               <w:cnfStyle w:val="000000100000" w:firstRow="0" w:lastRow="0" w:firstColumn="0" w:lastColumn="0" w:oddVBand="0" w:evenVBand="0" w:oddHBand="1" w:evenHBand="0" w:firstRowFirstColumn="0" w:firstRowLastColumn="0" w:lastRowFirstColumn="0" w:lastRowLastColumn="0"/>
             </w:pPr>
             <w:r>
-              <w:t>sistema</w:t>
-            </w:r>
-          </w:p>
-        </w:tc>
-        <w:tc>
-          <w:tcPr>
-            <w:tcW w:w="1349" w:type="dxa"/>
+              <w:t>S</w:t>
+            </w:r>
+            <w:r>
+              <w:t>istema</w:t>
+            </w:r>
+          </w:p>
+        </w:tc>
+        <w:tc>
+          <w:tcPr>
+            <w:tcW w:w="1359" w:type="dxa"/>
           </w:tcPr>
           <w:p>
             <w:pPr>
@@ -1690,7 +2121,7 @@
         </w:tc>
         <w:tc>
           <w:tcPr>
-            <w:tcW w:w="1179" w:type="dxa"/>
+            <w:tcW w:w="1188" w:type="dxa"/>
           </w:tcPr>
           <w:p>
             <w:pPr>
@@ -1713,7 +2144,7 @@
         </w:tc>
         <w:tc>
           <w:tcPr>
-            <w:tcW w:w="982" w:type="dxa"/>
+            <w:tcW w:w="966" w:type="dxa"/>
           </w:tcPr>
           <w:p>
             <w:pPr>
@@ -1737,7 +2168,7 @@
         <w:tc>
           <w:tcPr>
             <w:cnfStyle w:val="001000000000" w:firstRow="0" w:lastRow="0" w:firstColumn="1" w:lastColumn="0" w:oddVBand="0" w:evenVBand="0" w:oddHBand="0" w:evenHBand="0" w:firstRowFirstColumn="0" w:firstRowLastColumn="0" w:lastRowFirstColumn="0" w:lastRowLastColumn="0"/>
-            <w:tcW w:w="996" w:type="dxa"/>
+            <w:tcW w:w="990" w:type="dxa"/>
           </w:tcPr>
           <w:p>
             <w:r>
@@ -1767,7 +2198,7 @@
         </w:tc>
         <w:tc>
           <w:tcPr>
-            <w:tcW w:w="1423" w:type="dxa"/>
+            <w:tcW w:w="1434" w:type="dxa"/>
           </w:tcPr>
           <w:p>
             <w:pPr>
@@ -1780,53 +2211,70 @@
         </w:tc>
         <w:tc>
           <w:tcPr>
-            <w:tcW w:w="1143" w:type="dxa"/>
+            <w:tcW w:w="1148" w:type="dxa"/>
           </w:tcPr>
           <w:p>
             <w:pPr>
               <w:cnfStyle w:val="000000000000" w:firstRow="0" w:lastRow="0" w:firstColumn="0" w:lastColumn="0" w:oddVBand="0" w:evenVBand="0" w:oddHBand="0" w:evenHBand="0" w:firstRowFirstColumn="0" w:firstRowLastColumn="0" w:lastRowFirstColumn="0" w:lastRowLastColumn="0"/>
             </w:pPr>
             <w:r>
-              <w:t>explotación</w:t>
-            </w:r>
-          </w:p>
-        </w:tc>
-        <w:tc>
-          <w:tcPr>
-            <w:tcW w:w="985" w:type="dxa"/>
+              <w:t>E</w:t>
+            </w:r>
+            <w:r>
+              <w:t>xplotación</w:t>
+            </w:r>
+          </w:p>
+        </w:tc>
+        <w:tc>
+          <w:tcPr>
+            <w:tcW w:w="972" w:type="dxa"/>
           </w:tcPr>
           <w:p>
             <w:pPr>
               <w:cnfStyle w:val="000000000000" w:firstRow="0" w:lastRow="0" w:firstColumn="0" w:lastColumn="0" w:oddVBand="0" w:evenVBand="0" w:oddHBand="0" w:evenHBand="0" w:firstRowFirstColumn="0" w:firstRowLastColumn="0" w:lastRowFirstColumn="0" w:lastRowLastColumn="0"/>
             </w:pPr>
             <w:r>
-              <w:t>Datos internos y base de datos</w:t>
-            </w:r>
-          </w:p>
-        </w:tc>
-        <w:tc>
-          <w:tcPr>
-            <w:tcW w:w="1349" w:type="dxa"/>
+              <w:t xml:space="preserve">Datos internos y base de </w:t>
+            </w:r>
+            <w:r>
+              <w:lastRenderedPageBreak/>
+              <w:t>datos</w:t>
+            </w:r>
+          </w:p>
+        </w:tc>
+        <w:tc>
+          <w:tcPr>
+            <w:tcW w:w="1359" w:type="dxa"/>
           </w:tcPr>
           <w:p>
             <w:pPr>
               <w:cnfStyle w:val="000000000000" w:firstRow="0" w:lastRow="0" w:firstColumn="0" w:lastColumn="0" w:oddVBand="0" w:evenVBand="0" w:oddHBand="0" w:evenHBand="0" w:firstRowFirstColumn="0" w:firstRowLastColumn="0" w:lastRowFirstColumn="0" w:lastRowLastColumn="0"/>
             </w:pPr>
             <w:r>
-              <w:t>Restricción del acceso a datos almacenados</w:t>
-            </w:r>
-          </w:p>
-        </w:tc>
-        <w:tc>
-          <w:tcPr>
-            <w:tcW w:w="1179" w:type="dxa"/>
+              <w:lastRenderedPageBreak/>
+              <w:t>Restricción del acceso a datos almacenado</w:t>
+            </w:r>
+            <w:r>
+              <w:lastRenderedPageBreak/>
+              <w:t>s</w:t>
+            </w:r>
+          </w:p>
+        </w:tc>
+        <w:tc>
+          <w:tcPr>
+            <w:tcW w:w="1188" w:type="dxa"/>
           </w:tcPr>
           <w:p>
             <w:pPr>
               <w:cnfStyle w:val="000000000000" w:firstRow="0" w:lastRow="0" w:firstColumn="0" w:lastColumn="0" w:oddVBand="0" w:evenVBand="0" w:oddHBand="0" w:evenHBand="0" w:firstRowFirstColumn="0" w:firstRowLastColumn="0" w:lastRowFirstColumn="0" w:lastRowLastColumn="0"/>
             </w:pPr>
             <w:r>
-              <w:t>Minimizar el acceso a información privada del sistema</w:t>
+              <w:lastRenderedPageBreak/>
+              <w:t xml:space="preserve">Minimizar el acceso a información privada </w:t>
+            </w:r>
+            <w:r>
+              <w:lastRenderedPageBreak/>
+              <w:t>del sistema</w:t>
             </w:r>
           </w:p>
         </w:tc>
@@ -1842,7 +2290,7 @@
         </w:tc>
         <w:tc>
           <w:tcPr>
-            <w:tcW w:w="982" w:type="dxa"/>
+            <w:tcW w:w="966" w:type="dxa"/>
           </w:tcPr>
           <w:p>
             <w:pPr>
@@ -1861,205 +2309,10 @@
         <w:tc>
           <w:tcPr>
             <w:cnfStyle w:val="001000000000" w:firstRow="0" w:lastRow="0" w:firstColumn="1" w:lastColumn="0" w:oddVBand="0" w:evenVBand="0" w:oddHBand="0" w:evenHBand="0" w:firstRowFirstColumn="0" w:firstRowLastColumn="0" w:lastRowFirstColumn="0" w:lastRowLastColumn="0"/>
-            <w:tcW w:w="996" w:type="dxa"/>
-          </w:tcPr>
-          <w:p>
-            <w:r>
-              <w:t>5</w:t>
-            </w:r>
-          </w:p>
-        </w:tc>
-        <w:tc>
-          <w:tcPr>
-            <w:tcW w:w="221" w:type="dxa"/>
-          </w:tcPr>
-          <w:p>
-            <w:pPr>
-              <w:cnfStyle w:val="000000100000" w:firstRow="0" w:lastRow="0" w:firstColumn="0" w:lastColumn="0" w:oddVBand="0" w:evenVBand="0" w:oddHBand="1" w:evenHBand="0" w:firstRowFirstColumn="0" w:firstRowLastColumn="0" w:lastRowFirstColumn="0" w:lastRowLastColumn="0"/>
-            </w:pPr>
-          </w:p>
-        </w:tc>
-        <w:tc>
-          <w:tcPr>
-            <w:tcW w:w="221" w:type="dxa"/>
-          </w:tcPr>
-          <w:p>
-            <w:pPr>
-              <w:cnfStyle w:val="000000100000" w:firstRow="0" w:lastRow="0" w:firstColumn="0" w:lastColumn="0" w:oddVBand="0" w:evenVBand="0" w:oddHBand="1" w:evenHBand="0" w:firstRowFirstColumn="0" w:firstRowLastColumn="0" w:lastRowFirstColumn="0" w:lastRowLastColumn="0"/>
-            </w:pPr>
-          </w:p>
-        </w:tc>
-        <w:tc>
-          <w:tcPr>
-            <w:tcW w:w="1423" w:type="dxa"/>
-          </w:tcPr>
-          <w:p>
-            <w:pPr>
-              <w:cnfStyle w:val="000000100000" w:firstRow="0" w:lastRow="0" w:firstColumn="0" w:lastColumn="0" w:oddVBand="0" w:evenVBand="0" w:oddHBand="1" w:evenHBand="0" w:firstRowFirstColumn="0" w:firstRowLastColumn="0" w:lastRowFirstColumn="0" w:lastRowLastColumn="0"/>
-            </w:pPr>
-          </w:p>
-        </w:tc>
-        <w:tc>
-          <w:tcPr>
-            <w:tcW w:w="1143" w:type="dxa"/>
-          </w:tcPr>
-          <w:p>
-            <w:pPr>
-              <w:cnfStyle w:val="000000100000" w:firstRow="0" w:lastRow="0" w:firstColumn="0" w:lastColumn="0" w:oddVBand="0" w:evenVBand="0" w:oddHBand="1" w:evenHBand="0" w:firstRowFirstColumn="0" w:firstRowLastColumn="0" w:lastRowFirstColumn="0" w:lastRowLastColumn="0"/>
-            </w:pPr>
-          </w:p>
-        </w:tc>
-        <w:tc>
-          <w:tcPr>
-            <w:tcW w:w="985" w:type="dxa"/>
-          </w:tcPr>
-          <w:p>
-            <w:pPr>
-              <w:cnfStyle w:val="000000100000" w:firstRow="0" w:lastRow="0" w:firstColumn="0" w:lastColumn="0" w:oddVBand="0" w:evenVBand="0" w:oddHBand="1" w:evenHBand="0" w:firstRowFirstColumn="0" w:firstRowLastColumn="0" w:lastRowFirstColumn="0" w:lastRowLastColumn="0"/>
-            </w:pPr>
-          </w:p>
-        </w:tc>
-        <w:tc>
-          <w:tcPr>
-            <w:tcW w:w="1349" w:type="dxa"/>
-          </w:tcPr>
-          <w:p>
-            <w:pPr>
-              <w:cnfStyle w:val="000000100000" w:firstRow="0" w:lastRow="0" w:firstColumn="0" w:lastColumn="0" w:oddVBand="0" w:evenVBand="0" w:oddHBand="1" w:evenHBand="0" w:firstRowFirstColumn="0" w:firstRowLastColumn="0" w:lastRowFirstColumn="0" w:lastRowLastColumn="0"/>
-            </w:pPr>
-          </w:p>
-        </w:tc>
-        <w:tc>
-          <w:tcPr>
-            <w:tcW w:w="1179" w:type="dxa"/>
-          </w:tcPr>
-          <w:p>
-            <w:pPr>
-              <w:cnfStyle w:val="000000100000" w:firstRow="0" w:lastRow="0" w:firstColumn="0" w:lastColumn="0" w:oddVBand="0" w:evenVBand="0" w:oddHBand="1" w:evenHBand="0" w:firstRowFirstColumn="0" w:firstRowLastColumn="0" w:lastRowFirstColumn="0" w:lastRowLastColumn="0"/>
-            </w:pPr>
-          </w:p>
-        </w:tc>
-        <w:tc>
-          <w:tcPr>
-            <w:tcW w:w="221" w:type="dxa"/>
-          </w:tcPr>
-          <w:p>
-            <w:pPr>
-              <w:cnfStyle w:val="000000100000" w:firstRow="0" w:lastRow="0" w:firstColumn="0" w:lastColumn="0" w:oddVBand="0" w:evenVBand="0" w:oddHBand="1" w:evenHBand="0" w:firstRowFirstColumn="0" w:firstRowLastColumn="0" w:lastRowFirstColumn="0" w:lastRowLastColumn="0"/>
-            </w:pPr>
-          </w:p>
-        </w:tc>
-        <w:tc>
-          <w:tcPr>
-            <w:tcW w:w="982" w:type="dxa"/>
-          </w:tcPr>
-          <w:p>
-            <w:pPr>
-              <w:cnfStyle w:val="000000100000" w:firstRow="0" w:lastRow="0" w:firstColumn="0" w:lastColumn="0" w:oddVBand="0" w:evenVBand="0" w:oddHBand="1" w:evenHBand="0" w:firstRowFirstColumn="0" w:firstRowLastColumn="0" w:lastRowFirstColumn="0" w:lastRowLastColumn="0"/>
-            </w:pPr>
-            <w:r>
-              <w:t>AT003</w:t>
-            </w:r>
-          </w:p>
-        </w:tc>
-      </w:tr>
-      <w:tr>
-        <w:tc>
-          <w:tcPr>
-            <w:cnfStyle w:val="001000000000" w:firstRow="0" w:lastRow="0" w:firstColumn="1" w:lastColumn="0" w:oddVBand="0" w:evenVBand="0" w:oddHBand="0" w:evenHBand="0" w:firstRowFirstColumn="0" w:firstRowLastColumn="0" w:lastRowFirstColumn="0" w:lastRowLastColumn="0"/>
-            <w:tcW w:w="996" w:type="dxa"/>
+            <w:tcW w:w="8720" w:type="dxa"/>
+            <w:gridSpan w:val="10"/>
           </w:tcPr>
           <w:p/>
-        </w:tc>
-        <w:tc>
-          <w:tcPr>
-            <w:tcW w:w="221" w:type="dxa"/>
-          </w:tcPr>
-          <w:p>
-            <w:pPr>
-              <w:cnfStyle w:val="000000000000" w:firstRow="0" w:lastRow="0" w:firstColumn="0" w:lastColumn="0" w:oddVBand="0" w:evenVBand="0" w:oddHBand="0" w:evenHBand="0" w:firstRowFirstColumn="0" w:firstRowLastColumn="0" w:lastRowFirstColumn="0" w:lastRowLastColumn="0"/>
-            </w:pPr>
-          </w:p>
-        </w:tc>
-        <w:tc>
-          <w:tcPr>
-            <w:tcW w:w="221" w:type="dxa"/>
-          </w:tcPr>
-          <w:p>
-            <w:pPr>
-              <w:cnfStyle w:val="000000000000" w:firstRow="0" w:lastRow="0" w:firstColumn="0" w:lastColumn="0" w:oddVBand="0" w:evenVBand="0" w:oddHBand="0" w:evenHBand="0" w:firstRowFirstColumn="0" w:firstRowLastColumn="0" w:lastRowFirstColumn="0" w:lastRowLastColumn="0"/>
-            </w:pPr>
-          </w:p>
-        </w:tc>
-        <w:tc>
-          <w:tcPr>
-            <w:tcW w:w="1423" w:type="dxa"/>
-          </w:tcPr>
-          <w:p>
-            <w:pPr>
-              <w:cnfStyle w:val="000000000000" w:firstRow="0" w:lastRow="0" w:firstColumn="0" w:lastColumn="0" w:oddVBand="0" w:evenVBand="0" w:oddHBand="0" w:evenHBand="0" w:firstRowFirstColumn="0" w:firstRowLastColumn="0" w:lastRowFirstColumn="0" w:lastRowLastColumn="0"/>
-            </w:pPr>
-          </w:p>
-        </w:tc>
-        <w:tc>
-          <w:tcPr>
-            <w:tcW w:w="1143" w:type="dxa"/>
-          </w:tcPr>
-          <w:p>
-            <w:pPr>
-              <w:cnfStyle w:val="000000000000" w:firstRow="0" w:lastRow="0" w:firstColumn="0" w:lastColumn="0" w:oddVBand="0" w:evenVBand="0" w:oddHBand="0" w:evenHBand="0" w:firstRowFirstColumn="0" w:firstRowLastColumn="0" w:lastRowFirstColumn="0" w:lastRowLastColumn="0"/>
-            </w:pPr>
-          </w:p>
-        </w:tc>
-        <w:tc>
-          <w:tcPr>
-            <w:tcW w:w="985" w:type="dxa"/>
-          </w:tcPr>
-          <w:p>
-            <w:pPr>
-              <w:cnfStyle w:val="000000000000" w:firstRow="0" w:lastRow="0" w:firstColumn="0" w:lastColumn="0" w:oddVBand="0" w:evenVBand="0" w:oddHBand="0" w:evenHBand="0" w:firstRowFirstColumn="0" w:firstRowLastColumn="0" w:lastRowFirstColumn="0" w:lastRowLastColumn="0"/>
-            </w:pPr>
-          </w:p>
-        </w:tc>
-        <w:tc>
-          <w:tcPr>
-            <w:tcW w:w="1349" w:type="dxa"/>
-          </w:tcPr>
-          <w:p>
-            <w:pPr>
-              <w:cnfStyle w:val="000000000000" w:firstRow="0" w:lastRow="0" w:firstColumn="0" w:lastColumn="0" w:oddVBand="0" w:evenVBand="0" w:oddHBand="0" w:evenHBand="0" w:firstRowFirstColumn="0" w:firstRowLastColumn="0" w:lastRowFirstColumn="0" w:lastRowLastColumn="0"/>
-            </w:pPr>
-          </w:p>
-        </w:tc>
-        <w:tc>
-          <w:tcPr>
-            <w:tcW w:w="1179" w:type="dxa"/>
-          </w:tcPr>
-          <w:p>
-            <w:pPr>
-              <w:cnfStyle w:val="000000000000" w:firstRow="0" w:lastRow="0" w:firstColumn="0" w:lastColumn="0" w:oddVBand="0" w:evenVBand="0" w:oddHBand="0" w:evenHBand="0" w:firstRowFirstColumn="0" w:firstRowLastColumn="0" w:lastRowFirstColumn="0" w:lastRowLastColumn="0"/>
-            </w:pPr>
-          </w:p>
-        </w:tc>
-        <w:tc>
-          <w:tcPr>
-            <w:tcW w:w="221" w:type="dxa"/>
-          </w:tcPr>
-          <w:p>
-            <w:pPr>
-              <w:cnfStyle w:val="000000000000" w:firstRow="0" w:lastRow="0" w:firstColumn="0" w:lastColumn="0" w:oddVBand="0" w:evenVBand="0" w:oddHBand="0" w:evenHBand="0" w:firstRowFirstColumn="0" w:firstRowLastColumn="0" w:lastRowFirstColumn="0" w:lastRowLastColumn="0"/>
-            </w:pPr>
-          </w:p>
-        </w:tc>
-        <w:tc>
-          <w:tcPr>
-            <w:tcW w:w="982" w:type="dxa"/>
-          </w:tcPr>
-          <w:p>
-            <w:pPr>
-              <w:cnfStyle w:val="000000000000" w:firstRow="0" w:lastRow="0" w:firstColumn="0" w:lastColumn="0" w:oddVBand="0" w:evenVBand="0" w:oddHBand="0" w:evenHBand="0" w:firstRowFirstColumn="0" w:firstRowLastColumn="0" w:lastRowFirstColumn="0" w:lastRowLastColumn="0"/>
-            </w:pPr>
-          </w:p>
         </w:tc>
       </w:tr>
     </w:tbl>
@@ -2076,7 +2329,7 @@
 </file>
 
 <file path=word/numbering.xml><?xml version="1.0" encoding="utf-8"?>
-<w:numbering xmlns:wpc="http://schemas.microsoft.com/office/word/2010/wordprocessingCanvas" xmlns:mc="http://schemas.openxmlformats.org/markup-compatibility/2006" xmlns:o="urn:schemas-microsoft-com:office:office" xmlns:r="http://schemas.openxmlformats.org/officeDocument/2006/relationships" xmlns:m="http://schemas.openxmlformats.org/officeDocument/2006/math" xmlns:v="urn:schemas-microsoft-com:vml" xmlns:wp14="http://schemas.microsoft.com/office/word/2010/wordprocessingDrawing" xmlns:wp="http://schemas.openxmlformats.org/drawingml/2006/wordprocessingDrawing" xmlns:w10="urn:schemas-microsoft-com:office:word" xmlns:w="http://schemas.openxmlformats.org/wordprocessingml/2006/main" xmlns:w14="http://schemas.microsoft.com/office/word/2010/wordml" xmlns:w15="http://schemas.microsoft.com/office/word/2012/wordml" xmlns:wpg="http://schemas.microsoft.com/office/word/2010/wordprocessingGroup" xmlns:wpi="http://schemas.microsoft.com/office/word/2010/wordprocessingInk" xmlns:wne="http://schemas.microsoft.com/office/word/2006/wordml" xmlns:wps="http://schemas.microsoft.com/office/word/2010/wordprocessingShape" mc:Ignorable="w14 w15 wp14">
+<w:numbering xmlns:wpc="http://schemas.microsoft.com/office/word/2010/wordprocessingCanvas" xmlns:mc="http://schemas.openxmlformats.org/markup-compatibility/2006" xmlns:o="urn:schemas-microsoft-com:office:office" xmlns:r="http://schemas.openxmlformats.org/officeDocument/2006/relationships" xmlns:m="http://schemas.openxmlformats.org/officeDocument/2006/math" xmlns:v="urn:schemas-microsoft-com:vml" xmlns:wp14="http://schemas.microsoft.com/office/word/2010/wordprocessingDrawing" xmlns:wp="http://schemas.openxmlformats.org/drawingml/2006/wordprocessingDrawing" xmlns:w10="urn:schemas-microsoft-com:office:word" xmlns:w="http://schemas.openxmlformats.org/wordprocessingml/2006/main" xmlns:w14="http://schemas.microsoft.com/office/word/2010/wordml" xmlns:wpg="http://schemas.microsoft.com/office/word/2010/wordprocessingGroup" xmlns:wpi="http://schemas.microsoft.com/office/word/2010/wordprocessingInk" xmlns:wne="http://schemas.microsoft.com/office/word/2006/wordml" xmlns:wps="http://schemas.microsoft.com/office/word/2010/wordprocessingShape" mc:Ignorable="w14 wp14">
   <w:abstractNum w:abstractNumId="0">
     <w:nsid w:val="0A410D0D"/>
     <w:multiLevelType w:val="hybridMultilevel"/>
@@ -2164,6 +2417,92 @@
     </w:lvl>
   </w:abstractNum>
   <w:abstractNum w:abstractNumId="1">
+    <w:nsid w:val="1A567E90"/>
+    <w:multiLevelType w:val="multilevel"/>
+    <w:tmpl w:val="F724C044"/>
+    <w:lvl w:ilvl="0">
+      <w:start w:val="1"/>
+      <w:numFmt w:val="decimal"/>
+      <w:lvlText w:val="%1."/>
+      <w:lvlJc w:val="left"/>
+      <w:pPr>
+        <w:ind w:left="720" w:hanging="360"/>
+      </w:pPr>
+    </w:lvl>
+    <w:lvl w:ilvl="1">
+      <w:start w:val="1"/>
+      <w:numFmt w:val="lowerLetter"/>
+      <w:lvlText w:val="%2."/>
+      <w:lvlJc w:val="left"/>
+      <w:pPr>
+        <w:ind w:left="1440" w:hanging="360"/>
+      </w:pPr>
+    </w:lvl>
+    <w:lvl w:ilvl="2">
+      <w:start w:val="1"/>
+      <w:numFmt w:val="lowerRoman"/>
+      <w:lvlText w:val="%3."/>
+      <w:lvlJc w:val="right"/>
+      <w:pPr>
+        <w:ind w:left="2160" w:hanging="180"/>
+      </w:pPr>
+    </w:lvl>
+    <w:lvl w:ilvl="3">
+      <w:start w:val="1"/>
+      <w:numFmt w:val="decimal"/>
+      <w:lvlText w:val="%4."/>
+      <w:lvlJc w:val="left"/>
+      <w:pPr>
+        <w:ind w:left="2880" w:hanging="360"/>
+      </w:pPr>
+    </w:lvl>
+    <w:lvl w:ilvl="4">
+      <w:start w:val="1"/>
+      <w:numFmt w:val="lowerLetter"/>
+      <w:lvlText w:val="%5."/>
+      <w:lvlJc w:val="left"/>
+      <w:pPr>
+        <w:ind w:left="3600" w:hanging="360"/>
+      </w:pPr>
+    </w:lvl>
+    <w:lvl w:ilvl="5">
+      <w:start w:val="1"/>
+      <w:numFmt w:val="lowerRoman"/>
+      <w:lvlText w:val="%6."/>
+      <w:lvlJc w:val="right"/>
+      <w:pPr>
+        <w:ind w:left="4320" w:hanging="180"/>
+      </w:pPr>
+    </w:lvl>
+    <w:lvl w:ilvl="6">
+      <w:start w:val="1"/>
+      <w:numFmt w:val="decimal"/>
+      <w:lvlText w:val="%7."/>
+      <w:lvlJc w:val="left"/>
+      <w:pPr>
+        <w:ind w:left="5040" w:hanging="360"/>
+      </w:pPr>
+    </w:lvl>
+    <w:lvl w:ilvl="7">
+      <w:start w:val="1"/>
+      <w:numFmt w:val="lowerLetter"/>
+      <w:lvlText w:val="%8."/>
+      <w:lvlJc w:val="left"/>
+      <w:pPr>
+        <w:ind w:left="5760" w:hanging="360"/>
+      </w:pPr>
+    </w:lvl>
+    <w:lvl w:ilvl="8">
+      <w:start w:val="1"/>
+      <w:numFmt w:val="lowerRoman"/>
+      <w:lvlText w:val="%9."/>
+      <w:lvlJc w:val="right"/>
+      <w:pPr>
+        <w:ind w:left="6480" w:hanging="180"/>
+      </w:pPr>
+    </w:lvl>
+  </w:abstractNum>
+  <w:abstractNum w:abstractNumId="2">
     <w:nsid w:val="364A69A7"/>
     <w:multiLevelType w:val="multilevel"/>
     <w:tmpl w:val="0526F978"/>
@@ -2285,7 +2624,7 @@
       </w:pPr>
     </w:lvl>
   </w:abstractNum>
-  <w:abstractNum w:abstractNumId="2">
+  <w:abstractNum w:abstractNumId="3">
     <w:nsid w:val="475F3EBD"/>
     <w:multiLevelType w:val="multilevel"/>
     <w:tmpl w:val="30929968"/>
@@ -2425,7 +2764,96 @@
       </w:rPr>
     </w:lvl>
   </w:abstractNum>
-  <w:abstractNum w:abstractNumId="3">
+  <w:abstractNum w:abstractNumId="4">
+    <w:nsid w:val="481D455E"/>
+    <w:multiLevelType w:val="hybridMultilevel"/>
+    <w:tmpl w:val="C2608D8A"/>
+    <w:lvl w:ilvl="0" w:tplc="0409000F">
+      <w:start w:val="4"/>
+      <w:numFmt w:val="decimal"/>
+      <w:lvlText w:val="%1."/>
+      <w:lvlJc w:val="left"/>
+      <w:pPr>
+        <w:ind w:left="720" w:hanging="360"/>
+      </w:pPr>
+      <w:rPr>
+        <w:rFonts w:hint="default"/>
+      </w:rPr>
+    </w:lvl>
+    <w:lvl w:ilvl="1" w:tplc="04090019" w:tentative="1">
+      <w:start w:val="1"/>
+      <w:numFmt w:val="lowerLetter"/>
+      <w:lvlText w:val="%2."/>
+      <w:lvlJc w:val="left"/>
+      <w:pPr>
+        <w:ind w:left="1440" w:hanging="360"/>
+      </w:pPr>
+    </w:lvl>
+    <w:lvl w:ilvl="2" w:tplc="0409001B" w:tentative="1">
+      <w:start w:val="1"/>
+      <w:numFmt w:val="lowerRoman"/>
+      <w:lvlText w:val="%3."/>
+      <w:lvlJc w:val="right"/>
+      <w:pPr>
+        <w:ind w:left="2160" w:hanging="180"/>
+      </w:pPr>
+    </w:lvl>
+    <w:lvl w:ilvl="3" w:tplc="0409000F" w:tentative="1">
+      <w:start w:val="1"/>
+      <w:numFmt w:val="decimal"/>
+      <w:lvlText w:val="%4."/>
+      <w:lvlJc w:val="left"/>
+      <w:pPr>
+        <w:ind w:left="2880" w:hanging="360"/>
+      </w:pPr>
+    </w:lvl>
+    <w:lvl w:ilvl="4" w:tplc="04090019" w:tentative="1">
+      <w:start w:val="1"/>
+      <w:numFmt w:val="lowerLetter"/>
+      <w:lvlText w:val="%5."/>
+      <w:lvlJc w:val="left"/>
+      <w:pPr>
+        <w:ind w:left="3600" w:hanging="360"/>
+      </w:pPr>
+    </w:lvl>
+    <w:lvl w:ilvl="5" w:tplc="0409001B" w:tentative="1">
+      <w:start w:val="1"/>
+      <w:numFmt w:val="lowerRoman"/>
+      <w:lvlText w:val="%6."/>
+      <w:lvlJc w:val="right"/>
+      <w:pPr>
+        <w:ind w:left="4320" w:hanging="180"/>
+      </w:pPr>
+    </w:lvl>
+    <w:lvl w:ilvl="6" w:tplc="0409000F" w:tentative="1">
+      <w:start w:val="1"/>
+      <w:numFmt w:val="decimal"/>
+      <w:lvlText w:val="%7."/>
+      <w:lvlJc w:val="left"/>
+      <w:pPr>
+        <w:ind w:left="5040" w:hanging="360"/>
+      </w:pPr>
+    </w:lvl>
+    <w:lvl w:ilvl="7" w:tplc="04090019" w:tentative="1">
+      <w:start w:val="1"/>
+      <w:numFmt w:val="lowerLetter"/>
+      <w:lvlText w:val="%8."/>
+      <w:lvlJc w:val="left"/>
+      <w:pPr>
+        <w:ind w:left="5760" w:hanging="360"/>
+      </w:pPr>
+    </w:lvl>
+    <w:lvl w:ilvl="8" w:tplc="0409001B" w:tentative="1">
+      <w:start w:val="1"/>
+      <w:numFmt w:val="lowerRoman"/>
+      <w:lvlText w:val="%9."/>
+      <w:lvlJc w:val="right"/>
+      <w:pPr>
+        <w:ind w:left="6480" w:hanging="180"/>
+      </w:pPr>
+    </w:lvl>
+  </w:abstractNum>
+  <w:abstractNum w:abstractNumId="5">
     <w:nsid w:val="4B97136E"/>
     <w:multiLevelType w:val="multilevel"/>
     <w:tmpl w:val="29723D5C"/>
@@ -2538,7 +2966,7 @@
       </w:pPr>
     </w:lvl>
   </w:abstractNum>
-  <w:abstractNum w:abstractNumId="4">
+  <w:abstractNum w:abstractNumId="6">
     <w:nsid w:val="59A02B55"/>
     <w:multiLevelType w:val="hybridMultilevel"/>
     <w:tmpl w:val="2C88DFC8"/>
@@ -2624,7 +3052,7 @@
       </w:pPr>
     </w:lvl>
   </w:abstractNum>
-  <w:abstractNum w:abstractNumId="5">
+  <w:abstractNum w:abstractNumId="7">
     <w:nsid w:val="68D0419F"/>
     <w:multiLevelType w:val="hybridMultilevel"/>
     <w:tmpl w:val="8670ED48"/>
@@ -2710,10 +3138,10 @@
       </w:pPr>
     </w:lvl>
   </w:abstractNum>
-  <w:abstractNum w:abstractNumId="6">
+  <w:abstractNum w:abstractNumId="8">
     <w:nsid w:val="6C6D5495"/>
     <w:multiLevelType w:val="hybridMultilevel"/>
-    <w:tmpl w:val="49D035F8"/>
+    <w:tmpl w:val="C4CC6C7E"/>
     <w:lvl w:ilvl="0" w:tplc="0409000F">
       <w:start w:val="1"/>
       <w:numFmt w:val="decimal"/>
@@ -2796,7 +3224,7 @@
       </w:pPr>
     </w:lvl>
   </w:abstractNum>
-  <w:abstractNum w:abstractNumId="7">
+  <w:abstractNum w:abstractNumId="9">
     <w:nsid w:val="7FC1704D"/>
     <w:multiLevelType w:val="multilevel"/>
     <w:tmpl w:val="F724C044"/>
@@ -2883,34 +3311,40 @@
     </w:lvl>
   </w:abstractNum>
   <w:num w:numId="1">
-    <w:abstractNumId w:val="7"/>
+    <w:abstractNumId w:val="9"/>
   </w:num>
   <w:num w:numId="2">
+    <w:abstractNumId w:val="3"/>
+  </w:num>
+  <w:num w:numId="3">
+    <w:abstractNumId w:val="5"/>
+  </w:num>
+  <w:num w:numId="4">
     <w:abstractNumId w:val="2"/>
   </w:num>
-  <w:num w:numId="3">
-    <w:abstractNumId w:val="3"/>
-  </w:num>
-  <w:num w:numId="4">
-    <w:abstractNumId w:val="1"/>
-  </w:num>
   <w:num w:numId="5">
-    <w:abstractNumId w:val="6"/>
+    <w:abstractNumId w:val="8"/>
   </w:num>
   <w:num w:numId="6">
-    <w:abstractNumId w:val="5"/>
+    <w:abstractNumId w:val="7"/>
   </w:num>
   <w:num w:numId="7">
     <w:abstractNumId w:val="0"/>
   </w:num>
   <w:num w:numId="8">
+    <w:abstractNumId w:val="6"/>
+  </w:num>
+  <w:num w:numId="9">
+    <w:abstractNumId w:val="1"/>
+  </w:num>
+  <w:num w:numId="10">
     <w:abstractNumId w:val="4"/>
   </w:num>
 </w:numbering>
 </file>
 
 <file path=word/styles.xml><?xml version="1.0" encoding="utf-8"?>
-<w:styles xmlns:mc="http://schemas.openxmlformats.org/markup-compatibility/2006" xmlns:r="http://schemas.openxmlformats.org/officeDocument/2006/relationships" xmlns:w="http://schemas.openxmlformats.org/wordprocessingml/2006/main" xmlns:w14="http://schemas.microsoft.com/office/word/2010/wordml" xmlns:w15="http://schemas.microsoft.com/office/word/2012/wordml" mc:Ignorable="w14 w15">
+<w:styles xmlns:mc="http://schemas.openxmlformats.org/markup-compatibility/2006" xmlns:r="http://schemas.openxmlformats.org/officeDocument/2006/relationships" xmlns:w="http://schemas.openxmlformats.org/wordprocessingml/2006/main" xmlns:w14="http://schemas.microsoft.com/office/word/2010/wordml" mc:Ignorable="w14">
   <w:docDefaults>
     <w:rPrDefault>
       <w:rPr>
@@ -2926,378 +3360,144 @@
       </w:pPr>
     </w:pPrDefault>
   </w:docDefaults>
-  <w:latentStyles w:defLockedState="0" w:defUIPriority="99" w:defSemiHidden="0" w:defUnhideWhenUsed="0" w:defQFormat="0" w:count="371">
-    <w:lsdException w:name="Normal" w:uiPriority="0" w:qFormat="1"/>
-    <w:lsdException w:name="heading 1" w:uiPriority="9" w:qFormat="1"/>
-    <w:lsdException w:name="heading 2" w:semiHidden="1" w:uiPriority="9" w:unhideWhenUsed="1" w:qFormat="1"/>
-    <w:lsdException w:name="heading 3" w:semiHidden="1" w:uiPriority="9" w:unhideWhenUsed="1" w:qFormat="1"/>
-    <w:lsdException w:name="heading 4" w:semiHidden="1" w:uiPriority="9" w:unhideWhenUsed="1" w:qFormat="1"/>
-    <w:lsdException w:name="heading 5" w:semiHidden="1" w:uiPriority="9" w:unhideWhenUsed="1" w:qFormat="1"/>
-    <w:lsdException w:name="heading 6" w:semiHidden="1" w:uiPriority="9" w:unhideWhenUsed="1" w:qFormat="1"/>
-    <w:lsdException w:name="heading 7" w:semiHidden="1" w:uiPriority="9" w:unhideWhenUsed="1" w:qFormat="1"/>
-    <w:lsdException w:name="heading 8" w:semiHidden="1" w:uiPriority="9" w:unhideWhenUsed="1" w:qFormat="1"/>
-    <w:lsdException w:name="heading 9" w:semiHidden="1" w:uiPriority="9" w:unhideWhenUsed="1" w:qFormat="1"/>
-    <w:lsdException w:name="index 1" w:semiHidden="1" w:unhideWhenUsed="1"/>
-    <w:lsdException w:name="index 2" w:semiHidden="1" w:unhideWhenUsed="1"/>
-    <w:lsdException w:name="index 3" w:semiHidden="1" w:unhideWhenUsed="1"/>
-    <w:lsdException w:name="index 4" w:semiHidden="1" w:unhideWhenUsed="1"/>
-    <w:lsdException w:name="index 5" w:semiHidden="1" w:unhideWhenUsed="1"/>
-    <w:lsdException w:name="index 6" w:semiHidden="1" w:unhideWhenUsed="1"/>
-    <w:lsdException w:name="index 7" w:semiHidden="1" w:unhideWhenUsed="1"/>
-    <w:lsdException w:name="index 8" w:semiHidden="1" w:unhideWhenUsed="1"/>
-    <w:lsdException w:name="index 9" w:semiHidden="1" w:unhideWhenUsed="1"/>
-    <w:lsdException w:name="toc 1" w:semiHidden="1" w:uiPriority="39" w:unhideWhenUsed="1"/>
-    <w:lsdException w:name="toc 2" w:semiHidden="1" w:uiPriority="39" w:unhideWhenUsed="1"/>
-    <w:lsdException w:name="toc 3" w:semiHidden="1" w:uiPriority="39" w:unhideWhenUsed="1"/>
-    <w:lsdException w:name="toc 4" w:semiHidden="1" w:uiPriority="39" w:unhideWhenUsed="1"/>
-    <w:lsdException w:name="toc 5" w:semiHidden="1" w:uiPriority="39" w:unhideWhenUsed="1"/>
-    <w:lsdException w:name="toc 6" w:semiHidden="1" w:uiPriority="39" w:unhideWhenUsed="1"/>
-    <w:lsdException w:name="toc 7" w:semiHidden="1" w:uiPriority="39" w:unhideWhenUsed="1"/>
-    <w:lsdException w:name="toc 8" w:semiHidden="1" w:uiPriority="39" w:unhideWhenUsed="1"/>
-    <w:lsdException w:name="toc 9" w:semiHidden="1" w:uiPriority="39" w:unhideWhenUsed="1"/>
-    <w:lsdException w:name="Normal Indent" w:semiHidden="1" w:unhideWhenUsed="1"/>
-    <w:lsdException w:name="footnote text" w:semiHidden="1" w:unhideWhenUsed="1"/>
-    <w:lsdException w:name="annotation text" w:semiHidden="1" w:unhideWhenUsed="1"/>
-    <w:lsdException w:name="header" w:semiHidden="1" w:unhideWhenUsed="1"/>
-    <w:lsdException w:name="footer" w:semiHidden="1" w:unhideWhenUsed="1"/>
-    <w:lsdException w:name="index heading" w:semiHidden="1" w:unhideWhenUsed="1"/>
-    <w:lsdException w:name="caption" w:semiHidden="1" w:uiPriority="35" w:unhideWhenUsed="1" w:qFormat="1"/>
-    <w:lsdException w:name="table of figures" w:semiHidden="1" w:unhideWhenUsed="1"/>
-    <w:lsdException w:name="envelope address" w:semiHidden="1" w:unhideWhenUsed="1"/>
-    <w:lsdException w:name="envelope return" w:semiHidden="1" w:unhideWhenUsed="1"/>
-    <w:lsdException w:name="footnote reference" w:semiHidden="1" w:unhideWhenUsed="1"/>
-    <w:lsdException w:name="annotation reference" w:semiHidden="1" w:unhideWhenUsed="1"/>
-    <w:lsdException w:name="line number" w:semiHidden="1" w:unhideWhenUsed="1"/>
-    <w:lsdException w:name="page number" w:semiHidden="1" w:unhideWhenUsed="1"/>
-    <w:lsdException w:name="endnote reference" w:semiHidden="1" w:unhideWhenUsed="1"/>
-    <w:lsdException w:name="endnote text" w:semiHidden="1" w:unhideWhenUsed="1"/>
-    <w:lsdException w:name="table of authorities" w:semiHidden="1" w:unhideWhenUsed="1"/>
-    <w:lsdException w:name="macro" w:semiHidden="1" w:unhideWhenUsed="1"/>
-    <w:lsdException w:name="toa heading" w:semiHidden="1" w:unhideWhenUsed="1"/>
-    <w:lsdException w:name="List" w:semiHidden="1" w:unhideWhenUsed="1"/>
-    <w:lsdException w:name="List Bullet" w:semiHidden="1" w:unhideWhenUsed="1"/>
-    <w:lsdException w:name="List Number" w:semiHidden="1" w:unhideWhenUsed="1"/>
-    <w:lsdException w:name="List 2" w:semiHidden="1" w:unhideWhenUsed="1"/>
-    <w:lsdException w:name="List 3" w:semiHidden="1" w:unhideWhenUsed="1"/>
-    <w:lsdException w:name="List 4" w:semiHidden="1" w:unhideWhenUsed="1"/>
-    <w:lsdException w:name="List 5" w:semiHidden="1" w:unhideWhenUsed="1"/>
-    <w:lsdException w:name="List Bullet 2" w:semiHidden="1" w:unhideWhenUsed="1"/>
-    <w:lsdException w:name="List Bullet 3" w:semiHidden="1" w:unhideWhenUsed="1"/>
-    <w:lsdException w:name="List Bullet 4" w:semiHidden="1" w:unhideWhenUsed="1"/>
-    <w:lsdException w:name="List Bullet 5" w:semiHidden="1" w:unhideWhenUsed="1"/>
-    <w:lsdException w:name="List Number 2" w:semiHidden="1" w:unhideWhenUsed="1"/>
-    <w:lsdException w:name="List Number 3" w:semiHidden="1" w:unhideWhenUsed="1"/>
-    <w:lsdException w:name="List Number 4" w:semiHidden="1" w:unhideWhenUsed="1"/>
-    <w:lsdException w:name="List Number 5" w:semiHidden="1" w:unhideWhenUsed="1"/>
-    <w:lsdException w:name="Title" w:uiPriority="10" w:qFormat="1"/>
-    <w:lsdException w:name="Closing" w:semiHidden="1" w:unhideWhenUsed="1"/>
-    <w:lsdException w:name="Signature" w:semiHidden="1" w:unhideWhenUsed="1"/>
-    <w:lsdException w:name="Default Paragraph Font" w:semiHidden="1" w:uiPriority="1" w:unhideWhenUsed="1"/>
-    <w:lsdException w:name="Body Text" w:semiHidden="1" w:unhideWhenUsed="1"/>
-    <w:lsdException w:name="Body Text Indent" w:semiHidden="1" w:unhideWhenUsed="1"/>
-    <w:lsdException w:name="List Continue" w:semiHidden="1" w:unhideWhenUsed="1"/>
-    <w:lsdException w:name="List Continue 2" w:semiHidden="1" w:unhideWhenUsed="1"/>
-    <w:lsdException w:name="List Continue 3" w:semiHidden="1" w:unhideWhenUsed="1"/>
-    <w:lsdException w:name="List Continue 4" w:semiHidden="1" w:unhideWhenUsed="1"/>
-    <w:lsdException w:name="List Continue 5" w:semiHidden="1" w:unhideWhenUsed="1"/>
-    <w:lsdException w:name="Message Header" w:semiHidden="1" w:unhideWhenUsed="1"/>
-    <w:lsdException w:name="Subtitle" w:uiPriority="11" w:qFormat="1"/>
-    <w:lsdException w:name="Salutation" w:semiHidden="1" w:unhideWhenUsed="1"/>
-    <w:lsdException w:name="Date" w:semiHidden="1" w:unhideWhenUsed="1"/>
-    <w:lsdException w:name="Body Text First Indent" w:semiHidden="1" w:unhideWhenUsed="1"/>
-    <w:lsdException w:name="Body Text First Indent 2" w:semiHidden="1" w:unhideWhenUsed="1"/>
-    <w:lsdException w:name="Note Heading" w:semiHidden="1" w:unhideWhenUsed="1"/>
-    <w:lsdException w:name="Body Text 2" w:semiHidden="1" w:unhideWhenUsed="1"/>
-    <w:lsdException w:name="Body Text 3" w:semiHidden="1" w:unhideWhenUsed="1"/>
-    <w:lsdException w:name="Body Text Indent 2" w:semiHidden="1" w:unhideWhenUsed="1"/>
-    <w:lsdException w:name="Body Text Indent 3" w:semiHidden="1" w:unhideWhenUsed="1"/>
-    <w:lsdException w:name="Block Text" w:semiHidden="1" w:unhideWhenUsed="1"/>
-    <w:lsdException w:name="Hyperlink" w:semiHidden="1" w:unhideWhenUsed="1"/>
-    <w:lsdException w:name="FollowedHyperlink" w:semiHidden="1" w:unhideWhenUsed="1"/>
-    <w:lsdException w:name="Strong" w:uiPriority="22" w:qFormat="1"/>
-    <w:lsdException w:name="Emphasis" w:uiPriority="20" w:qFormat="1"/>
-    <w:lsdException w:name="Document Map" w:semiHidden="1" w:unhideWhenUsed="1"/>
-    <w:lsdException w:name="Plain Text" w:semiHidden="1" w:unhideWhenUsed="1"/>
-    <w:lsdException w:name="E-mail Signature" w:semiHidden="1" w:unhideWhenUsed="1"/>
-    <w:lsdException w:name="HTML Top of Form" w:semiHidden="1" w:unhideWhenUsed="1"/>
-    <w:lsdException w:name="HTML Bottom of Form" w:semiHidden="1" w:unhideWhenUsed="1"/>
-    <w:lsdException w:name="Normal (Web)" w:semiHidden="1" w:unhideWhenUsed="1"/>
-    <w:lsdException w:name="HTML Acronym" w:semiHidden="1" w:unhideWhenUsed="1"/>
-    <w:lsdException w:name="HTML Address" w:semiHidden="1" w:unhideWhenUsed="1"/>
-    <w:lsdException w:name="HTML Cite" w:semiHidden="1" w:unhideWhenUsed="1"/>
-    <w:lsdException w:name="HTML Code" w:semiHidden="1" w:unhideWhenUsed="1"/>
-    <w:lsdException w:name="HTML Definition" w:semiHidden="1" w:unhideWhenUsed="1"/>
-    <w:lsdException w:name="HTML Keyboard" w:semiHidden="1" w:unhideWhenUsed="1"/>
-    <w:lsdException w:name="HTML Preformatted" w:semiHidden="1" w:unhideWhenUsed="1"/>
-    <w:lsdException w:name="HTML Sample" w:semiHidden="1" w:unhideWhenUsed="1"/>
-    <w:lsdException w:name="HTML Typewriter" w:semiHidden="1" w:unhideWhenUsed="1"/>
-    <w:lsdException w:name="HTML Variable" w:semiHidden="1" w:unhideWhenUsed="1"/>
-    <w:lsdException w:name="Normal Table" w:semiHidden="1" w:unhideWhenUsed="1"/>
-    <w:lsdException w:name="annotation subject" w:semiHidden="1" w:unhideWhenUsed="1"/>
-    <w:lsdException w:name="No List" w:semiHidden="1" w:unhideWhenUsed="1"/>
-    <w:lsdException w:name="Outline List 1" w:semiHidden="1" w:unhideWhenUsed="1"/>
-    <w:lsdException w:name="Outline List 2" w:semiHidden="1" w:unhideWhenUsed="1"/>
-    <w:lsdException w:name="Outline List 3" w:semiHidden="1" w:unhideWhenUsed="1"/>
-    <w:lsdException w:name="Table Simple 1" w:semiHidden="1" w:unhideWhenUsed="1"/>
-    <w:lsdException w:name="Table Simple 2" w:semiHidden="1" w:unhideWhenUsed="1"/>
-    <w:lsdException w:name="Table Simple 3" w:semiHidden="1" w:unhideWhenUsed="1"/>
-    <w:lsdException w:name="Table Classic 1" w:semiHidden="1" w:unhideWhenUsed="1"/>
-    <w:lsdException w:name="Table Classic 2" w:semiHidden="1" w:unhideWhenUsed="1"/>
-    <w:lsdException w:name="Table Classic 3" w:semiHidden="1" w:unhideWhenUsed="1"/>
-    <w:lsdException w:name="Table Classic 4" w:semiHidden="1" w:unhideWhenUsed="1"/>
-    <w:lsdException w:name="Table Colorful 1" w:semiHidden="1" w:unhideWhenUsed="1"/>
-    <w:lsdException w:name="Table Colorful 2" w:semiHidden="1" w:unhideWhenUsed="1"/>
-    <w:lsdException w:name="Table Colorful 3" w:semiHidden="1" w:unhideWhenUsed="1"/>
-    <w:lsdException w:name="Table Columns 1" w:semiHidden="1" w:unhideWhenUsed="1"/>
-    <w:lsdException w:name="Table Columns 2" w:semiHidden="1" w:unhideWhenUsed="1"/>
-    <w:lsdException w:name="Table Columns 3" w:semiHidden="1" w:unhideWhenUsed="1"/>
-    <w:lsdException w:name="Table Columns 4" w:semiHidden="1" w:unhideWhenUsed="1"/>
-    <w:lsdException w:name="Table Columns 5" w:semiHidden="1" w:unhideWhenUsed="1"/>
-    <w:lsdException w:name="Table Grid 1" w:semiHidden="1" w:unhideWhenUsed="1"/>
-    <w:lsdException w:name="Table Grid 2" w:semiHidden="1" w:unhideWhenUsed="1"/>
-    <w:lsdException w:name="Table Grid 3" w:semiHidden="1" w:unhideWhenUsed="1"/>
-    <w:lsdException w:name="Table Grid 4" w:semiHidden="1" w:unhideWhenUsed="1"/>
-    <w:lsdException w:name="Table Grid 5" w:semiHidden="1" w:unhideWhenUsed="1"/>
-    <w:lsdException w:name="Table Grid 6" w:semiHidden="1" w:unhideWhenUsed="1"/>
-    <w:lsdException w:name="Table Grid 7" w:semiHidden="1" w:unhideWhenUsed="1"/>
-    <w:lsdException w:name="Table Grid 8" w:semiHidden="1" w:unhideWhenUsed="1"/>
-    <w:lsdException w:name="Table List 1" w:semiHidden="1" w:unhideWhenUsed="1"/>
-    <w:lsdException w:name="Table List 2" w:semiHidden="1" w:unhideWhenUsed="1"/>
-    <w:lsdException w:name="Table List 3" w:semiHidden="1" w:unhideWhenUsed="1"/>
-    <w:lsdException w:name="Table List 4" w:semiHidden="1" w:unhideWhenUsed="1"/>
-    <w:lsdException w:name="Table List 5" w:semiHidden="1" w:unhideWhenUsed="1"/>
-    <w:lsdException w:name="Table List 6" w:semiHidden="1" w:unhideWhenUsed="1"/>
-    <w:lsdException w:name="Table List 7" w:semiHidden="1" w:unhideWhenUsed="1"/>
-    <w:lsdException w:name="Table List 8" w:semiHidden="1" w:unhideWhenUsed="1"/>
-    <w:lsdException w:name="Table 3D effects 1" w:semiHidden="1" w:unhideWhenUsed="1"/>
-    <w:lsdException w:name="Table 3D effects 2" w:semiHidden="1" w:unhideWhenUsed="1"/>
-    <w:lsdException w:name="Table 3D effects 3" w:semiHidden="1" w:unhideWhenUsed="1"/>
-    <w:lsdException w:name="Table Contemporary" w:semiHidden="1" w:unhideWhenUsed="1"/>
-    <w:lsdException w:name="Table Elegant" w:semiHidden="1" w:unhideWhenUsed="1"/>
-    <w:lsdException w:name="Table Professional" w:semiHidden="1" w:unhideWhenUsed="1"/>
-    <w:lsdException w:name="Table Subtle 1" w:semiHidden="1" w:unhideWhenUsed="1"/>
-    <w:lsdException w:name="Table Subtle 2" w:semiHidden="1" w:unhideWhenUsed="1"/>
-    <w:lsdException w:name="Table Web 1" w:semiHidden="1" w:unhideWhenUsed="1"/>
-    <w:lsdException w:name="Table Web 2" w:semiHidden="1" w:unhideWhenUsed="1"/>
-    <w:lsdException w:name="Table Web 3" w:semiHidden="1" w:unhideWhenUsed="1"/>
-    <w:lsdException w:name="Balloon Text" w:semiHidden="1" w:unhideWhenUsed="1"/>
-    <w:lsdException w:name="Table Grid" w:uiPriority="39"/>
-    <w:lsdException w:name="Table Theme" w:semiHidden="1" w:unhideWhenUsed="1"/>
-    <w:lsdException w:name="Placeholder Text" w:semiHidden="1"/>
-    <w:lsdException w:name="No Spacing" w:uiPriority="1" w:qFormat="1"/>
-    <w:lsdException w:name="Light Shading" w:uiPriority="60"/>
-    <w:lsdException w:name="Light List" w:uiPriority="61"/>
-    <w:lsdException w:name="Light Grid" w:uiPriority="62"/>
-    <w:lsdException w:name="Medium Shading 1" w:uiPriority="63"/>
-    <w:lsdException w:name="Medium Shading 2" w:uiPriority="64"/>
-    <w:lsdException w:name="Medium List 1" w:uiPriority="65"/>
-    <w:lsdException w:name="Medium List 2" w:uiPriority="66"/>
-    <w:lsdException w:name="Medium Grid 1" w:uiPriority="67"/>
-    <w:lsdException w:name="Medium Grid 2" w:uiPriority="68"/>
-    <w:lsdException w:name="Medium Grid 3" w:uiPriority="69"/>
-    <w:lsdException w:name="Dark List" w:uiPriority="70"/>
-    <w:lsdException w:name="Colorful Shading" w:uiPriority="71"/>
-    <w:lsdException w:name="Colorful List" w:uiPriority="72"/>
-    <w:lsdException w:name="Colorful Grid" w:uiPriority="73"/>
-    <w:lsdException w:name="Light Shading Accent 1" w:uiPriority="60"/>
-    <w:lsdException w:name="Light List Accent 1" w:uiPriority="61"/>
-    <w:lsdException w:name="Light Grid Accent 1" w:uiPriority="62"/>
-    <w:lsdException w:name="Medium Shading 1 Accent 1" w:uiPriority="63"/>
-    <w:lsdException w:name="Medium Shading 2 Accent 1" w:uiPriority="64"/>
-    <w:lsdException w:name="Medium List 1 Accent 1" w:uiPriority="65"/>
-    <w:lsdException w:name="Revision" w:semiHidden="1"/>
-    <w:lsdException w:name="List Paragraph" w:uiPriority="34" w:qFormat="1"/>
-    <w:lsdException w:name="Quote" w:uiPriority="29" w:qFormat="1"/>
-    <w:lsdException w:name="Intense Quote" w:uiPriority="30" w:qFormat="1"/>
-    <w:lsdException w:name="Medium List 2 Accent 1" w:uiPriority="66"/>
-    <w:lsdException w:name="Medium Grid 1 Accent 1" w:uiPriority="67"/>
-    <w:lsdException w:name="Medium Grid 2 Accent 1" w:uiPriority="68"/>
-    <w:lsdException w:name="Medium Grid 3 Accent 1" w:uiPriority="69"/>
-    <w:lsdException w:name="Dark List Accent 1" w:uiPriority="70"/>
-    <w:lsdException w:name="Colorful Shading Accent 1" w:uiPriority="71"/>
-    <w:lsdException w:name="Colorful List Accent 1" w:uiPriority="72"/>
-    <w:lsdException w:name="Colorful Grid Accent 1" w:uiPriority="73"/>
-    <w:lsdException w:name="Light Shading Accent 2" w:uiPriority="60"/>
-    <w:lsdException w:name="Light List Accent 2" w:uiPriority="61"/>
-    <w:lsdException w:name="Light Grid Accent 2" w:uiPriority="62"/>
-    <w:lsdException w:name="Medium Shading 1 Accent 2" w:uiPriority="63"/>
-    <w:lsdException w:name="Medium Shading 2 Accent 2" w:uiPriority="64"/>
-    <w:lsdException w:name="Medium List 1 Accent 2" w:uiPriority="65"/>
-    <w:lsdException w:name="Medium List 2 Accent 2" w:uiPriority="66"/>
-    <w:lsdException w:name="Medium Grid 1 Accent 2" w:uiPriority="67"/>
-    <w:lsdException w:name="Medium Grid 2 Accent 2" w:uiPriority="68"/>
-    <w:lsdException w:name="Medium Grid 3 Accent 2" w:uiPriority="69"/>
-    <w:lsdException w:name="Dark List Accent 2" w:uiPriority="70"/>
-    <w:lsdException w:name="Colorful Shading Accent 2" w:uiPriority="71"/>
-    <w:lsdException w:name="Colorful List Accent 2" w:uiPriority="72"/>
-    <w:lsdException w:name="Colorful Grid Accent 2" w:uiPriority="73"/>
-    <w:lsdException w:name="Light Shading Accent 3" w:uiPriority="60"/>
-    <w:lsdException w:name="Light List Accent 3" w:uiPriority="61"/>
-    <w:lsdException w:name="Light Grid Accent 3" w:uiPriority="62"/>
-    <w:lsdException w:name="Medium Shading 1 Accent 3" w:uiPriority="63"/>
-    <w:lsdException w:name="Medium Shading 2 Accent 3" w:uiPriority="64"/>
-    <w:lsdException w:name="Medium List 1 Accent 3" w:uiPriority="65"/>
-    <w:lsdException w:name="Medium List 2 Accent 3" w:uiPriority="66"/>
-    <w:lsdException w:name="Medium Grid 1 Accent 3" w:uiPriority="67"/>
-    <w:lsdException w:name="Medium Grid 2 Accent 3" w:uiPriority="68"/>
-    <w:lsdException w:name="Medium Grid 3 Accent 3" w:uiPriority="69"/>
-    <w:lsdException w:name="Dark List Accent 3" w:uiPriority="70"/>
-    <w:lsdException w:name="Colorful Shading Accent 3" w:uiPriority="71"/>
-    <w:lsdException w:name="Colorful List Accent 3" w:uiPriority="72"/>
-    <w:lsdException w:name="Colorful Grid Accent 3" w:uiPriority="73"/>
-    <w:lsdException w:name="Light Shading Accent 4" w:uiPriority="60"/>
-    <w:lsdException w:name="Light List Accent 4" w:uiPriority="61"/>
-    <w:lsdException w:name="Light Grid Accent 4" w:uiPriority="62"/>
-    <w:lsdException w:name="Medium Shading 1 Accent 4" w:uiPriority="63"/>
-    <w:lsdException w:name="Medium Shading 2 Accent 4" w:uiPriority="64"/>
-    <w:lsdException w:name="Medium List 1 Accent 4" w:uiPriority="65"/>
-    <w:lsdException w:name="Medium List 2 Accent 4" w:uiPriority="66"/>
-    <w:lsdException w:name="Medium Grid 1 Accent 4" w:uiPriority="67"/>
-    <w:lsdException w:name="Medium Grid 2 Accent 4" w:uiPriority="68"/>
-    <w:lsdException w:name="Medium Grid 3 Accent 4" w:uiPriority="69"/>
-    <w:lsdException w:name="Dark List Accent 4" w:uiPriority="70"/>
-    <w:lsdException w:name="Colorful Shading Accent 4" w:uiPriority="71"/>
-    <w:lsdException w:name="Colorful List Accent 4" w:uiPriority="72"/>
-    <w:lsdException w:name="Colorful Grid Accent 4" w:uiPriority="73"/>
-    <w:lsdException w:name="Light Shading Accent 5" w:uiPriority="60"/>
-    <w:lsdException w:name="Light List Accent 5" w:uiPriority="61"/>
-    <w:lsdException w:name="Light Grid Accent 5" w:uiPriority="62"/>
-    <w:lsdException w:name="Medium Shading 1 Accent 5" w:uiPriority="63"/>
-    <w:lsdException w:name="Medium Shading 2 Accent 5" w:uiPriority="64"/>
-    <w:lsdException w:name="Medium List 1 Accent 5" w:uiPriority="65"/>
-    <w:lsdException w:name="Medium List 2 Accent 5" w:uiPriority="66"/>
-    <w:lsdException w:name="Medium Grid 1 Accent 5" w:uiPriority="67"/>
-    <w:lsdException w:name="Medium Grid 2 Accent 5" w:uiPriority="68"/>
-    <w:lsdException w:name="Medium Grid 3 Accent 5" w:uiPriority="69"/>
-    <w:lsdException w:name="Dark List Accent 5" w:uiPriority="70"/>
-    <w:lsdException w:name="Colorful Shading Accent 5" w:uiPriority="71"/>
-    <w:lsdException w:name="Colorful List Accent 5" w:uiPriority="72"/>
-    <w:lsdException w:name="Colorful Grid Accent 5" w:uiPriority="73"/>
-    <w:lsdException w:name="Light Shading Accent 6" w:uiPriority="60"/>
-    <w:lsdException w:name="Light List Accent 6" w:uiPriority="61"/>
-    <w:lsdException w:name="Light Grid Accent 6" w:uiPriority="62"/>
-    <w:lsdException w:name="Medium Shading 1 Accent 6" w:uiPriority="63"/>
-    <w:lsdException w:name="Medium Shading 2 Accent 6" w:uiPriority="64"/>
-    <w:lsdException w:name="Medium List 1 Accent 6" w:uiPriority="65"/>
-    <w:lsdException w:name="Medium List 2 Accent 6" w:uiPriority="66"/>
-    <w:lsdException w:name="Medium Grid 1 Accent 6" w:uiPriority="67"/>
-    <w:lsdException w:name="Medium Grid 2 Accent 6" w:uiPriority="68"/>
-    <w:lsdException w:name="Medium Grid 3 Accent 6" w:uiPriority="69"/>
-    <w:lsdException w:name="Dark List Accent 6" w:uiPriority="70"/>
-    <w:lsdException w:name="Colorful Shading Accent 6" w:uiPriority="71"/>
-    <w:lsdException w:name="Colorful List Accent 6" w:uiPriority="72"/>
-    <w:lsdException w:name="Colorful Grid Accent 6" w:uiPriority="73"/>
-    <w:lsdException w:name="Subtle Emphasis" w:uiPriority="19" w:qFormat="1"/>
-    <w:lsdException w:name="Intense Emphasis" w:uiPriority="21" w:qFormat="1"/>
-    <w:lsdException w:name="Subtle Reference" w:uiPriority="31" w:qFormat="1"/>
-    <w:lsdException w:name="Intense Reference" w:uiPriority="32" w:qFormat="1"/>
-    <w:lsdException w:name="Book Title" w:uiPriority="33" w:qFormat="1"/>
-    <w:lsdException w:name="Bibliography" w:semiHidden="1" w:uiPriority="37" w:unhideWhenUsed="1"/>
-    <w:lsdException w:name="TOC Heading" w:semiHidden="1" w:uiPriority="39" w:unhideWhenUsed="1" w:qFormat="1"/>
-    <w:lsdException w:name="Plain Table 1" w:uiPriority="41"/>
-    <w:lsdException w:name="Plain Table 2" w:uiPriority="42"/>
-    <w:lsdException w:name="Plain Table 3" w:uiPriority="43"/>
-    <w:lsdException w:name="Plain Table 4" w:uiPriority="44"/>
-    <w:lsdException w:name="Plain Table 5" w:uiPriority="45"/>
-    <w:lsdException w:name="Grid Table Light" w:uiPriority="40"/>
-    <w:lsdException w:name="Grid Table 1 Light" w:uiPriority="46"/>
-    <w:lsdException w:name="Grid Table 2" w:uiPriority="47"/>
-    <w:lsdException w:name="Grid Table 3" w:uiPriority="48"/>
-    <w:lsdException w:name="Grid Table 4" w:uiPriority="49"/>
-    <w:lsdException w:name="Grid Table 5 Dark" w:uiPriority="50"/>
-    <w:lsdException w:name="Grid Table 6 Colorful" w:uiPriority="51"/>
-    <w:lsdException w:name="Grid Table 7 Colorful" w:uiPriority="52"/>
-    <w:lsdException w:name="Grid Table 1 Light Accent 1" w:uiPriority="46"/>
-    <w:lsdException w:name="Grid Table 2 Accent 1" w:uiPriority="47"/>
-    <w:lsdException w:name="Grid Table 3 Accent 1" w:uiPriority="48"/>
-    <w:lsdException w:name="Grid Table 4 Accent 1" w:uiPriority="49"/>
-    <w:lsdException w:name="Grid Table 5 Dark Accent 1" w:uiPriority="50"/>
-    <w:lsdException w:name="Grid Table 6 Colorful Accent 1" w:uiPriority="51"/>
-    <w:lsdException w:name="Grid Table 7 Colorful Accent 1" w:uiPriority="52"/>
-    <w:lsdException w:name="Grid Table 1 Light Accent 2" w:uiPriority="46"/>
-    <w:lsdException w:name="Grid Table 2 Accent 2" w:uiPriority="47"/>
-    <w:lsdException w:name="Grid Table 3 Accent 2" w:uiPriority="48"/>
-    <w:lsdException w:name="Grid Table 4 Accent 2" w:uiPriority="49"/>
-    <w:lsdException w:name="Grid Table 5 Dark Accent 2" w:uiPriority="50"/>
-    <w:lsdException w:name="Grid Table 6 Colorful Accent 2" w:uiPriority="51"/>
-    <w:lsdException w:name="Grid Table 7 Colorful Accent 2" w:uiPriority="52"/>
-    <w:lsdException w:name="Grid Table 1 Light Accent 3" w:uiPriority="46"/>
-    <w:lsdException w:name="Grid Table 2 Accent 3" w:uiPriority="47"/>
-    <w:lsdException w:name="Grid Table 3 Accent 3" w:uiPriority="48"/>
-    <w:lsdException w:name="Grid Table 4 Accent 3" w:uiPriority="49"/>
-    <w:lsdException w:name="Grid Table 5 Dark Accent 3" w:uiPriority="50"/>
-    <w:lsdException w:name="Grid Table 6 Colorful Accent 3" w:uiPriority="51"/>
-    <w:lsdException w:name="Grid Table 7 Colorful Accent 3" w:uiPriority="52"/>
-    <w:lsdException w:name="Grid Table 1 Light Accent 4" w:uiPriority="46"/>
-    <w:lsdException w:name="Grid Table 2 Accent 4" w:uiPriority="47"/>
-    <w:lsdException w:name="Grid Table 3 Accent 4" w:uiPriority="48"/>
-    <w:lsdException w:name="Grid Table 4 Accent 4" w:uiPriority="49"/>
-    <w:lsdException w:name="Grid Table 5 Dark Accent 4" w:uiPriority="50"/>
-    <w:lsdException w:name="Grid Table 6 Colorful Accent 4" w:uiPriority="51"/>
-    <w:lsdException w:name="Grid Table 7 Colorful Accent 4" w:uiPriority="52"/>
-    <w:lsdException w:name="Grid Table 1 Light Accent 5" w:uiPriority="46"/>
-    <w:lsdException w:name="Grid Table 2 Accent 5" w:uiPriority="47"/>
-    <w:lsdException w:name="Grid Table 3 Accent 5" w:uiPriority="48"/>
-    <w:lsdException w:name="Grid Table 4 Accent 5" w:uiPriority="49"/>
-    <w:lsdException w:name="Grid Table 5 Dark Accent 5" w:uiPriority="50"/>
-    <w:lsdException w:name="Grid Table 6 Colorful Accent 5" w:uiPriority="51"/>
-    <w:lsdException w:name="Grid Table 7 Colorful Accent 5" w:uiPriority="52"/>
-    <w:lsdException w:name="Grid Table 1 Light Accent 6" w:uiPriority="46"/>
-    <w:lsdException w:name="Grid Table 2 Accent 6" w:uiPriority="47"/>
-    <w:lsdException w:name="Grid Table 3 Accent 6" w:uiPriority="48"/>
-    <w:lsdException w:name="Grid Table 4 Accent 6" w:uiPriority="49"/>
-    <w:lsdException w:name="Grid Table 5 Dark Accent 6" w:uiPriority="50"/>
-    <w:lsdException w:name="Grid Table 6 Colorful Accent 6" w:uiPriority="51"/>
-    <w:lsdException w:name="Grid Table 7 Colorful Accent 6" w:uiPriority="52"/>
-    <w:lsdException w:name="List Table 1 Light" w:uiPriority="46"/>
-    <w:lsdException w:name="List Table 2" w:uiPriority="47"/>
-    <w:lsdException w:name="List Table 3" w:uiPriority="48"/>
-    <w:lsdException w:name="List Table 4" w:uiPriority="49"/>
-    <w:lsdException w:name="List Table 5 Dark" w:uiPriority="50"/>
-    <w:lsdException w:name="List Table 6 Colorful" w:uiPriority="51"/>
-    <w:lsdException w:name="List Table 7 Colorful" w:uiPriority="52"/>
-    <w:lsdException w:name="List Table 1 Light Accent 1" w:uiPriority="46"/>
-    <w:lsdException w:name="List Table 2 Accent 1" w:uiPriority="47"/>
-    <w:lsdException w:name="List Table 3 Accent 1" w:uiPriority="48"/>
-    <w:lsdException w:name="List Table 4 Accent 1" w:uiPriority="49"/>
-    <w:lsdException w:name="List Table 5 Dark Accent 1" w:uiPriority="50"/>
-    <w:lsdException w:name="List Table 6 Colorful Accent 1" w:uiPriority="51"/>
-    <w:lsdException w:name="List Table 7 Colorful Accent 1" w:uiPriority="52"/>
-    <w:lsdException w:name="List Table 1 Light Accent 2" w:uiPriority="46"/>
-    <w:lsdException w:name="List Table 2 Accent 2" w:uiPriority="47"/>
-    <w:lsdException w:name="List Table 3 Accent 2" w:uiPriority="48"/>
-    <w:lsdException w:name="List Table 4 Accent 2" w:uiPriority="49"/>
-    <w:lsdException w:name="List Table 5 Dark Accent 2" w:uiPriority="50"/>
-    <w:lsdException w:name="List Table 6 Colorful Accent 2" w:uiPriority="51"/>
-    <w:lsdException w:name="List Table 7 Colorful Accent 2" w:uiPriority="52"/>
-    <w:lsdException w:name="List Table 1 Light Accent 3" w:uiPriority="46"/>
-    <w:lsdException w:name="List Table 2 Accent 3" w:uiPriority="47"/>
-    <w:lsdException w:name="List Table 3 Accent 3" w:uiPriority="48"/>
-    <w:lsdException w:name="List Table 4 Accent 3" w:uiPriority="49"/>
-    <w:lsdException w:name="List Table 5 Dark Accent 3" w:uiPriority="50"/>
-    <w:lsdException w:name="List Table 6 Colorful Accent 3" w:uiPriority="51"/>
-    <w:lsdException w:name="List Table 7 Colorful Accent 3" w:uiPriority="52"/>
-    <w:lsdException w:name="List Table 1 Light Accent 4" w:uiPriority="46"/>
-    <w:lsdException w:name="List Table 2 Accent 4" w:uiPriority="47"/>
-    <w:lsdException w:name="List Table 3 Accent 4" w:uiPriority="48"/>
-    <w:lsdException w:name="List Table 4 Accent 4" w:uiPriority="49"/>
-    <w:lsdException w:name="List Table 5 Dark Accent 4" w:uiPriority="50"/>
-    <w:lsdException w:name="List Table 6 Colorful Accent 4" w:uiPriority="51"/>
-    <w:lsdException w:name="List Table 7 Colorful Accent 4" w:uiPriority="52"/>
-    <w:lsdException w:name="List Table 1 Light Accent 5" w:uiPriority="46"/>
-    <w:lsdException w:name="List Table 2 Accent 5" w:uiPriority="47"/>
-    <w:lsdException w:name="List Table 3 Accent 5" w:uiPriority="48"/>
-    <w:lsdException w:name="List Table 4 Accent 5" w:uiPriority="49"/>
-    <w:lsdException w:name="List Table 5 Dark Accent 5" w:uiPriority="50"/>
-    <w:lsdException w:name="List Table 6 Colorful Accent 5" w:uiPriority="51"/>
-    <w:lsdException w:name="List Table 7 Colorful Accent 5" w:uiPriority="52"/>
-    <w:lsdException w:name="List Table 1 Light Accent 6" w:uiPriority="46"/>
-    <w:lsdException w:name="List Table 2 Accent 6" w:uiPriority="47"/>
-    <w:lsdException w:name="List Table 3 Accent 6" w:uiPriority="48"/>
-    <w:lsdException w:name="List Table 4 Accent 6" w:uiPriority="49"/>
-    <w:lsdException w:name="List Table 5 Dark Accent 6" w:uiPriority="50"/>
-    <w:lsdException w:name="List Table 6 Colorful Accent 6" w:uiPriority="51"/>
-    <w:lsdException w:name="List Table 7 Colorful Accent 6" w:uiPriority="52"/>
+  <w:latentStyles w:defLockedState="0" w:defUIPriority="99" w:defSemiHidden="1" w:defUnhideWhenUsed="1" w:defQFormat="0" w:count="267">
+    <w:lsdException w:name="Normal" w:semiHidden="0" w:uiPriority="0" w:unhideWhenUsed="0" w:qFormat="1"/>
+    <w:lsdException w:name="heading 1" w:semiHidden="0" w:uiPriority="9" w:unhideWhenUsed="0" w:qFormat="1"/>
+    <w:lsdException w:name="heading 2" w:uiPriority="9" w:qFormat="1"/>
+    <w:lsdException w:name="heading 3" w:uiPriority="9" w:qFormat="1"/>
+    <w:lsdException w:name="heading 4" w:uiPriority="9" w:qFormat="1"/>
+    <w:lsdException w:name="heading 5" w:uiPriority="9" w:qFormat="1"/>
+    <w:lsdException w:name="heading 6" w:uiPriority="9" w:qFormat="1"/>
+    <w:lsdException w:name="heading 7" w:uiPriority="9" w:qFormat="1"/>
+    <w:lsdException w:name="heading 8" w:uiPriority="9" w:qFormat="1"/>
+    <w:lsdException w:name="heading 9" w:uiPriority="9" w:qFormat="1"/>
+    <w:lsdException w:name="toc 1" w:uiPriority="39"/>
+    <w:lsdException w:name="toc 2" w:uiPriority="39"/>
+    <w:lsdException w:name="toc 3" w:uiPriority="39"/>
+    <w:lsdException w:name="toc 4" w:uiPriority="39"/>
+    <w:lsdException w:name="toc 5" w:uiPriority="39"/>
+    <w:lsdException w:name="toc 6" w:uiPriority="39"/>
+    <w:lsdException w:name="toc 7" w:uiPriority="39"/>
+    <w:lsdException w:name="toc 8" w:uiPriority="39"/>
+    <w:lsdException w:name="toc 9" w:uiPriority="39"/>
+    <w:lsdException w:name="caption" w:uiPriority="35" w:qFormat="1"/>
+    <w:lsdException w:name="Title" w:semiHidden="0" w:uiPriority="10" w:unhideWhenUsed="0" w:qFormat="1"/>
+    <w:lsdException w:name="Default Paragraph Font" w:uiPriority="1"/>
+    <w:lsdException w:name="Subtitle" w:semiHidden="0" w:uiPriority="11" w:unhideWhenUsed="0" w:qFormat="1"/>
+    <w:lsdException w:name="Strong" w:semiHidden="0" w:uiPriority="22" w:unhideWhenUsed="0" w:qFormat="1"/>
+    <w:lsdException w:name="Emphasis" w:semiHidden="0" w:uiPriority="20" w:unhideWhenUsed="0" w:qFormat="1"/>
+    <w:lsdException w:name="Table Grid" w:semiHidden="0" w:uiPriority="39" w:unhideWhenUsed="0"/>
+    <w:lsdException w:name="Placeholder Text" w:unhideWhenUsed="0"/>
+    <w:lsdException w:name="No Spacing" w:semiHidden="0" w:uiPriority="1" w:unhideWhenUsed="0" w:qFormat="1"/>
+    <w:lsdException w:name="Light Shading" w:semiHidden="0" w:uiPriority="60" w:unhideWhenUsed="0"/>
+    <w:lsdException w:name="Light List" w:semiHidden="0" w:uiPriority="61" w:unhideWhenUsed="0"/>
+    <w:lsdException w:name="Light Grid" w:semiHidden="0" w:uiPriority="62" w:unhideWhenUsed="0"/>
+    <w:lsdException w:name="Medium Shading 1" w:semiHidden="0" w:uiPriority="63" w:unhideWhenUsed="0"/>
+    <w:lsdException w:name="Medium Shading 2" w:semiHidden="0" w:uiPriority="64" w:unhideWhenUsed="0"/>
+    <w:lsdException w:name="Medium List 1" w:semiHidden="0" w:uiPriority="65" w:unhideWhenUsed="0"/>
+    <w:lsdException w:name="Medium List 2" w:semiHidden="0" w:uiPriority="66" w:unhideWhenUsed="0"/>
+    <w:lsdException w:name="Medium Grid 1" w:semiHidden="0" w:uiPriority="67" w:unhideWhenUsed="0"/>
+    <w:lsdException w:name="Medium Grid 2" w:semiHidden="0" w:uiPriority="68" w:unhideWhenUsed="0"/>
+    <w:lsdException w:name="Medium Grid 3" w:semiHidden="0" w:uiPriority="69" w:unhideWhenUsed="0"/>
+    <w:lsdException w:name="Dark List" w:semiHidden="0" w:uiPriority="70" w:unhideWhenUsed="0"/>
+    <w:lsdException w:name="Colorful Shading" w:semiHidden="0" w:uiPriority="71" w:unhideWhenUsed="0"/>
+    <w:lsdException w:name="Colorful List" w:semiHidden="0" w:uiPriority="72" w:unhideWhenUsed="0"/>
+    <w:lsdException w:name="Colorful Grid" w:semiHidden="0" w:uiPriority="73" w:unhideWhenUsed="0"/>
+    <w:lsdException w:name="Light Shading Accent 1" w:semiHidden="0" w:uiPriority="60" w:unhideWhenUsed="0"/>
+    <w:lsdException w:name="Light List Accent 1" w:semiHidden="0" w:uiPriority="61" w:unhideWhenUsed="0"/>
+    <w:lsdException w:name="Light Grid Accent 1" w:semiHidden="0" w:uiPriority="62" w:unhideWhenUsed="0"/>
+    <w:lsdException w:name="Medium Shading 1 Accent 1" w:semiHidden="0" w:uiPriority="63" w:unhideWhenUsed="0"/>
+    <w:lsdException w:name="Medium Shading 2 Accent 1" w:semiHidden="0" w:uiPriority="64" w:unhideWhenUsed="0"/>
+    <w:lsdException w:name="Medium List 1 Accent 1" w:semiHidden="0" w:uiPriority="65" w:unhideWhenUsed="0"/>
+    <w:lsdException w:name="Revision" w:unhideWhenUsed="0"/>
+    <w:lsdException w:name="List Paragraph" w:semiHidden="0" w:uiPriority="34" w:unhideWhenUsed="0" w:qFormat="1"/>
+    <w:lsdException w:name="Quote" w:semiHidden="0" w:uiPriority="29" w:unhideWhenUsed="0" w:qFormat="1"/>
+    <w:lsdException w:name="Intense Quote" w:semiHidden="0" w:uiPriority="30" w:unhideWhenUsed="0" w:qFormat="1"/>
+    <w:lsdException w:name="Medium List 2 Accent 1" w:semiHidden="0" w:uiPriority="66" w:unhideWhenUsed="0"/>
+    <w:lsdException w:name="Medium Grid 1 Accent 1" w:semiHidden="0" w:uiPriority="67" w:unhideWhenUsed="0"/>
+    <w:lsdException w:name="Medium Grid 2 Accent 1" w:semiHidden="0" w:uiPriority="68" w:unhideWhenUsed="0"/>
+    <w:lsdException w:name="Medium Grid 3 Accent 1" w:semiHidden="0" w:uiPriority="69" w:unhideWhenUsed="0"/>
+    <w:lsdException w:name="Dark List Accent 1" w:semiHidden="0" w:uiPriority="70" w:unhideWhenUsed="0"/>
+    <w:lsdException w:name="Colorful Shading Accent 1" w:semiHidden="0" w:uiPriority="71" w:unhideWhenUsed="0"/>
+    <w:lsdException w:name="Colorful List Accent 1" w:semiHidden="0" w:uiPriority="72" w:unhideWhenUsed="0"/>
+    <w:lsdException w:name="Colorful Grid Accent 1" w:semiHidden="0" w:uiPriority="73" w:unhideWhenUsed="0"/>
+    <w:lsdException w:name="Light Shading Accent 2" w:semiHidden="0" w:uiPriority="60" w:unhideWhenUsed="0"/>
+    <w:lsdException w:name="Light List Accent 2" w:semiHidden="0" w:uiPriority="61" w:unhideWhenUsed="0"/>
+    <w:lsdException w:name="Light Grid Accent 2" w:semiHidden="0" w:uiPriority="62" w:unhideWhenUsed="0"/>
+    <w:lsdException w:name="Medium Shading 1 Accent 2" w:semiHidden="0" w:uiPriority="63" w:unhideWhenUsed="0"/>
+    <w:lsdException w:name="Medium Shading 2 Accent 2" w:semiHidden="0" w:uiPriority="64" w:unhideWhenUsed="0"/>
+    <w:lsdException w:name="Medium List 1 Accent 2" w:semiHidden="0" w:uiPriority="65" w:unhideWhenUsed="0"/>
+    <w:lsdException w:name="Medium List 2 Accent 2" w:semiHidden="0" w:uiPriority="66" w:unhideWhenUsed="0"/>
+    <w:lsdException w:name="Medium Grid 1 Accent 2" w:semiHidden="0" w:uiPriority="67" w:unhideWhenUsed="0"/>
+    <w:lsdException w:name="Medium Grid 2 Accent 2" w:semiHidden="0" w:uiPriority="68" w:unhideWhenUsed="0"/>
+    <w:lsdException w:name="Medium Grid 3 Accent 2" w:semiHidden="0" w:uiPriority="69" w:unhideWhenUsed="0"/>
+    <w:lsdException w:name="Dark List Accent 2" w:semiHidden="0" w:uiPriority="70" w:unhideWhenUsed="0"/>
+    <w:lsdException w:name="Colorful Shading Accent 2" w:semiHidden="0" w:uiPriority="71" w:unhideWhenUsed="0"/>
+    <w:lsdException w:name="Colorful List Accent 2" w:semiHidden="0" w:uiPriority="72" w:unhideWhenUsed="0"/>
+    <w:lsdException w:name="Colorful Grid Accent 2" w:semiHidden="0" w:uiPriority="73" w:unhideWhenUsed="0"/>
+    <w:lsdException w:name="Light Shading Accent 3" w:semiHidden="0" w:uiPriority="60" w:unhideWhenUsed="0"/>
+    <w:lsdException w:name="Light List Accent 3" w:semiHidden="0" w:uiPriority="61" w:unhideWhenUsed="0"/>
+    <w:lsdException w:name="Light Grid Accent 3" w:semiHidden="0" w:uiPriority="62" w:unhideWhenUsed="0"/>
+    <w:lsdException w:name="Medium Shading 1 Accent 3" w:semiHidden="0" w:uiPriority="63" w:unhideWhenUsed="0"/>
+    <w:lsdException w:name="Medium Shading 2 Accent 3" w:semiHidden="0" w:uiPriority="64" w:unhideWhenUsed="0"/>
+    <w:lsdException w:name="Medium List 1 Accent 3" w:semiHidden="0" w:uiPriority="65" w:unhideWhenUsed="0"/>
+    <w:lsdException w:name="Medium List 2 Accent 3" w:semiHidden="0" w:uiPriority="66" w:unhideWhenUsed="0"/>
+    <w:lsdException w:name="Medium Grid 1 Accent 3" w:semiHidden="0" w:uiPriority="67" w:unhideWhenUsed="0"/>
+    <w:lsdException w:name="Medium Grid 2 Accent 3" w:semiHidden="0" w:uiPriority="68" w:unhideWhenUsed="0"/>
+    <w:lsdException w:name="Medium Grid 3 Accent 3" w:semiHidden="0" w:uiPriority="69" w:unhideWhenUsed="0"/>
+    <w:lsdException w:name="Dark List Accent 3" w:semiHidden="0" w:uiPriority="70" w:unhideWhenUsed="0"/>
+    <w:lsdException w:name="Colorful Shading Accent 3" w:semiHidden="0" w:uiPriority="71" w:unhideWhenUsed="0"/>
+    <w:lsdException w:name="Colorful List Accent 3" w:semiHidden="0" w:uiPriority="72" w:unhideWhenUsed="0"/>
+    <w:lsdException w:name="Colorful Grid Accent 3" w:semiHidden="0" w:uiPriority="73" w:unhideWhenUsed="0"/>
+    <w:lsdException w:name="Light Shading Accent 4" w:semiHidden="0" w:uiPriority="60" w:unhideWhenUsed="0"/>
+    <w:lsdException w:name="Light List Accent 4" w:semiHidden="0" w:uiPriority="61" w:unhideWhenUsed="0"/>
+    <w:lsdException w:name="Light Grid Accent 4" w:semiHidden="0" w:uiPriority="62" w:unhideWhenUsed="0"/>
+    <w:lsdException w:name="Medium Shading 1 Accent 4" w:semiHidden="0" w:uiPriority="63" w:unhideWhenUsed="0"/>
+    <w:lsdException w:name="Medium Shading 2 Accent 4" w:semiHidden="0" w:uiPriority="64" w:unhideWhenUsed="0"/>
+    <w:lsdException w:name="Medium List 1 Accent 4" w:semiHidden="0" w:uiPriority="65" w:unhideWhenUsed="0"/>
+    <w:lsdException w:name="Medium List 2 Accent 4" w:semiHidden="0" w:uiPriority="66" w:unhideWhenUsed="0"/>
+    <w:lsdException w:name="Medium Grid 1 Accent 4" w:semiHidden="0" w:uiPriority="67" w:unhideWhenUsed="0"/>
+    <w:lsdException w:name="Medium Grid 2 Accent 4" w:semiHidden="0" w:uiPriority="68" w:unhideWhenUsed="0"/>
+    <w:lsdException w:name="Medium Grid 3 Accent 4" w:semiHidden="0" w:uiPriority="69" w:unhideWhenUsed="0"/>
+    <w:lsdException w:name="Dark List Accent 4" w:semiHidden="0" w:uiPriority="70" w:unhideWhenUsed="0"/>
+    <w:lsdException w:name="Colorful Shading Accent 4" w:semiHidden="0" w:uiPriority="71" w:unhideWhenUsed="0"/>
+    <w:lsdException w:name="Colorful List Accent 4" w:semiHidden="0" w:uiPriority="72" w:unhideWhenUsed="0"/>
+    <w:lsdException w:name="Colorful Grid Accent 4" w:semiHidden="0" w:uiPriority="73" w:unhideWhenUsed="0"/>
+    <w:lsdException w:name="Light Shading Accent 5" w:semiHidden="0" w:uiPriority="60" w:unhideWhenUsed="0"/>
+    <w:lsdException w:name="Light List Accent 5" w:semiHidden="0" w:uiPriority="61" w:unhideWhenUsed="0"/>
+    <w:lsdException w:name="Light Grid Accent 5" w:semiHidden="0" w:uiPriority="62" w:unhideWhenUsed="0"/>
+    <w:lsdException w:name="Medium Shading 1 Accent 5" w:semiHidden="0" w:uiPriority="63" w:unhideWhenUsed="0"/>
+    <w:lsdException w:name="Medium Shading 2 Accent 5" w:semiHidden="0" w:uiPriority="64" w:unhideWhenUsed="0"/>
+    <w:lsdException w:name="Medium List 1 Accent 5" w:semiHidden="0" w:uiPriority="65" w:unhideWhenUsed="0"/>
+    <w:lsdException w:name="Medium List 2 Accent 5" w:semiHidden="0" w:uiPriority="66" w:unhideWhenUsed="0"/>
+    <w:lsdException w:name="Medium Grid 1 Accent 5" w:semiHidden="0" w:uiPriority="67" w:unhideWhenUsed="0"/>
+    <w:lsdException w:name="Medium Grid 2 Accent 5" w:semiHidden="0" w:uiPriority="68" w:unhideWhenUsed="0"/>
+    <w:lsdException w:name="Medium Grid 3 Accent 5" w:semiHidden="0" w:uiPriority="69" w:unhideWhenUsed="0"/>
+    <w:lsdException w:name="Dark List Accent 5" w:semiHidden="0" w:uiPriority="70" w:unhideWhenUsed="0"/>
+    <w:lsdException w:name="Colorful Shading Accent 5" w:semiHidden="0" w:uiPriority="71" w:unhideWhenUsed="0"/>
+    <w:lsdException w:name="Colorful List Accent 5" w:semiHidden="0" w:uiPriority="72" w:unhideWhenUsed="0"/>
+    <w:lsdException w:name="Colorful Grid Accent 5" w:semiHidden="0" w:uiPriority="73" w:unhideWhenUsed="0"/>
+    <w:lsdException w:name="Light Shading Accent 6" w:semiHidden="0" w:uiPriority="60" w:unhideWhenUsed="0"/>
+    <w:lsdException w:name="Light List Accent 6" w:semiHidden="0" w:uiPriority="61" w:unhideWhenUsed="0"/>
+    <w:lsdException w:name="Light Grid Accent 6" w:semiHidden="0" w:uiPriority="62" w:unhideWhenUsed="0"/>
+    <w:lsdException w:name="Medium Shading 1 Accent 6" w:semiHidden="0" w:uiPriority="63" w:unhideWhenUsed="0"/>
+    <w:lsdException w:name="Medium Shading 2 Accent 6" w:semiHidden="0" w:uiPriority="64" w:unhideWhenUsed="0"/>
+    <w:lsdException w:name="Medium List 1 Accent 6" w:semiHidden="0" w:uiPriority="65" w:unhideWhenUsed="0"/>
+    <w:lsdException w:name="Medium List 2 Accent 6" w:semiHidden="0" w:uiPriority="66" w:unhideWhenUsed="0"/>
+    <w:lsdException w:name="Medium Grid 1 Accent 6" w:semiHidden="0" w:uiPriority="67" w:unhideWhenUsed="0"/>
+    <w:lsdException w:name="Medium Grid 2 Accent 6" w:semiHidden="0" w:uiPriority="68" w:unhideWhenUsed="0"/>
+    <w:lsdException w:name="Medium Grid 3 Accent 6" w:semiHidden="0" w:uiPriority="69" w:unhideWhenUsed="0"/>
+    <w:lsdException w:name="Dark List Accent 6" w:semiHidden="0" w:uiPriority="70" w:unhideWhenUsed="0"/>
+    <w:lsdException w:name="Colorful Shading Accent 6" w:semiHidden="0" w:uiPriority="71" w:unhideWhenUsed="0"/>
+    <w:lsdException w:name="Colorful List Accent 6" w:semiHidden="0" w:uiPriority="72" w:unhideWhenUsed="0"/>
+    <w:lsdException w:name="Colorful Grid Accent 6" w:semiHidden="0" w:uiPriority="73" w:unhideWhenUsed="0"/>
+    <w:lsdException w:name="Subtle Emphasis" w:semiHidden="0" w:uiPriority="19" w:unhideWhenUsed="0" w:qFormat="1"/>
+    <w:lsdException w:name="Intense Emphasis" w:semiHidden="0" w:uiPriority="21" w:unhideWhenUsed="0" w:qFormat="1"/>
+    <w:lsdException w:name="Subtle Reference" w:semiHidden="0" w:uiPriority="31" w:unhideWhenUsed="0" w:qFormat="1"/>
+    <w:lsdException w:name="Intense Reference" w:semiHidden="0" w:uiPriority="32" w:unhideWhenUsed="0" w:qFormat="1"/>
+    <w:lsdException w:name="Book Title" w:semiHidden="0" w:uiPriority="33" w:unhideWhenUsed="0" w:qFormat="1"/>
+    <w:lsdException w:name="Bibliography" w:uiPriority="37"/>
+    <w:lsdException w:name="TOC Heading" w:uiPriority="39" w:qFormat="1"/>
   </w:latentStyles>
   <w:style w:type="paragraph" w:default="1" w:styleId="Normal">
     <w:name w:val="Normal"/>
@@ -3307,13 +3507,13 @@
       <w:spacing w:after="160"/>
     </w:pPr>
   </w:style>
-  <w:style w:type="character" w:default="1" w:styleId="Fuentedeprrafopredeter">
+  <w:style w:type="character" w:default="1" w:styleId="DefaultParagraphFont">
     <w:name w:val="Default Paragraph Font"/>
     <w:uiPriority w:val="1"/>
     <w:semiHidden/>
     <w:unhideWhenUsed/>
   </w:style>
-  <w:style w:type="table" w:default="1" w:styleId="Tablanormal">
+  <w:style w:type="table" w:default="1" w:styleId="TableNormal">
     <w:name w:val="Normal Table"/>
     <w:uiPriority w:val="99"/>
     <w:semiHidden/>
@@ -3328,7 +3528,7 @@
       </w:tblCellMar>
     </w:tblPr>
   </w:style>
-  <w:style w:type="numbering" w:default="1" w:styleId="Sinlista">
+  <w:style w:type="numbering" w:default="1" w:styleId="NoList">
     <w:name w:val="No List"/>
     <w:uiPriority w:val="99"/>
     <w:semiHidden/>
@@ -3379,7 +3579,7 @@
   </w:style>
   <w:style w:type="character" w:customStyle="1" w:styleId="Ttulo1Car">
     <w:name w:val="Título 1 Car"/>
-    <w:basedOn w:val="Fuentedeprrafopredeter"/>
+    <w:basedOn w:val="DefaultParagraphFont"/>
     <w:link w:val="Encabezado1"/>
     <w:uiPriority w:val="9"/>
     <w:rsid w:val="0059520C"/>
@@ -3392,7 +3592,7 @@
   </w:style>
   <w:style w:type="character" w:customStyle="1" w:styleId="Ttulo2Car">
     <w:name w:val="Título 2 Car"/>
-    <w:basedOn w:val="Fuentedeprrafopredeter"/>
+    <w:basedOn w:val="DefaultParagraphFont"/>
     <w:link w:val="Encabezado2"/>
     <w:uiPriority w:val="9"/>
     <w:rsid w:val="0059520C"/>
@@ -3471,7 +3671,7 @@
       <w:rFonts w:cs="Mangal"/>
     </w:rPr>
   </w:style>
-  <w:style w:type="paragraph" w:styleId="Prrafodelista">
+  <w:style w:type="paragraph" w:styleId="ListParagraph">
     <w:name w:val="List Paragraph"/>
     <w:basedOn w:val="Normal"/>
     <w:uiPriority w:val="34"/>
@@ -3482,9 +3682,9 @@
       <w:contextualSpacing/>
     </w:pPr>
   </w:style>
-  <w:style w:type="table" w:styleId="Tablaconcuadrcula">
+  <w:style w:type="table" w:styleId="TableGrid">
     <w:name w:val="Table Grid"/>
-    <w:basedOn w:val="Tablanormal"/>
+    <w:basedOn w:val="TableNormal"/>
     <w:uiPriority w:val="39"/>
     <w:rsid w:val="00B12885"/>
     <w:pPr>
@@ -3501,9 +3701,9 @@
       </w:tblBorders>
     </w:tblPr>
   </w:style>
-  <w:style w:type="table" w:styleId="Sombreadoclaro-nfasis1">
+  <w:style w:type="table" w:styleId="LightShading-Accent1">
     <w:name w:val="Light Shading Accent 1"/>
-    <w:basedOn w:val="Tablanormal"/>
+    <w:basedOn w:val="TableNormal"/>
     <w:uiPriority w:val="60"/>
     <w:rsid w:val="00B12885"/>
     <w:pPr>
@@ -3597,9 +3797,480 @@
       </w:tcPr>
     </w:tblStylePr>
   </w:style>
-  <w:style w:type="character" w:styleId="nfasisintenso">
+  <w:style w:type="character" w:styleId="IntenseEmphasis">
     <w:name w:val="Intense Emphasis"/>
-    <w:basedOn w:val="Fuentedeprrafopredeter"/>
+    <w:basedOn w:val="DefaultParagraphFont"/>
+    <w:uiPriority w:val="21"/>
+    <w:qFormat/>
+    <w:rsid w:val="00536931"/>
+    <w:rPr>
+      <w:b/>
+      <w:bCs/>
+      <w:i/>
+      <w:iCs/>
+      <w:color w:val="5B9BD5" w:themeColor="accent1"/>
+    </w:rPr>
+  </w:style>
+</w:styles>
+</file>
+
+<file path=word/stylesWithEffects.xml><?xml version="1.0" encoding="utf-8"?>
+<w:styles xmlns:wpc="http://schemas.microsoft.com/office/word/2010/wordprocessingCanvas" xmlns:mc="http://schemas.openxmlformats.org/markup-compatibility/2006" xmlns:o="urn:schemas-microsoft-com:office:office" xmlns:r="http://schemas.openxmlformats.org/officeDocument/2006/relationships" xmlns:m="http://schemas.openxmlformats.org/officeDocument/2006/math" xmlns:v="urn:schemas-microsoft-com:vml" xmlns:wp14="http://schemas.microsoft.com/office/word/2010/wordprocessingDrawing" xmlns:wp="http://schemas.openxmlformats.org/drawingml/2006/wordprocessingDrawing" xmlns:w10="urn:schemas-microsoft-com:office:word" xmlns:w="http://schemas.openxmlformats.org/wordprocessingml/2006/main" xmlns:w14="http://schemas.microsoft.com/office/word/2010/wordml" xmlns:wpg="http://schemas.microsoft.com/office/word/2010/wordprocessingGroup" xmlns:wpi="http://schemas.microsoft.com/office/word/2010/wordprocessingInk" xmlns:wne="http://schemas.microsoft.com/office/word/2006/wordml" xmlns:wps="http://schemas.microsoft.com/office/word/2010/wordprocessingShape" mc:Ignorable="w14 wp14">
+  <w:docDefaults>
+    <w:rPrDefault>
+      <w:rPr>
+        <w:rFonts w:asciiTheme="minorHAnsi" w:eastAsiaTheme="minorHAnsi" w:hAnsiTheme="minorHAnsi" w:cstheme="minorBidi"/>
+        <w:sz w:val="22"/>
+        <w:szCs w:val="22"/>
+        <w:lang w:val="es-ES" w:eastAsia="en-US" w:bidi="ar-SA"/>
+      </w:rPr>
+    </w:rPrDefault>
+    <w:pPrDefault>
+      <w:pPr>
+        <w:spacing w:line="256" w:lineRule="auto"/>
+      </w:pPr>
+    </w:pPrDefault>
+  </w:docDefaults>
+  <w:latentStyles w:defLockedState="0" w:defUIPriority="99" w:defSemiHidden="1" w:defUnhideWhenUsed="1" w:defQFormat="0" w:count="267">
+    <w:lsdException w:name="Normal" w:semiHidden="0" w:uiPriority="0" w:unhideWhenUsed="0" w:qFormat="1"/>
+    <w:lsdException w:name="heading 1" w:semiHidden="0" w:uiPriority="9" w:unhideWhenUsed="0" w:qFormat="1"/>
+    <w:lsdException w:name="heading 2" w:uiPriority="9" w:qFormat="1"/>
+    <w:lsdException w:name="heading 3" w:uiPriority="9" w:qFormat="1"/>
+    <w:lsdException w:name="heading 4" w:uiPriority="9" w:qFormat="1"/>
+    <w:lsdException w:name="heading 5" w:uiPriority="9" w:qFormat="1"/>
+    <w:lsdException w:name="heading 6" w:uiPriority="9" w:qFormat="1"/>
+    <w:lsdException w:name="heading 7" w:uiPriority="9" w:qFormat="1"/>
+    <w:lsdException w:name="heading 8" w:uiPriority="9" w:qFormat="1"/>
+    <w:lsdException w:name="heading 9" w:uiPriority="9" w:qFormat="1"/>
+    <w:lsdException w:name="toc 1" w:uiPriority="39"/>
+    <w:lsdException w:name="toc 2" w:uiPriority="39"/>
+    <w:lsdException w:name="toc 3" w:uiPriority="39"/>
+    <w:lsdException w:name="toc 4" w:uiPriority="39"/>
+    <w:lsdException w:name="toc 5" w:uiPriority="39"/>
+    <w:lsdException w:name="toc 6" w:uiPriority="39"/>
+    <w:lsdException w:name="toc 7" w:uiPriority="39"/>
+    <w:lsdException w:name="toc 8" w:uiPriority="39"/>
+    <w:lsdException w:name="toc 9" w:uiPriority="39"/>
+    <w:lsdException w:name="caption" w:uiPriority="35" w:qFormat="1"/>
+    <w:lsdException w:name="Title" w:semiHidden="0" w:uiPriority="10" w:unhideWhenUsed="0" w:qFormat="1"/>
+    <w:lsdException w:name="Default Paragraph Font" w:uiPriority="1"/>
+    <w:lsdException w:name="Subtitle" w:semiHidden="0" w:uiPriority="11" w:unhideWhenUsed="0" w:qFormat="1"/>
+    <w:lsdException w:name="Strong" w:semiHidden="0" w:uiPriority="22" w:unhideWhenUsed="0" w:qFormat="1"/>
+    <w:lsdException w:name="Emphasis" w:semiHidden="0" w:uiPriority="20" w:unhideWhenUsed="0" w:qFormat="1"/>
+    <w:lsdException w:name="Table Grid" w:semiHidden="0" w:uiPriority="39" w:unhideWhenUsed="0"/>
+    <w:lsdException w:name="Placeholder Text" w:unhideWhenUsed="0"/>
+    <w:lsdException w:name="No Spacing" w:semiHidden="0" w:uiPriority="1" w:unhideWhenUsed="0" w:qFormat="1"/>
+    <w:lsdException w:name="Light Shading" w:semiHidden="0" w:uiPriority="60" w:unhideWhenUsed="0"/>
+    <w:lsdException w:name="Light List" w:semiHidden="0" w:uiPriority="61" w:unhideWhenUsed="0"/>
+    <w:lsdException w:name="Light Grid" w:semiHidden="0" w:uiPriority="62" w:unhideWhenUsed="0"/>
+    <w:lsdException w:name="Medium Shading 1" w:semiHidden="0" w:uiPriority="63" w:unhideWhenUsed="0"/>
+    <w:lsdException w:name="Medium Shading 2" w:semiHidden="0" w:uiPriority="64" w:unhideWhenUsed="0"/>
+    <w:lsdException w:name="Medium List 1" w:semiHidden="0" w:uiPriority="65" w:unhideWhenUsed="0"/>
+    <w:lsdException w:name="Medium List 2" w:semiHidden="0" w:uiPriority="66" w:unhideWhenUsed="0"/>
+    <w:lsdException w:name="Medium Grid 1" w:semiHidden="0" w:uiPriority="67" w:unhideWhenUsed="0"/>
+    <w:lsdException w:name="Medium Grid 2" w:semiHidden="0" w:uiPriority="68" w:unhideWhenUsed="0"/>
+    <w:lsdException w:name="Medium Grid 3" w:semiHidden="0" w:uiPriority="69" w:unhideWhenUsed="0"/>
+    <w:lsdException w:name="Dark List" w:semiHidden="0" w:uiPriority="70" w:unhideWhenUsed="0"/>
+    <w:lsdException w:name="Colorful Shading" w:semiHidden="0" w:uiPriority="71" w:unhideWhenUsed="0"/>
+    <w:lsdException w:name="Colorful List" w:semiHidden="0" w:uiPriority="72" w:unhideWhenUsed="0"/>
+    <w:lsdException w:name="Colorful Grid" w:semiHidden="0" w:uiPriority="73" w:unhideWhenUsed="0"/>
+    <w:lsdException w:name="Light Shading Accent 1" w:semiHidden="0" w:uiPriority="60" w:unhideWhenUsed="0"/>
+    <w:lsdException w:name="Light List Accent 1" w:semiHidden="0" w:uiPriority="61" w:unhideWhenUsed="0"/>
+    <w:lsdException w:name="Light Grid Accent 1" w:semiHidden="0" w:uiPriority="62" w:unhideWhenUsed="0"/>
+    <w:lsdException w:name="Medium Shading 1 Accent 1" w:semiHidden="0" w:uiPriority="63" w:unhideWhenUsed="0"/>
+    <w:lsdException w:name="Medium Shading 2 Accent 1" w:semiHidden="0" w:uiPriority="64" w:unhideWhenUsed="0"/>
+    <w:lsdException w:name="Medium List 1 Accent 1" w:semiHidden="0" w:uiPriority="65" w:unhideWhenUsed="0"/>
+    <w:lsdException w:name="Revision" w:unhideWhenUsed="0"/>
+    <w:lsdException w:name="List Paragraph" w:semiHidden="0" w:uiPriority="34" w:unhideWhenUsed="0" w:qFormat="1"/>
+    <w:lsdException w:name="Quote" w:semiHidden="0" w:uiPriority="29" w:unhideWhenUsed="0" w:qFormat="1"/>
+    <w:lsdException w:name="Intense Quote" w:semiHidden="0" w:uiPriority="30" w:unhideWhenUsed="0" w:qFormat="1"/>
+    <w:lsdException w:name="Medium List 2 Accent 1" w:semiHidden="0" w:uiPriority="66" w:unhideWhenUsed="0"/>
+    <w:lsdException w:name="Medium Grid 1 Accent 1" w:semiHidden="0" w:uiPriority="67" w:unhideWhenUsed="0"/>
+    <w:lsdException w:name="Medium Grid 2 Accent 1" w:semiHidden="0" w:uiPriority="68" w:unhideWhenUsed="0"/>
+    <w:lsdException w:name="Medium Grid 3 Accent 1" w:semiHidden="0" w:uiPriority="69" w:unhideWhenUsed="0"/>
+    <w:lsdException w:name="Dark List Accent 1" w:semiHidden="0" w:uiPriority="70" w:unhideWhenUsed="0"/>
+    <w:lsdException w:name="Colorful Shading Accent 1" w:semiHidden="0" w:uiPriority="71" w:unhideWhenUsed="0"/>
+    <w:lsdException w:name="Colorful List Accent 1" w:semiHidden="0" w:uiPriority="72" w:unhideWhenUsed="0"/>
+    <w:lsdException w:name="Colorful Grid Accent 1" w:semiHidden="0" w:uiPriority="73" w:unhideWhenUsed="0"/>
+    <w:lsdException w:name="Light Shading Accent 2" w:semiHidden="0" w:uiPriority="60" w:unhideWhenUsed="0"/>
+    <w:lsdException w:name="Light List Accent 2" w:semiHidden="0" w:uiPriority="61" w:unhideWhenUsed="0"/>
+    <w:lsdException w:name="Light Grid Accent 2" w:semiHidden="0" w:uiPriority="62" w:unhideWhenUsed="0"/>
+    <w:lsdException w:name="Medium Shading 1 Accent 2" w:semiHidden="0" w:uiPriority="63" w:unhideWhenUsed="0"/>
+    <w:lsdException w:name="Medium Shading 2 Accent 2" w:semiHidden="0" w:uiPriority="64" w:unhideWhenUsed="0"/>
+    <w:lsdException w:name="Medium List 1 Accent 2" w:semiHidden="0" w:uiPriority="65" w:unhideWhenUsed="0"/>
+    <w:lsdException w:name="Medium List 2 Accent 2" w:semiHidden="0" w:uiPriority="66" w:unhideWhenUsed="0"/>
+    <w:lsdException w:name="Medium Grid 1 Accent 2" w:semiHidden="0" w:uiPriority="67" w:unhideWhenUsed="0"/>
+    <w:lsdException w:name="Medium Grid 2 Accent 2" w:semiHidden="0" w:uiPriority="68" w:unhideWhenUsed="0"/>
+    <w:lsdException w:name="Medium Grid 3 Accent 2" w:semiHidden="0" w:uiPriority="69" w:unhideWhenUsed="0"/>
+    <w:lsdException w:name="Dark List Accent 2" w:semiHidden="0" w:uiPriority="70" w:unhideWhenUsed="0"/>
+    <w:lsdException w:name="Colorful Shading Accent 2" w:semiHidden="0" w:uiPriority="71" w:unhideWhenUsed="0"/>
+    <w:lsdException w:name="Colorful List Accent 2" w:semiHidden="0" w:uiPriority="72" w:unhideWhenUsed="0"/>
+    <w:lsdException w:name="Colorful Grid Accent 2" w:semiHidden="0" w:uiPriority="73" w:unhideWhenUsed="0"/>
+    <w:lsdException w:name="Light Shading Accent 3" w:semiHidden="0" w:uiPriority="60" w:unhideWhenUsed="0"/>
+    <w:lsdException w:name="Light List Accent 3" w:semiHidden="0" w:uiPriority="61" w:unhideWhenUsed="0"/>
+    <w:lsdException w:name="Light Grid Accent 3" w:semiHidden="0" w:uiPriority="62" w:unhideWhenUsed="0"/>
+    <w:lsdException w:name="Medium Shading 1 Accent 3" w:semiHidden="0" w:uiPriority="63" w:unhideWhenUsed="0"/>
+    <w:lsdException w:name="Medium Shading 2 Accent 3" w:semiHidden="0" w:uiPriority="64" w:unhideWhenUsed="0"/>
+    <w:lsdException w:name="Medium List 1 Accent 3" w:semiHidden="0" w:uiPriority="65" w:unhideWhenUsed="0"/>
+    <w:lsdException w:name="Medium List 2 Accent 3" w:semiHidden="0" w:uiPriority="66" w:unhideWhenUsed="0"/>
+    <w:lsdException w:name="Medium Grid 1 Accent 3" w:semiHidden="0" w:uiPriority="67" w:unhideWhenUsed="0"/>
+    <w:lsdException w:name="Medium Grid 2 Accent 3" w:semiHidden="0" w:uiPriority="68" w:unhideWhenUsed="0"/>
+    <w:lsdException w:name="Medium Grid 3 Accent 3" w:semiHidden="0" w:uiPriority="69" w:unhideWhenUsed="0"/>
+    <w:lsdException w:name="Dark List Accent 3" w:semiHidden="0" w:uiPriority="70" w:unhideWhenUsed="0"/>
+    <w:lsdException w:name="Colorful Shading Accent 3" w:semiHidden="0" w:uiPriority="71" w:unhideWhenUsed="0"/>
+    <w:lsdException w:name="Colorful List Accent 3" w:semiHidden="0" w:uiPriority="72" w:unhideWhenUsed="0"/>
+    <w:lsdException w:name="Colorful Grid Accent 3" w:semiHidden="0" w:uiPriority="73" w:unhideWhenUsed="0"/>
+    <w:lsdException w:name="Light Shading Accent 4" w:semiHidden="0" w:uiPriority="60" w:unhideWhenUsed="0"/>
+    <w:lsdException w:name="Light List Accent 4" w:semiHidden="0" w:uiPriority="61" w:unhideWhenUsed="0"/>
+    <w:lsdException w:name="Light Grid Accent 4" w:semiHidden="0" w:uiPriority="62" w:unhideWhenUsed="0"/>
+    <w:lsdException w:name="Medium Shading 1 Accent 4" w:semiHidden="0" w:uiPriority="63" w:unhideWhenUsed="0"/>
+    <w:lsdException w:name="Medium Shading 2 Accent 4" w:semiHidden="0" w:uiPriority="64" w:unhideWhenUsed="0"/>
+    <w:lsdException w:name="Medium List 1 Accent 4" w:semiHidden="0" w:uiPriority="65" w:unhideWhenUsed="0"/>
+    <w:lsdException w:name="Medium List 2 Accent 4" w:semiHidden="0" w:uiPriority="66" w:unhideWhenUsed="0"/>
+    <w:lsdException w:name="Medium Grid 1 Accent 4" w:semiHidden="0" w:uiPriority="67" w:unhideWhenUsed="0"/>
+    <w:lsdException w:name="Medium Grid 2 Accent 4" w:semiHidden="0" w:uiPriority="68" w:unhideWhenUsed="0"/>
+    <w:lsdException w:name="Medium Grid 3 Accent 4" w:semiHidden="0" w:uiPriority="69" w:unhideWhenUsed="0"/>
+    <w:lsdException w:name="Dark List Accent 4" w:semiHidden="0" w:uiPriority="70" w:unhideWhenUsed="0"/>
+    <w:lsdException w:name="Colorful Shading Accent 4" w:semiHidden="0" w:uiPriority="71" w:unhideWhenUsed="0"/>
+    <w:lsdException w:name="Colorful List Accent 4" w:semiHidden="0" w:uiPriority="72" w:unhideWhenUsed="0"/>
+    <w:lsdException w:name="Colorful Grid Accent 4" w:semiHidden="0" w:uiPriority="73" w:unhideWhenUsed="0"/>
+    <w:lsdException w:name="Light Shading Accent 5" w:semiHidden="0" w:uiPriority="60" w:unhideWhenUsed="0"/>
+    <w:lsdException w:name="Light List Accent 5" w:semiHidden="0" w:uiPriority="61" w:unhideWhenUsed="0"/>
+    <w:lsdException w:name="Light Grid Accent 5" w:semiHidden="0" w:uiPriority="62" w:unhideWhenUsed="0"/>
+    <w:lsdException w:name="Medium Shading 1 Accent 5" w:semiHidden="0" w:uiPriority="63" w:unhideWhenUsed="0"/>
+    <w:lsdException w:name="Medium Shading 2 Accent 5" w:semiHidden="0" w:uiPriority="64" w:unhideWhenUsed="0"/>
+    <w:lsdException w:name="Medium List 1 Accent 5" w:semiHidden="0" w:uiPriority="65" w:unhideWhenUsed="0"/>
+    <w:lsdException w:name="Medium List 2 Accent 5" w:semiHidden="0" w:uiPriority="66" w:unhideWhenUsed="0"/>
+    <w:lsdException w:name="Medium Grid 1 Accent 5" w:semiHidden="0" w:uiPriority="67" w:unhideWhenUsed="0"/>
+    <w:lsdException w:name="Medium Grid 2 Accent 5" w:semiHidden="0" w:uiPriority="68" w:unhideWhenUsed="0"/>
+    <w:lsdException w:name="Medium Grid 3 Accent 5" w:semiHidden="0" w:uiPriority="69" w:unhideWhenUsed="0"/>
+    <w:lsdException w:name="Dark List Accent 5" w:semiHidden="0" w:uiPriority="70" w:unhideWhenUsed="0"/>
+    <w:lsdException w:name="Colorful Shading Accent 5" w:semiHidden="0" w:uiPriority="71" w:unhideWhenUsed="0"/>
+    <w:lsdException w:name="Colorful List Accent 5" w:semiHidden="0" w:uiPriority="72" w:unhideWhenUsed="0"/>
+    <w:lsdException w:name="Colorful Grid Accent 5" w:semiHidden="0" w:uiPriority="73" w:unhideWhenUsed="0"/>
+    <w:lsdException w:name="Light Shading Accent 6" w:semiHidden="0" w:uiPriority="60" w:unhideWhenUsed="0"/>
+    <w:lsdException w:name="Light List Accent 6" w:semiHidden="0" w:uiPriority="61" w:unhideWhenUsed="0"/>
+    <w:lsdException w:name="Light Grid Accent 6" w:semiHidden="0" w:uiPriority="62" w:unhideWhenUsed="0"/>
+    <w:lsdException w:name="Medium Shading 1 Accent 6" w:semiHidden="0" w:uiPriority="63" w:unhideWhenUsed="0"/>
+    <w:lsdException w:name="Medium Shading 2 Accent 6" w:semiHidden="0" w:uiPriority="64" w:unhideWhenUsed="0"/>
+    <w:lsdException w:name="Medium List 1 Accent 6" w:semiHidden="0" w:uiPriority="65" w:unhideWhenUsed="0"/>
+    <w:lsdException w:name="Medium List 2 Accent 6" w:semiHidden="0" w:uiPriority="66" w:unhideWhenUsed="0"/>
+    <w:lsdException w:name="Medium Grid 1 Accent 6" w:semiHidden="0" w:uiPriority="67" w:unhideWhenUsed="0"/>
+    <w:lsdException w:name="Medium Grid 2 Accent 6" w:semiHidden="0" w:uiPriority="68" w:unhideWhenUsed="0"/>
+    <w:lsdException w:name="Medium Grid 3 Accent 6" w:semiHidden="0" w:uiPriority="69" w:unhideWhenUsed="0"/>
+    <w:lsdException w:name="Dark List Accent 6" w:semiHidden="0" w:uiPriority="70" w:unhideWhenUsed="0"/>
+    <w:lsdException w:name="Colorful Shading Accent 6" w:semiHidden="0" w:uiPriority="71" w:unhideWhenUsed="0"/>
+    <w:lsdException w:name="Colorful List Accent 6" w:semiHidden="0" w:uiPriority="72" w:unhideWhenUsed="0"/>
+    <w:lsdException w:name="Colorful Grid Accent 6" w:semiHidden="0" w:uiPriority="73" w:unhideWhenUsed="0"/>
+    <w:lsdException w:name="Subtle Emphasis" w:semiHidden="0" w:uiPriority="19" w:unhideWhenUsed="0" w:qFormat="1"/>
+    <w:lsdException w:name="Intense Emphasis" w:semiHidden="0" w:uiPriority="21" w:unhideWhenUsed="0" w:qFormat="1"/>
+    <w:lsdException w:name="Subtle Reference" w:semiHidden="0" w:uiPriority="31" w:unhideWhenUsed="0" w:qFormat="1"/>
+    <w:lsdException w:name="Intense Reference" w:semiHidden="0" w:uiPriority="32" w:unhideWhenUsed="0" w:qFormat="1"/>
+    <w:lsdException w:name="Book Title" w:semiHidden="0" w:uiPriority="33" w:unhideWhenUsed="0" w:qFormat="1"/>
+    <w:lsdException w:name="Bibliography" w:uiPriority="37"/>
+    <w:lsdException w:name="TOC Heading" w:uiPriority="39" w:qFormat="1"/>
+  </w:latentStyles>
+  <w:style w:type="paragraph" w:default="1" w:styleId="Normal">
+    <w:name w:val="Normal"/>
+    <w:qFormat/>
+    <w:pPr>
+      <w:suppressAutoHyphens/>
+      <w:spacing w:after="160"/>
+    </w:pPr>
+  </w:style>
+  <w:style w:type="character" w:default="1" w:styleId="DefaultParagraphFont">
+    <w:name w:val="Default Paragraph Font"/>
+    <w:uiPriority w:val="1"/>
+    <w:semiHidden/>
+    <w:unhideWhenUsed/>
+  </w:style>
+  <w:style w:type="table" w:default="1" w:styleId="TableNormal">
+    <w:name w:val="Normal Table"/>
+    <w:uiPriority w:val="99"/>
+    <w:semiHidden/>
+    <w:unhideWhenUsed/>
+    <w:tblPr>
+      <w:tblInd w:w="0" w:type="dxa"/>
+      <w:tblCellMar>
+        <w:top w:w="0" w:type="dxa"/>
+        <w:left w:w="108" w:type="dxa"/>
+        <w:bottom w:w="0" w:type="dxa"/>
+        <w:right w:w="108" w:type="dxa"/>
+      </w:tblCellMar>
+    </w:tblPr>
+  </w:style>
+  <w:style w:type="numbering" w:default="1" w:styleId="NoList">
+    <w:name w:val="No List"/>
+    <w:uiPriority w:val="99"/>
+    <w:semiHidden/>
+    <w:unhideWhenUsed/>
+  </w:style>
+  <w:style w:type="paragraph" w:customStyle="1" w:styleId="Encabezado1">
+    <w:name w:val="Encabezado 1"/>
+    <w:basedOn w:val="Normal"/>
+    <w:next w:val="Normal"/>
+    <w:link w:val="Ttulo1Car"/>
+    <w:uiPriority w:val="9"/>
+    <w:qFormat/>
+    <w:rsid w:val="0059520C"/>
+    <w:pPr>
+      <w:keepNext/>
+      <w:keepLines/>
+      <w:spacing w:before="240" w:after="0"/>
+      <w:outlineLvl w:val="0"/>
+    </w:pPr>
+    <w:rPr>
+      <w:rFonts w:asciiTheme="majorHAnsi" w:eastAsiaTheme="majorEastAsia" w:hAnsiTheme="majorHAnsi" w:cstheme="majorBidi"/>
+      <w:color w:val="2E74B5" w:themeColor="accent1" w:themeShade="BF"/>
+      <w:sz w:val="32"/>
+      <w:szCs w:val="32"/>
+    </w:rPr>
+  </w:style>
+  <w:style w:type="paragraph" w:customStyle="1" w:styleId="Encabezado2">
+    <w:name w:val="Encabezado 2"/>
+    <w:basedOn w:val="Normal"/>
+    <w:next w:val="Normal"/>
+    <w:link w:val="Ttulo2Car"/>
+    <w:uiPriority w:val="9"/>
+    <w:unhideWhenUsed/>
+    <w:qFormat/>
+    <w:rsid w:val="0059520C"/>
+    <w:pPr>
+      <w:keepNext/>
+      <w:keepLines/>
+      <w:spacing w:before="40" w:after="0"/>
+      <w:outlineLvl w:val="1"/>
+    </w:pPr>
+    <w:rPr>
+      <w:rFonts w:asciiTheme="majorHAnsi" w:eastAsiaTheme="majorEastAsia" w:hAnsiTheme="majorHAnsi" w:cstheme="majorBidi"/>
+      <w:color w:val="2E74B5" w:themeColor="accent1" w:themeShade="BF"/>
+      <w:sz w:val="26"/>
+      <w:szCs w:val="26"/>
+    </w:rPr>
+  </w:style>
+  <w:style w:type="character" w:customStyle="1" w:styleId="Ttulo1Car">
+    <w:name w:val="Título 1 Car"/>
+    <w:basedOn w:val="DefaultParagraphFont"/>
+    <w:link w:val="Encabezado1"/>
+    <w:uiPriority w:val="9"/>
+    <w:rsid w:val="0059520C"/>
+    <w:rPr>
+      <w:rFonts w:asciiTheme="majorHAnsi" w:eastAsiaTheme="majorEastAsia" w:hAnsiTheme="majorHAnsi" w:cstheme="majorBidi"/>
+      <w:color w:val="2E74B5" w:themeColor="accent1" w:themeShade="BF"/>
+      <w:sz w:val="32"/>
+      <w:szCs w:val="32"/>
+    </w:rPr>
+  </w:style>
+  <w:style w:type="character" w:customStyle="1" w:styleId="Ttulo2Car">
+    <w:name w:val="Título 2 Car"/>
+    <w:basedOn w:val="DefaultParagraphFont"/>
+    <w:link w:val="Encabezado2"/>
+    <w:uiPriority w:val="9"/>
+    <w:rsid w:val="0059520C"/>
+    <w:rPr>
+      <w:rFonts w:asciiTheme="majorHAnsi" w:eastAsiaTheme="majorEastAsia" w:hAnsiTheme="majorHAnsi" w:cstheme="majorBidi"/>
+      <w:color w:val="2E74B5" w:themeColor="accent1" w:themeShade="BF"/>
+      <w:sz w:val="26"/>
+      <w:szCs w:val="26"/>
+    </w:rPr>
+  </w:style>
+  <w:style w:type="character" w:customStyle="1" w:styleId="ListLabel1">
+    <w:name w:val="ListLabel 1"/>
+    <w:rPr>
+      <w:rFonts w:cs="Courier New"/>
+    </w:rPr>
+  </w:style>
+  <w:style w:type="character" w:customStyle="1" w:styleId="Smbolosdenumeracin">
+    <w:name w:val="Símbolos de numeración"/>
+  </w:style>
+  <w:style w:type="character" w:customStyle="1" w:styleId="Vietas">
+    <w:name w:val="Viñetas"/>
+    <w:rPr>
+      <w:rFonts w:ascii="OpenSymbol" w:eastAsia="OpenSymbol" w:hAnsi="OpenSymbol" w:cs="OpenSymbol"/>
+    </w:rPr>
+  </w:style>
+  <w:style w:type="paragraph" w:customStyle="1" w:styleId="Encabezado10">
+    <w:name w:val="Encabezado1"/>
+    <w:basedOn w:val="Normal"/>
+    <w:next w:val="Cuerpodetexto"/>
+    <w:pPr>
+      <w:keepNext/>
+      <w:spacing w:before="240" w:after="120"/>
+    </w:pPr>
+    <w:rPr>
+      <w:rFonts w:ascii="Liberation Sans" w:eastAsia="Microsoft YaHei" w:hAnsi="Liberation Sans" w:cs="Mangal"/>
+      <w:sz w:val="28"/>
+      <w:szCs w:val="28"/>
+    </w:rPr>
+  </w:style>
+  <w:style w:type="paragraph" w:customStyle="1" w:styleId="Cuerpodetexto">
+    <w:name w:val="Cuerpo de texto"/>
+    <w:basedOn w:val="Normal"/>
+    <w:pPr>
+      <w:spacing w:after="140" w:line="288" w:lineRule="auto"/>
+    </w:pPr>
+  </w:style>
+  <w:style w:type="paragraph" w:customStyle="1" w:styleId="Lista1">
+    <w:name w:val="Lista1"/>
+    <w:basedOn w:val="Cuerpodetexto"/>
+    <w:rPr>
+      <w:rFonts w:cs="Mangal"/>
+    </w:rPr>
+  </w:style>
+  <w:style w:type="paragraph" w:customStyle="1" w:styleId="Pie">
+    <w:name w:val="Pie"/>
+    <w:basedOn w:val="Normal"/>
+    <w:pPr>
+      <w:suppressLineNumbers/>
+      <w:spacing w:before="120" w:after="120"/>
+    </w:pPr>
+    <w:rPr>
+      <w:rFonts w:cs="Mangal"/>
+      <w:i/>
+      <w:iCs/>
+      <w:sz w:val="24"/>
+      <w:szCs w:val="24"/>
+    </w:rPr>
+  </w:style>
+  <w:style w:type="paragraph" w:customStyle="1" w:styleId="ndice">
+    <w:name w:val="Índice"/>
+    <w:basedOn w:val="Normal"/>
+    <w:pPr>
+      <w:suppressLineNumbers/>
+    </w:pPr>
+    <w:rPr>
+      <w:rFonts w:cs="Mangal"/>
+    </w:rPr>
+  </w:style>
+  <w:style w:type="paragraph" w:styleId="ListParagraph">
+    <w:name w:val="List Paragraph"/>
+    <w:basedOn w:val="Normal"/>
+    <w:uiPriority w:val="34"/>
+    <w:qFormat/>
+    <w:rsid w:val="0059520C"/>
+    <w:pPr>
+      <w:ind w:left="720"/>
+      <w:contextualSpacing/>
+    </w:pPr>
+  </w:style>
+  <w:style w:type="table" w:styleId="TableGrid">
+    <w:name w:val="Table Grid"/>
+    <w:basedOn w:val="TableNormal"/>
+    <w:uiPriority w:val="39"/>
+    <w:rsid w:val="00B12885"/>
+    <w:pPr>
+      <w:spacing w:line="240" w:lineRule="auto"/>
+    </w:pPr>
+    <w:tblPr>
+      <w:tblBorders>
+        <w:top w:val="single" w:sz="4" w:space="0" w:color="auto"/>
+        <w:left w:val="single" w:sz="4" w:space="0" w:color="auto"/>
+        <w:bottom w:val="single" w:sz="4" w:space="0" w:color="auto"/>
+        <w:right w:val="single" w:sz="4" w:space="0" w:color="auto"/>
+        <w:insideH w:val="single" w:sz="4" w:space="0" w:color="auto"/>
+        <w:insideV w:val="single" w:sz="4" w:space="0" w:color="auto"/>
+      </w:tblBorders>
+    </w:tblPr>
+  </w:style>
+  <w:style w:type="table" w:styleId="LightShading-Accent1">
+    <w:name w:val="Light Shading Accent 1"/>
+    <w:basedOn w:val="TableNormal"/>
+    <w:uiPriority w:val="60"/>
+    <w:rsid w:val="00B12885"/>
+    <w:pPr>
+      <w:spacing w:line="240" w:lineRule="auto"/>
+    </w:pPr>
+    <w:rPr>
+      <w:color w:val="2E74B5" w:themeColor="accent1" w:themeShade="BF"/>
+    </w:rPr>
+    <w:tblPr>
+      <w:tblStyleRowBandSize w:val="1"/>
+      <w:tblStyleColBandSize w:val="1"/>
+      <w:tblBorders>
+        <w:top w:val="single" w:sz="8" w:space="0" w:color="5B9BD5" w:themeColor="accent1"/>
+        <w:bottom w:val="single" w:sz="8" w:space="0" w:color="5B9BD5" w:themeColor="accent1"/>
+      </w:tblBorders>
+    </w:tblPr>
+    <w:tblStylePr w:type="firstRow">
+      <w:pPr>
+        <w:spacing w:before="0" w:after="0" w:line="240" w:lineRule="auto"/>
+      </w:pPr>
+      <w:rPr>
+        <w:b/>
+        <w:bCs/>
+      </w:rPr>
+      <w:tblPr/>
+      <w:tcPr>
+        <w:tcBorders>
+          <w:top w:val="single" w:sz="8" w:space="0" w:color="5B9BD5" w:themeColor="accent1"/>
+          <w:left w:val="nil"/>
+          <w:bottom w:val="single" w:sz="8" w:space="0" w:color="5B9BD5" w:themeColor="accent1"/>
+          <w:right w:val="nil"/>
+          <w:insideH w:val="nil"/>
+          <w:insideV w:val="nil"/>
+        </w:tcBorders>
+      </w:tcPr>
+    </w:tblStylePr>
+    <w:tblStylePr w:type="lastRow">
+      <w:pPr>
+        <w:spacing w:before="0" w:after="0" w:line="240" w:lineRule="auto"/>
+      </w:pPr>
+      <w:rPr>
+        <w:b/>
+        <w:bCs/>
+      </w:rPr>
+      <w:tblPr/>
+      <w:tcPr>
+        <w:tcBorders>
+          <w:top w:val="single" w:sz="8" w:space="0" w:color="5B9BD5" w:themeColor="accent1"/>
+          <w:left w:val="nil"/>
+          <w:bottom w:val="single" w:sz="8" w:space="0" w:color="5B9BD5" w:themeColor="accent1"/>
+          <w:right w:val="nil"/>
+          <w:insideH w:val="nil"/>
+          <w:insideV w:val="nil"/>
+        </w:tcBorders>
+      </w:tcPr>
+    </w:tblStylePr>
+    <w:tblStylePr w:type="firstCol">
+      <w:rPr>
+        <w:b/>
+        <w:bCs/>
+      </w:rPr>
+    </w:tblStylePr>
+    <w:tblStylePr w:type="lastCol">
+      <w:rPr>
+        <w:b/>
+        <w:bCs/>
+      </w:rPr>
+    </w:tblStylePr>
+    <w:tblStylePr w:type="band1Vert">
+      <w:tblPr/>
+      <w:tcPr>
+        <w:tcBorders>
+          <w:left w:val="nil"/>
+          <w:right w:val="nil"/>
+          <w:insideH w:val="nil"/>
+          <w:insideV w:val="nil"/>
+        </w:tcBorders>
+        <w:shd w:val="clear" w:color="auto" w:fill="D6E6F4" w:themeFill="accent1" w:themeFillTint="3F"/>
+      </w:tcPr>
+    </w:tblStylePr>
+    <w:tblStylePr w:type="band1Horz">
+      <w:tblPr/>
+      <w:tcPr>
+        <w:tcBorders>
+          <w:left w:val="nil"/>
+          <w:right w:val="nil"/>
+          <w:insideH w:val="nil"/>
+          <w:insideV w:val="nil"/>
+        </w:tcBorders>
+        <w:shd w:val="clear" w:color="auto" w:fill="D6E6F4" w:themeFill="accent1" w:themeFillTint="3F"/>
+      </w:tcPr>
+    </w:tblStylePr>
+  </w:style>
+  <w:style w:type="character" w:styleId="IntenseEmphasis">
+    <w:name w:val="Intense Emphasis"/>
+    <w:basedOn w:val="DefaultParagraphFont"/>
     <w:uiPriority w:val="21"/>
     <w:qFormat/>
     <w:rsid w:val="00536931"/>
@@ -3869,7 +4540,7 @@
   <a:extraClrSchemeLst/>
   <a:extLst>
     <a:ext uri="{05A4C25C-085E-4340-85A3-A5531E510DB2}">
-      <thm15:themeFamily xmlns:thm15="http://schemas.microsoft.com/office/thememl/2012/main" name="Office Theme" id="{62F939B6-93AF-4DB8-9C6B-D6C7DFDC589F}" vid="{4A3C46E8-61CC-4603-A589-7422A47A8E4A}"/>
+      <thm15:themeFamily xmlns:thm15="http://schemas.microsoft.com/office/thememl/2012/main" xmlns="" name="Office Theme" id="{62F939B6-93AF-4DB8-9C6B-D6C7DFDC589F}" vid="{4A3C46E8-61CC-4603-A589-7422A47A8E4A}"/>
     </a:ext>
   </a:extLst>
 </a:theme>
@@ -3880,7 +4551,7 @@
 </file>
 
 <file path=customXml/itemProps1.xml><?xml version="1.0" encoding="utf-8"?>
-<ds:datastoreItem xmlns:ds="http://schemas.openxmlformats.org/officeDocument/2006/customXml" ds:itemID="{CDD2EEB0-0C1C-412E-96F7-6FDA385C3425}">
+<ds:datastoreItem xmlns:ds="http://schemas.openxmlformats.org/officeDocument/2006/customXml" ds:itemID="{AB832C8C-D8A6-4614-A9CA-7E0D3EB2B605}">
   <ds:schemaRefs>
     <ds:schemaRef ds:uri="http://schemas.openxmlformats.org/officeDocument/2006/bibliography"/>
   </ds:schemaRefs>

</xml_diff>